<commit_message>
insert email template udah
</commit_message>
<xml_diff>
--- a/proyek/API and DUMMY.docx
+++ b/proyek/API and DUMMY.docx
@@ -1,6 +1,6 @@
 
 <file path=word/document.xml><?xml version="1.0" encoding="utf-8"?>
-<w:document xmlns:wpc="http://schemas.microsoft.com/office/word/2010/wordprocessingCanvas" xmlns:mc="http://schemas.openxmlformats.org/markup-compatibility/2006" xmlns:o="urn:schemas-microsoft-com:office:office" xmlns:r="http://schemas.openxmlformats.org/officeDocument/2006/relationships" xmlns:m="http://schemas.openxmlformats.org/officeDocument/2006/math" xmlns:v="urn:schemas-microsoft-com:vml" xmlns:wp14="http://schemas.microsoft.com/office/word/2010/wordprocessingDrawing" xmlns:wp="http://schemas.openxmlformats.org/drawingml/2006/wordprocessingDrawing" xmlns:w10="urn:schemas-microsoft-com:office:word" xmlns:w="http://schemas.openxmlformats.org/wordprocessingml/2006/main" xmlns:w14="http://schemas.microsoft.com/office/word/2010/wordml" xmlns:wpg="http://schemas.microsoft.com/office/word/2010/wordprocessingGroup" xmlns:wpi="http://schemas.microsoft.com/office/word/2010/wordprocessingInk" xmlns:wne="http://schemas.microsoft.com/office/word/2006/wordml" xmlns:wps="http://schemas.microsoft.com/office/word/2010/wordprocessingShape" mc:Ignorable="w14 wp14">
+<w:document xmlns:wpc="http://schemas.microsoft.com/office/word/2010/wordprocessingCanvas" xmlns:mc="http://schemas.openxmlformats.org/markup-compatibility/2006" xmlns:o="urn:schemas-microsoft-com:office:office" xmlns:r="http://schemas.openxmlformats.org/officeDocument/2006/relationships" xmlns:m="http://schemas.openxmlformats.org/officeDocument/2006/math" xmlns:v="urn:schemas-microsoft-com:vml" xmlns:wp14="http://schemas.microsoft.com/office/word/2010/wordprocessingDrawing" xmlns:wp="http://schemas.openxmlformats.org/drawingml/2006/wordprocessingDrawing" xmlns:w10="urn:schemas-microsoft-com:office:word" xmlns:w="http://schemas.openxmlformats.org/wordprocessingml/2006/main" xmlns:w14="http://schemas.microsoft.com/office/word/2010/wordml" xmlns:w15="http://schemas.microsoft.com/office/word/2012/wordml" xmlns:wpg="http://schemas.microsoft.com/office/word/2010/wordprocessingGroup" xmlns:wpi="http://schemas.microsoft.com/office/word/2010/wordprocessingInk" xmlns:wne="http://schemas.microsoft.com/office/word/2006/wordml" xmlns:wps="http://schemas.microsoft.com/office/word/2010/wordprocessingShape" mc:Ignorable="w14 w15 wp14">
   <w:body>
     <w:p>
       <w:pPr>
@@ -35,12 +35,21 @@
           <w:lang w:val="en-ID"/>
         </w:rPr>
       </w:pPr>
+      <w:proofErr w:type="gramStart"/>
       <w:r>
         <w:rPr>
           <w:b/>
           <w:lang w:val="en-ID"/>
         </w:rPr>
-        <w:t>NOTE : SELALU AMBIL DI BRANCH “</w:t>
+        <w:t>NOTE :</w:t>
+      </w:r>
+      <w:proofErr w:type="gramEnd"/>
+      <w:r>
+        <w:rPr>
+          <w:b/>
+          <w:lang w:val="en-ID"/>
+        </w:rPr>
+        <w:t xml:space="preserve"> SELALU AMBIL DI BRANCH “</w:t>
       </w:r>
       <w:r>
         <w:rPr>
@@ -62,7 +71,9 @@
       <w:pPr>
         <w:pStyle w:val="Heading2"/>
         <w:rPr>
-          <w:lang w:val="en-ID"/>
+          <w:b w:val="0"/>
+          <w:vertAlign w:val="superscript"/>
+          <w:lang w:val="id-ID"/>
         </w:rPr>
       </w:pPr>
       <w:r>
@@ -81,7 +92,34 @@
         <w:rPr>
           <w:lang w:val="en-ID"/>
         </w:rPr>
-        <w:t>(DEVELOPING)</w:t>
+        <w:t>(DEVELOPIN</w:t>
+      </w:r>
+      <w:r>
+        <w:rPr>
+          <w:lang w:val="id-ID"/>
+        </w:rPr>
+        <w:t>G</w:t>
+      </w:r>
+      <w:r>
+        <w:rPr>
+          <w:lang w:val="en-ID"/>
+        </w:rPr>
+        <w:t>)</w:t>
+      </w:r>
+      <w:r>
+        <w:rPr>
+          <w:lang w:val="id-ID"/>
+        </w:rPr>
+        <w:t xml:space="preserve"> </w:t>
+      </w:r>
+      <w:r>
+        <w:rPr>
+          <w:b w:val="0"/>
+          <w:highlight w:val="yellow"/>
+          <w:vertAlign w:val="superscript"/>
+          <w:lang w:val="id-ID"/>
+        </w:rPr>
+        <w:t>Yellow haven’t done yet</w:t>
       </w:r>
     </w:p>
     <w:p>
@@ -127,12 +165,14 @@
           <w:lang w:val="en-ID"/>
         </w:rPr>
       </w:pPr>
+      <w:proofErr w:type="gramStart"/>
       <w:r>
         <w:rPr>
           <w:lang w:val="en-ID"/>
         </w:rPr>
         <w:t>JSON :</w:t>
       </w:r>
+      <w:proofErr w:type="gramEnd"/>
     </w:p>
     <w:p>
       <w:pPr>
@@ -164,7 +204,37 @@
           <w:lang w:val="en-ID"/>
         </w:rPr>
         <w:tab/>
-        <w:t>"templateName" : "Nama Template",</w:t>
+        <w:t>"</w:t>
+      </w:r>
+      <w:proofErr w:type="spellStart"/>
+      <w:proofErr w:type="gramStart"/>
+      <w:r>
+        <w:rPr>
+          <w:lang w:val="en-ID"/>
+        </w:rPr>
+        <w:t>templateName</w:t>
+      </w:r>
+      <w:proofErr w:type="spellEnd"/>
+      <w:proofErr w:type="gramEnd"/>
+      <w:r>
+        <w:rPr>
+          <w:lang w:val="en-ID"/>
+        </w:rPr>
+        <w:t>" : "</w:t>
+      </w:r>
+      <w:proofErr w:type="spellStart"/>
+      <w:r>
+        <w:rPr>
+          <w:lang w:val="en-ID"/>
+        </w:rPr>
+        <w:t>Nama</w:t>
+      </w:r>
+      <w:proofErr w:type="spellEnd"/>
+      <w:r>
+        <w:rPr>
+          <w:lang w:val="en-ID"/>
+        </w:rPr>
+        <w:t xml:space="preserve"> Template",</w:t>
       </w:r>
     </w:p>
     <w:p>
@@ -181,7 +251,49 @@
           <w:lang w:val="en-ID"/>
         </w:rPr>
         <w:tab/>
-        <w:t>"subject" : "Ceritanya ini subject",</w:t>
+        <w:t>"</w:t>
+      </w:r>
+      <w:proofErr w:type="gramStart"/>
+      <w:r>
+        <w:rPr>
+          <w:lang w:val="en-ID"/>
+        </w:rPr>
+        <w:t>subject</w:t>
+      </w:r>
+      <w:proofErr w:type="gramEnd"/>
+      <w:r>
+        <w:rPr>
+          <w:lang w:val="en-ID"/>
+        </w:rPr>
+        <w:t>" : "</w:t>
+      </w:r>
+      <w:proofErr w:type="spellStart"/>
+      <w:r>
+        <w:rPr>
+          <w:lang w:val="en-ID"/>
+        </w:rPr>
+        <w:t>Ceritanya</w:t>
+      </w:r>
+      <w:proofErr w:type="spellEnd"/>
+      <w:r>
+        <w:rPr>
+          <w:lang w:val="en-ID"/>
+        </w:rPr>
+        <w:t xml:space="preserve"> </w:t>
+      </w:r>
+      <w:proofErr w:type="spellStart"/>
+      <w:r>
+        <w:rPr>
+          <w:lang w:val="en-ID"/>
+        </w:rPr>
+        <w:t>ini</w:t>
+      </w:r>
+      <w:proofErr w:type="spellEnd"/>
+      <w:r>
+        <w:rPr>
+          <w:lang w:val="en-ID"/>
+        </w:rPr>
+        <w:t xml:space="preserve"> subject",</w:t>
       </w:r>
     </w:p>
     <w:p>
@@ -198,7 +310,63 @@
           <w:lang w:val="en-ID"/>
         </w:rPr>
         <w:tab/>
-        <w:t>"body" : "hehe kalo ini body",</w:t>
+        <w:t>"</w:t>
+      </w:r>
+      <w:proofErr w:type="gramStart"/>
+      <w:r>
+        <w:rPr>
+          <w:lang w:val="en-ID"/>
+        </w:rPr>
+        <w:t>body</w:t>
+      </w:r>
+      <w:proofErr w:type="gramEnd"/>
+      <w:r>
+        <w:rPr>
+          <w:lang w:val="en-ID"/>
+        </w:rPr>
+        <w:t>" : "</w:t>
+      </w:r>
+      <w:proofErr w:type="spellStart"/>
+      <w:r>
+        <w:rPr>
+          <w:lang w:val="en-ID"/>
+        </w:rPr>
+        <w:t>hehe</w:t>
+      </w:r>
+      <w:proofErr w:type="spellEnd"/>
+      <w:r>
+        <w:rPr>
+          <w:lang w:val="en-ID"/>
+        </w:rPr>
+        <w:t xml:space="preserve"> </w:t>
+      </w:r>
+      <w:proofErr w:type="spellStart"/>
+      <w:r>
+        <w:rPr>
+          <w:lang w:val="en-ID"/>
+        </w:rPr>
+        <w:t>kalo</w:t>
+      </w:r>
+      <w:proofErr w:type="spellEnd"/>
+      <w:r>
+        <w:rPr>
+          <w:lang w:val="en-ID"/>
+        </w:rPr>
+        <w:t xml:space="preserve"> </w:t>
+      </w:r>
+      <w:proofErr w:type="spellStart"/>
+      <w:r>
+        <w:rPr>
+          <w:lang w:val="en-ID"/>
+        </w:rPr>
+        <w:t>ini</w:t>
+      </w:r>
+      <w:proofErr w:type="spellEnd"/>
+      <w:r>
+        <w:rPr>
+          <w:lang w:val="en-ID"/>
+        </w:rPr>
+        <w:t xml:space="preserve"> body",</w:t>
       </w:r>
     </w:p>
     <w:p>
@@ -215,7 +383,23 @@
           <w:lang w:val="en-ID"/>
         </w:rPr>
         <w:tab/>
-        <w:t>"emailTemplateCategoryId" : 1,</w:t>
+        <w:t>"</w:t>
+      </w:r>
+      <w:proofErr w:type="spellStart"/>
+      <w:proofErr w:type="gramStart"/>
+      <w:r>
+        <w:rPr>
+          <w:lang w:val="en-ID"/>
+        </w:rPr>
+        <w:t>emailTemplateCategoryId</w:t>
+      </w:r>
+      <w:proofErr w:type="spellEnd"/>
+      <w:proofErr w:type="gramEnd"/>
+      <w:r>
+        <w:rPr>
+          <w:lang w:val="en-ID"/>
+        </w:rPr>
+        <w:t>" : 1,</w:t>
       </w:r>
     </w:p>
     <w:p>
@@ -232,7 +416,23 @@
           <w:lang w:val="en-ID"/>
         </w:rPr>
         <w:tab/>
-        <w:t>"senderId" : 4,</w:t>
+        <w:t>"</w:t>
+      </w:r>
+      <w:proofErr w:type="spellStart"/>
+      <w:proofErr w:type="gramStart"/>
+      <w:r>
+        <w:rPr>
+          <w:lang w:val="en-ID"/>
+        </w:rPr>
+        <w:t>senderId</w:t>
+      </w:r>
+      <w:proofErr w:type="spellEnd"/>
+      <w:proofErr w:type="gramEnd"/>
+      <w:r>
+        <w:rPr>
+          <w:lang w:val="en-ID"/>
+        </w:rPr>
+        <w:t>" : 4,</w:t>
       </w:r>
     </w:p>
     <w:p>
@@ -249,7 +449,23 @@
           <w:lang w:val="en-ID"/>
         </w:rPr>
         <w:tab/>
-        <w:t>"appId" : 1</w:t>
+        <w:t>"</w:t>
+      </w:r>
+      <w:proofErr w:type="spellStart"/>
+      <w:proofErr w:type="gramStart"/>
+      <w:r>
+        <w:rPr>
+          <w:lang w:val="en-ID"/>
+        </w:rPr>
+        <w:t>appId</w:t>
+      </w:r>
+      <w:proofErr w:type="spellEnd"/>
+      <w:proofErr w:type="gramEnd"/>
+      <w:r>
+        <w:rPr>
+          <w:lang w:val="en-ID"/>
+        </w:rPr>
+        <w:t>" : 1</w:t>
       </w:r>
     </w:p>
     <w:p>
@@ -266,7 +482,21 @@
           <w:lang w:val="en-ID"/>
         </w:rPr>
         <w:tab/>
-        <w:t>"recipient" :</w:t>
+        <w:t>"</w:t>
+      </w:r>
+      <w:proofErr w:type="gramStart"/>
+      <w:r>
+        <w:rPr>
+          <w:lang w:val="en-ID"/>
+        </w:rPr>
+        <w:t>recipient</w:t>
+      </w:r>
+      <w:proofErr w:type="gramEnd"/>
+      <w:r>
+        <w:rPr>
+          <w:lang w:val="en-ID"/>
+        </w:rPr>
+        <w:t>" :</w:t>
       </w:r>
     </w:p>
     <w:p>
@@ -356,8 +586,16 @@
     <w:p>
       <w:pPr>
         <w:pStyle w:val="headingNew"/>
-      </w:pPr>
-      <w:r>
+        <w:rPr>
+          <w:highlight w:val="yellow"/>
+        </w:rPr>
+      </w:pPr>
+      <w:bookmarkStart w:id="0" w:name="_GoBack"/>
+      <w:bookmarkEnd w:id="0"/>
+      <w:r>
+        <w:rPr>
+          <w:highlight w:val="yellow"/>
+        </w:rPr>
         <w:t>Get All</w:t>
       </w:r>
     </w:p>
@@ -365,16 +603,28 @@
       <w:pPr>
         <w:spacing w:after="0"/>
         <w:ind w:left="709"/>
-      </w:pPr>
-      <w:r>
+        <w:rPr>
+          <w:highlight w:val="yellow"/>
+        </w:rPr>
+      </w:pPr>
+      <w:r>
+        <w:rPr>
+          <w:highlight w:val="yellow"/>
+        </w:rPr>
         <w:t>http://localhost:8080/tenancy-management/api/email-template/</w:t>
       </w:r>
     </w:p>
     <w:p>
       <w:pPr>
         <w:pStyle w:val="headingNew"/>
-      </w:pPr>
-      <w:r>
+        <w:rPr>
+          <w:highlight w:val="yellow"/>
+        </w:rPr>
+      </w:pPr>
+      <w:r>
+        <w:rPr>
+          <w:highlight w:val="yellow"/>
+        </w:rPr>
         <w:t>Get by Id</w:t>
       </w:r>
     </w:p>
@@ -425,9 +675,11 @@
         <w:spacing w:after="0"/>
         <w:ind w:left="709"/>
       </w:pPr>
+      <w:proofErr w:type="gramStart"/>
       <w:r>
         <w:t>JSON :</w:t>
       </w:r>
+      <w:proofErr w:type="gramEnd"/>
     </w:p>
     <w:p>
       <w:pPr>
@@ -444,7 +696,15 @@
         <w:ind w:left="709"/>
       </w:pPr>
       <w:r>
-        <w:t xml:space="preserve">        "email": "cobapaska@gmail.com",</w:t>
+        <w:t xml:space="preserve">        "</w:t>
+      </w:r>
+      <w:proofErr w:type="gramStart"/>
+      <w:r>
+        <w:t>email</w:t>
+      </w:r>
+      <w:proofErr w:type="gramEnd"/>
+      <w:r>
+        <w:t>": "cobapaska@gmail.com",</w:t>
       </w:r>
     </w:p>
     <w:p>
@@ -453,7 +713,15 @@
         <w:ind w:left="709"/>
       </w:pPr>
       <w:r>
-        <w:t xml:space="preserve">        "password": "cobapaska123",</w:t>
+        <w:t xml:space="preserve">        "</w:t>
+      </w:r>
+      <w:proofErr w:type="gramStart"/>
+      <w:r>
+        <w:t>password</w:t>
+      </w:r>
+      <w:proofErr w:type="gramEnd"/>
+      <w:r>
+        <w:t>": "cobapaska123",</w:t>
       </w:r>
     </w:p>
     <w:p>
@@ -462,7 +730,15 @@
         <w:ind w:left="709"/>
       </w:pPr>
       <w:r>
-        <w:t xml:space="preserve">        "host": "smtp.gmail.com",</w:t>
+        <w:t xml:space="preserve">        "</w:t>
+      </w:r>
+      <w:proofErr w:type="gramStart"/>
+      <w:r>
+        <w:t>host</w:t>
+      </w:r>
+      <w:proofErr w:type="gramEnd"/>
+      <w:r>
+        <w:t>": "smtp.gmail.com",</w:t>
       </w:r>
     </w:p>
     <w:p>
@@ -471,7 +747,15 @@
         <w:ind w:left="709"/>
       </w:pPr>
       <w:r>
-        <w:t xml:space="preserve">        "port": 465,</w:t>
+        <w:t xml:space="preserve">        "</w:t>
+      </w:r>
+      <w:proofErr w:type="gramStart"/>
+      <w:r>
+        <w:t>port</w:t>
+      </w:r>
+      <w:proofErr w:type="gramEnd"/>
+      <w:r>
+        <w:t>": 465,</w:t>
       </w:r>
     </w:p>
     <w:p>
@@ -480,7 +764,17 @@
         <w:ind w:left="709"/>
       </w:pPr>
       <w:r>
-        <w:t xml:space="preserve">        "ssl": true</w:t>
+        <w:t xml:space="preserve">        "</w:t>
+      </w:r>
+      <w:proofErr w:type="spellStart"/>
+      <w:proofErr w:type="gramStart"/>
+      <w:r>
+        <w:t>ssl</w:t>
+      </w:r>
+      <w:proofErr w:type="spellEnd"/>
+      <w:proofErr w:type="gramEnd"/>
+      <w:r>
+        <w:t>": true</w:t>
       </w:r>
     </w:p>
     <w:p>
@@ -657,9 +951,11 @@
         <w:pStyle w:val="normalNew"/>
         <w:spacing w:after="0"/>
       </w:pPr>
+      <w:proofErr w:type="gramStart"/>
       <w:r>
         <w:t>JSON :</w:t>
       </w:r>
+      <w:proofErr w:type="gramEnd"/>
     </w:p>
     <w:p>
       <w:pPr>
@@ -677,7 +973,17 @@
         <w:ind w:left="1429" w:firstLine="11"/>
       </w:pPr>
       <w:r>
-        <w:t>"categoryName":"Big",</w:t>
+        <w:t>"</w:t>
+      </w:r>
+      <w:proofErr w:type="spellStart"/>
+      <w:proofErr w:type="gramStart"/>
+      <w:r>
+        <w:t>categoryName</w:t>
+      </w:r>
+      <w:proofErr w:type="spellEnd"/>
+      <w:proofErr w:type="gramEnd"/>
+      <w:r>
+        <w:t>":"Big",</w:t>
       </w:r>
     </w:p>
     <w:p>
@@ -687,7 +993,23 @@
         <w:ind w:left="1429" w:firstLine="11"/>
       </w:pPr>
       <w:r>
-        <w:t>"description":"apapapapap",</w:t>
+        <w:t>"</w:t>
+      </w:r>
+      <w:proofErr w:type="gramStart"/>
+      <w:r>
+        <w:t>description</w:t>
+      </w:r>
+      <w:proofErr w:type="gramEnd"/>
+      <w:r>
+        <w:t>":"</w:t>
+      </w:r>
+      <w:proofErr w:type="spellStart"/>
+      <w:r>
+        <w:t>apapapapap</w:t>
+      </w:r>
+      <w:proofErr w:type="spellEnd"/>
+      <w:r>
+        <w:t>",</w:t>
       </w:r>
     </w:p>
     <w:p>
@@ -697,8 +1019,18 @@
         <w:ind w:left="1429" w:firstLine="11"/>
       </w:pPr>
       <w:r>
-        <w:t>"active":true</w:t>
-      </w:r>
+        <w:t>"</w:t>
+      </w:r>
+      <w:proofErr w:type="spellStart"/>
+      <w:proofErr w:type="gramStart"/>
+      <w:r>
+        <w:t>active</w:t>
+      </w:r>
+      <w:proofErr w:type="gramEnd"/>
+      <w:r>
+        <w:t>":true</w:t>
+      </w:r>
+      <w:proofErr w:type="spellEnd"/>
     </w:p>
     <w:p>
       <w:pPr>
@@ -858,9 +1190,11 @@
         <w:pStyle w:val="normalNew"/>
         <w:spacing w:after="0"/>
       </w:pPr>
+      <w:proofErr w:type="gramStart"/>
       <w:r>
         <w:t>JSON :</w:t>
       </w:r>
+      <w:proofErr w:type="gramEnd"/>
     </w:p>
     <w:p>
       <w:pPr>
@@ -879,7 +1213,17 @@
       </w:pPr>
       <w:r>
         <w:tab/>
-        <w:t>"toRecipient" : "oeyeoy@gmail.com",</w:t>
+        <w:t>"</w:t>
+      </w:r>
+      <w:proofErr w:type="spellStart"/>
+      <w:proofErr w:type="gramStart"/>
+      <w:r>
+        <w:t>toRecipient</w:t>
+      </w:r>
+      <w:proofErr w:type="spellEnd"/>
+      <w:proofErr w:type="gramEnd"/>
+      <w:r>
+        <w:t>" : "oeyeoy@gmail.com",</w:t>
       </w:r>
     </w:p>
     <w:p>
@@ -890,7 +1234,15 @@
       </w:pPr>
       <w:r>
         <w:tab/>
-        <w:t>"bcc" : "paskaadil@gmail.com",</w:t>
+        <w:t>"</w:t>
+      </w:r>
+      <w:proofErr w:type="gramStart"/>
+      <w:r>
+        <w:t>bcc</w:t>
+      </w:r>
+      <w:proofErr w:type="gramEnd"/>
+      <w:r>
+        <w:t>" : "paskaadil@gmail.com",</w:t>
       </w:r>
     </w:p>
     <w:p>
@@ -901,7 +1253,15 @@
       </w:pPr>
       <w:r>
         <w:tab/>
-        <w:t>"cc" : "ulfaintania1@gmail.com",</w:t>
+        <w:t>"cc</w:t>
+      </w:r>
+      <w:proofErr w:type="gramStart"/>
+      <w:r>
+        <w:t>" :</w:t>
+      </w:r>
+      <w:proofErr w:type="gramEnd"/>
+      <w:r>
+        <w:t xml:space="preserve"> "ulfaintania1@gmail.com",</w:t>
       </w:r>
     </w:p>
     <w:p>
@@ -912,7 +1272,39 @@
       </w:pPr>
       <w:r>
         <w:tab/>
-        <w:t>"subject" : "#4 ini tlssssssss -  Coba send e-mail",</w:t>
+        <w:t>"</w:t>
+      </w:r>
+      <w:proofErr w:type="gramStart"/>
+      <w:r>
+        <w:t>subject</w:t>
+      </w:r>
+      <w:proofErr w:type="gramEnd"/>
+      <w:r>
+        <w:t xml:space="preserve">" : "#4 </w:t>
+      </w:r>
+      <w:proofErr w:type="spellStart"/>
+      <w:r>
+        <w:t>ini</w:t>
+      </w:r>
+      <w:proofErr w:type="spellEnd"/>
+      <w:r>
+        <w:t xml:space="preserve"> </w:t>
+      </w:r>
+      <w:proofErr w:type="spellStart"/>
+      <w:r>
+        <w:t>tlssssssss</w:t>
+      </w:r>
+      <w:proofErr w:type="spellEnd"/>
+      <w:r>
+        <w:t xml:space="preserve"> -  </w:t>
+      </w:r>
+      <w:proofErr w:type="spellStart"/>
+      <w:r>
+        <w:t>Coba</w:t>
+      </w:r>
+      <w:proofErr w:type="spellEnd"/>
+      <w:r>
+        <w:t xml:space="preserve"> send e-mail",</w:t>
       </w:r>
     </w:p>
     <w:p>
@@ -923,7 +1315,31 @@
       </w:pPr>
       <w:r>
         <w:tab/>
-        <w:t>"body" : "yeay berhasil!!",</w:t>
+        <w:t>"</w:t>
+      </w:r>
+      <w:proofErr w:type="gramStart"/>
+      <w:r>
+        <w:t>body</w:t>
+      </w:r>
+      <w:proofErr w:type="gramEnd"/>
+      <w:r>
+        <w:t>" : "</w:t>
+      </w:r>
+      <w:proofErr w:type="spellStart"/>
+      <w:r>
+        <w:t>yeay</w:t>
+      </w:r>
+      <w:proofErr w:type="spellEnd"/>
+      <w:r>
+        <w:t xml:space="preserve"> </w:t>
+      </w:r>
+      <w:proofErr w:type="spellStart"/>
+      <w:r>
+        <w:t>berhasil</w:t>
+      </w:r>
+      <w:proofErr w:type="spellEnd"/>
+      <w:r>
+        <w:t>!!",</w:t>
       </w:r>
     </w:p>
     <w:p>
@@ -934,7 +1350,17 @@
       </w:pPr>
       <w:r>
         <w:tab/>
-        <w:t>"emailTemplateCategoryId" : 1,</w:t>
+        <w:t>"</w:t>
+      </w:r>
+      <w:proofErr w:type="spellStart"/>
+      <w:proofErr w:type="gramStart"/>
+      <w:r>
+        <w:t>emailTemplateCategoryId</w:t>
+      </w:r>
+      <w:proofErr w:type="spellEnd"/>
+      <w:proofErr w:type="gramEnd"/>
+      <w:r>
+        <w:t>" : 1,</w:t>
       </w:r>
     </w:p>
     <w:p>
@@ -945,7 +1371,17 @@
       </w:pPr>
       <w:r>
         <w:tab/>
-        <w:t>"senderId" : 4</w:t>
+        <w:t>"</w:t>
+      </w:r>
+      <w:proofErr w:type="spellStart"/>
+      <w:proofErr w:type="gramStart"/>
+      <w:r>
+        <w:t>senderId</w:t>
+      </w:r>
+      <w:proofErr w:type="spellEnd"/>
+      <w:proofErr w:type="gramEnd"/>
+      <w:r>
+        <w:t>" : 4</w:t>
       </w:r>
     </w:p>
     <w:p>
@@ -971,10 +1407,7 @@
         <w:pStyle w:val="normalNew"/>
       </w:pPr>
       <w:r>
-        <w:t>http://localhost:8080/tenancy-management/api/email-history/</w:t>
-      </w:r>
-      <w:r>
-        <w:t>list</w:t>
+        <w:t>http://localhost:8080/tenancy-management/api/email-history/list</w:t>
       </w:r>
     </w:p>
     <w:p>
@@ -990,13 +1423,8 @@
         <w:pStyle w:val="normalNew"/>
       </w:pPr>
       <w:r>
-        <w:t>http://localhost:8080/tenancy-management/api/</w:t>
-      </w:r>
-      <w:r>
-        <w:t>email-history/{emailHistoryId}</w:t>
-      </w:r>
-      <w:bookmarkStart w:id="0" w:name="_GoBack"/>
-      <w:bookmarkEnd w:id="0"/>
+        <w:t>http://localhost:8080/tenancy-management/api/email-history/{emailHistoryId}</w:t>
+      </w:r>
     </w:p>
     <w:sectPr>
       <w:pgSz w:w="11907" w:h="16839" w:code="9"/>
@@ -1009,7 +1437,7 @@
 </file>
 
 <file path=word/numbering.xml><?xml version="1.0" encoding="utf-8"?>
-<w:numbering xmlns:wpc="http://schemas.microsoft.com/office/word/2010/wordprocessingCanvas" xmlns:mc="http://schemas.openxmlformats.org/markup-compatibility/2006" xmlns:o="urn:schemas-microsoft-com:office:office" xmlns:r="http://schemas.openxmlformats.org/officeDocument/2006/relationships" xmlns:m="http://schemas.openxmlformats.org/officeDocument/2006/math" xmlns:v="urn:schemas-microsoft-com:vml" xmlns:wp14="http://schemas.microsoft.com/office/word/2010/wordprocessingDrawing" xmlns:wp="http://schemas.openxmlformats.org/drawingml/2006/wordprocessingDrawing" xmlns:w10="urn:schemas-microsoft-com:office:word" xmlns:w="http://schemas.openxmlformats.org/wordprocessingml/2006/main" xmlns:w14="http://schemas.microsoft.com/office/word/2010/wordml" xmlns:wpg="http://schemas.microsoft.com/office/word/2010/wordprocessingGroup" xmlns:wpi="http://schemas.microsoft.com/office/word/2010/wordprocessingInk" xmlns:wne="http://schemas.microsoft.com/office/word/2006/wordml" xmlns:wps="http://schemas.microsoft.com/office/word/2010/wordprocessingShape" mc:Ignorable="w14 wp14">
+<w:numbering xmlns:wpc="http://schemas.microsoft.com/office/word/2010/wordprocessingCanvas" xmlns:mc="http://schemas.openxmlformats.org/markup-compatibility/2006" xmlns:o="urn:schemas-microsoft-com:office:office" xmlns:r="http://schemas.openxmlformats.org/officeDocument/2006/relationships" xmlns:m="http://schemas.openxmlformats.org/officeDocument/2006/math" xmlns:v="urn:schemas-microsoft-com:vml" xmlns:wp14="http://schemas.microsoft.com/office/word/2010/wordprocessingDrawing" xmlns:wp="http://schemas.openxmlformats.org/drawingml/2006/wordprocessingDrawing" xmlns:w10="urn:schemas-microsoft-com:office:word" xmlns:w="http://schemas.openxmlformats.org/wordprocessingml/2006/main" xmlns:w14="http://schemas.microsoft.com/office/word/2010/wordml" xmlns:w15="http://schemas.microsoft.com/office/word/2012/wordml" xmlns:wpg="http://schemas.microsoft.com/office/word/2010/wordprocessingGroup" xmlns:wpi="http://schemas.microsoft.com/office/word/2010/wordprocessingInk" xmlns:wne="http://schemas.microsoft.com/office/word/2006/wordml" xmlns:wps="http://schemas.microsoft.com/office/word/2010/wordprocessingShape" mc:Ignorable="w14 w15 wp14">
   <w:abstractNum w:abstractNumId="0">
     <w:nsid w:val="3B5277D8"/>
     <w:multiLevelType w:val="hybridMultilevel"/>
@@ -1291,7 +1719,7 @@
 </file>
 
 <file path=word/styles.xml><?xml version="1.0" encoding="utf-8"?>
-<w:styles xmlns:mc="http://schemas.openxmlformats.org/markup-compatibility/2006" xmlns:r="http://schemas.openxmlformats.org/officeDocument/2006/relationships" xmlns:w="http://schemas.openxmlformats.org/wordprocessingml/2006/main" xmlns:w14="http://schemas.microsoft.com/office/word/2010/wordml" mc:Ignorable="w14">
+<w:styles xmlns:mc="http://schemas.openxmlformats.org/markup-compatibility/2006" xmlns:r="http://schemas.openxmlformats.org/officeDocument/2006/relationships" xmlns:w="http://schemas.openxmlformats.org/wordprocessingml/2006/main" xmlns:w14="http://schemas.microsoft.com/office/word/2010/wordml" xmlns:w15="http://schemas.microsoft.com/office/word/2012/wordml" mc:Ignorable="w14 w15">
   <w:docDefaults>
     <w:rPrDefault>
       <w:rPr>
@@ -1307,513 +1735,378 @@
       </w:pPr>
     </w:pPrDefault>
   </w:docDefaults>
-  <w:latentStyles w:defLockedState="0" w:defUIPriority="99" w:defSemiHidden="1" w:defUnhideWhenUsed="1" w:defQFormat="0" w:count="267">
-    <w:lsdException w:name="Normal" w:semiHidden="0" w:uiPriority="0" w:unhideWhenUsed="0" w:qFormat="1"/>
-    <w:lsdException w:name="heading 1" w:semiHidden="0" w:uiPriority="9" w:unhideWhenUsed="0" w:qFormat="1"/>
-    <w:lsdException w:name="heading 2" w:uiPriority="9" w:qFormat="1"/>
-    <w:lsdException w:name="heading 3" w:uiPriority="9" w:qFormat="1"/>
-    <w:lsdException w:name="heading 4" w:uiPriority="9" w:qFormat="1"/>
-    <w:lsdException w:name="heading 5" w:uiPriority="9" w:qFormat="1"/>
-    <w:lsdException w:name="heading 6" w:uiPriority="9" w:qFormat="1"/>
-    <w:lsdException w:name="heading 7" w:uiPriority="9" w:qFormat="1"/>
-    <w:lsdException w:name="heading 8" w:uiPriority="9" w:qFormat="1"/>
-    <w:lsdException w:name="heading 9" w:uiPriority="9" w:qFormat="1"/>
-    <w:lsdException w:name="toc 1" w:uiPriority="39"/>
-    <w:lsdException w:name="toc 2" w:uiPriority="39"/>
-    <w:lsdException w:name="toc 3" w:uiPriority="39"/>
-    <w:lsdException w:name="toc 4" w:uiPriority="39"/>
-    <w:lsdException w:name="toc 5" w:uiPriority="39"/>
-    <w:lsdException w:name="toc 6" w:uiPriority="39"/>
-    <w:lsdException w:name="toc 7" w:uiPriority="39"/>
-    <w:lsdException w:name="toc 8" w:uiPriority="39"/>
-    <w:lsdException w:name="toc 9" w:uiPriority="39"/>
-    <w:lsdException w:name="caption" w:uiPriority="35" w:qFormat="1"/>
-    <w:lsdException w:name="Title" w:semiHidden="0" w:uiPriority="10" w:unhideWhenUsed="0" w:qFormat="1"/>
-    <w:lsdException w:name="Default Paragraph Font" w:uiPriority="1"/>
-    <w:lsdException w:name="Subtitle" w:semiHidden="0" w:uiPriority="11" w:unhideWhenUsed="0" w:qFormat="1"/>
-    <w:lsdException w:name="Strong" w:semiHidden="0" w:uiPriority="22" w:unhideWhenUsed="0" w:qFormat="1"/>
-    <w:lsdException w:name="Emphasis" w:semiHidden="0" w:uiPriority="20" w:unhideWhenUsed="0" w:qFormat="1"/>
-    <w:lsdException w:name="Table Grid" w:semiHidden="0" w:uiPriority="59" w:unhideWhenUsed="0"/>
-    <w:lsdException w:name="Placeholder Text" w:unhideWhenUsed="0"/>
-    <w:lsdException w:name="No Spacing" w:semiHidden="0" w:uiPriority="1" w:unhideWhenUsed="0" w:qFormat="1"/>
-    <w:lsdException w:name="Light Shading" w:semiHidden="0" w:uiPriority="60" w:unhideWhenUsed="0"/>
-    <w:lsdException w:name="Light List" w:semiHidden="0" w:uiPriority="61" w:unhideWhenUsed="0"/>
-    <w:lsdException w:name="Light Grid" w:semiHidden="0" w:uiPriority="62" w:unhideWhenUsed="0"/>
-    <w:lsdException w:name="Medium Shading 1" w:semiHidden="0" w:uiPriority="63" w:unhideWhenUsed="0"/>
-    <w:lsdException w:name="Medium Shading 2" w:semiHidden="0" w:uiPriority="64" w:unhideWhenUsed="0"/>
-    <w:lsdException w:name="Medium List 1" w:semiHidden="0" w:uiPriority="65" w:unhideWhenUsed="0"/>
-    <w:lsdException w:name="Medium List 2" w:semiHidden="0" w:uiPriority="66" w:unhideWhenUsed="0"/>
-    <w:lsdException w:name="Medium Grid 1" w:semiHidden="0" w:uiPriority="67" w:unhideWhenUsed="0"/>
-    <w:lsdException w:name="Medium Grid 2" w:semiHidden="0" w:uiPriority="68" w:unhideWhenUsed="0"/>
-    <w:lsdException w:name="Medium Grid 3" w:semiHidden="0" w:uiPriority="69" w:unhideWhenUsed="0"/>
-    <w:lsdException w:name="Dark List" w:semiHidden="0" w:uiPriority="70" w:unhideWhenUsed="0"/>
-    <w:lsdException w:name="Colorful Shading" w:semiHidden="0" w:uiPriority="71" w:unhideWhenUsed="0"/>
-    <w:lsdException w:name="Colorful List" w:semiHidden="0" w:uiPriority="72" w:unhideWhenUsed="0"/>
-    <w:lsdException w:name="Colorful Grid" w:semiHidden="0" w:uiPriority="73" w:unhideWhenUsed="0"/>
-    <w:lsdException w:name="Light Shading Accent 1" w:semiHidden="0" w:uiPriority="60" w:unhideWhenUsed="0"/>
-    <w:lsdException w:name="Light List Accent 1" w:semiHidden="0" w:uiPriority="61" w:unhideWhenUsed="0"/>
-    <w:lsdException w:name="Light Grid Accent 1" w:semiHidden="0" w:uiPriority="62" w:unhideWhenUsed="0"/>
-    <w:lsdException w:name="Medium Shading 1 Accent 1" w:semiHidden="0" w:uiPriority="63" w:unhideWhenUsed="0"/>
-    <w:lsdException w:name="Medium Shading 2 Accent 1" w:semiHidden="0" w:uiPriority="64" w:unhideWhenUsed="0"/>
-    <w:lsdException w:name="Medium List 1 Accent 1" w:semiHidden="0" w:uiPriority="65" w:unhideWhenUsed="0"/>
-    <w:lsdException w:name="Revision" w:unhideWhenUsed="0"/>
-    <w:lsdException w:name="List Paragraph" w:semiHidden="0" w:uiPriority="34" w:unhideWhenUsed="0" w:qFormat="1"/>
-    <w:lsdException w:name="Quote" w:semiHidden="0" w:uiPriority="29" w:unhideWhenUsed="0" w:qFormat="1"/>
-    <w:lsdException w:name="Intense Quote" w:semiHidden="0" w:uiPriority="30" w:unhideWhenUsed="0" w:qFormat="1"/>
-    <w:lsdException w:name="Medium List 2 Accent 1" w:semiHidden="0" w:uiPriority="66" w:unhideWhenUsed="0"/>
-    <w:lsdException w:name="Medium Grid 1 Accent 1" w:semiHidden="0" w:uiPriority="67" w:unhideWhenUsed="0"/>
-    <w:lsdException w:name="Medium Grid 2 Accent 1" w:semiHidden="0" w:uiPriority="68" w:unhideWhenUsed="0"/>
-    <w:lsdException w:name="Medium Grid 3 Accent 1" w:semiHidden="0" w:uiPriority="69" w:unhideWhenUsed="0"/>
-    <w:lsdException w:name="Dark List Accent 1" w:semiHidden="0" w:uiPriority="70" w:unhideWhenUsed="0"/>
-    <w:lsdException w:name="Colorful Shading Accent 1" w:semiHidden="0" w:uiPriority="71" w:unhideWhenUsed="0"/>
-    <w:lsdException w:name="Colorful List Accent 1" w:semiHidden="0" w:uiPriority="72" w:unhideWhenUsed="0"/>
-    <w:lsdException w:name="Colorful Grid Accent 1" w:semiHidden="0" w:uiPriority="73" w:unhideWhenUsed="0"/>
-    <w:lsdException w:name="Light Shading Accent 2" w:semiHidden="0" w:uiPriority="60" w:unhideWhenUsed="0"/>
-    <w:lsdException w:name="Light List Accent 2" w:semiHidden="0" w:uiPriority="61" w:unhideWhenUsed="0"/>
-    <w:lsdException w:name="Light Grid Accent 2" w:semiHidden="0" w:uiPriority="62" w:unhideWhenUsed="0"/>
-    <w:lsdException w:name="Medium Shading 1 Accent 2" w:semiHidden="0" w:uiPriority="63" w:unhideWhenUsed="0"/>
-    <w:lsdException w:name="Medium Shading 2 Accent 2" w:semiHidden="0" w:uiPriority="64" w:unhideWhenUsed="0"/>
-    <w:lsdException w:name="Medium List 1 Accent 2" w:semiHidden="0" w:uiPriority="65" w:unhideWhenUsed="0"/>
-    <w:lsdException w:name="Medium List 2 Accent 2" w:semiHidden="0" w:uiPriority="66" w:unhideWhenUsed="0"/>
-    <w:lsdException w:name="Medium Grid 1 Accent 2" w:semiHidden="0" w:uiPriority="67" w:unhideWhenUsed="0"/>
-    <w:lsdException w:name="Medium Grid 2 Accent 2" w:semiHidden="0" w:uiPriority="68" w:unhideWhenUsed="0"/>
-    <w:lsdException w:name="Medium Grid 3 Accent 2" w:semiHidden="0" w:uiPriority="69" w:unhideWhenUsed="0"/>
-    <w:lsdException w:name="Dark List Accent 2" w:semiHidden="0" w:uiPriority="70" w:unhideWhenUsed="0"/>
-    <w:lsdException w:name="Colorful Shading Accent 2" w:semiHidden="0" w:uiPriority="71" w:unhideWhenUsed="0"/>
-    <w:lsdException w:name="Colorful List Accent 2" w:semiHidden="0" w:uiPriority="72" w:unhideWhenUsed="0"/>
-    <w:lsdException w:name="Colorful Grid Accent 2" w:semiHidden="0" w:uiPriority="73" w:unhideWhenUsed="0"/>
-    <w:lsdException w:name="Light Shading Accent 3" w:semiHidden="0" w:uiPriority="60" w:unhideWhenUsed="0"/>
-    <w:lsdException w:name="Light List Accent 3" w:semiHidden="0" w:uiPriority="61" w:unhideWhenUsed="0"/>
-    <w:lsdException w:name="Light Grid Accent 3" w:semiHidden="0" w:uiPriority="62" w:unhideWhenUsed="0"/>
-    <w:lsdException w:name="Medium Shading 1 Accent 3" w:semiHidden="0" w:uiPriority="63" w:unhideWhenUsed="0"/>
-    <w:lsdException w:name="Medium Shading 2 Accent 3" w:semiHidden="0" w:uiPriority="64" w:unhideWhenUsed="0"/>
-    <w:lsdException w:name="Medium List 1 Accent 3" w:semiHidden="0" w:uiPriority="65" w:unhideWhenUsed="0"/>
-    <w:lsdException w:name="Medium List 2 Accent 3" w:semiHidden="0" w:uiPriority="66" w:unhideWhenUsed="0"/>
-    <w:lsdException w:name="Medium Grid 1 Accent 3" w:semiHidden="0" w:uiPriority="67" w:unhideWhenUsed="0"/>
-    <w:lsdException w:name="Medium Grid 2 Accent 3" w:semiHidden="0" w:uiPriority="68" w:unhideWhenUsed="0"/>
-    <w:lsdException w:name="Medium Grid 3 Accent 3" w:semiHidden="0" w:uiPriority="69" w:unhideWhenUsed="0"/>
-    <w:lsdException w:name="Dark List Accent 3" w:semiHidden="0" w:uiPriority="70" w:unhideWhenUsed="0"/>
-    <w:lsdException w:name="Colorful Shading Accent 3" w:semiHidden="0" w:uiPriority="71" w:unhideWhenUsed="0"/>
-    <w:lsdException w:name="Colorful List Accent 3" w:semiHidden="0" w:uiPriority="72" w:unhideWhenUsed="0"/>
-    <w:lsdException w:name="Colorful Grid Accent 3" w:semiHidden="0" w:uiPriority="73" w:unhideWhenUsed="0"/>
-    <w:lsdException w:name="Light Shading Accent 4" w:semiHidden="0" w:uiPriority="60" w:unhideWhenUsed="0"/>
-    <w:lsdException w:name="Light List Accent 4" w:semiHidden="0" w:uiPriority="61" w:unhideWhenUsed="0"/>
-    <w:lsdException w:name="Light Grid Accent 4" w:semiHidden="0" w:uiPriority="62" w:unhideWhenUsed="0"/>
-    <w:lsdException w:name="Medium Shading 1 Accent 4" w:semiHidden="0" w:uiPriority="63" w:unhideWhenUsed="0"/>
-    <w:lsdException w:name="Medium Shading 2 Accent 4" w:semiHidden="0" w:uiPriority="64" w:unhideWhenUsed="0"/>
-    <w:lsdException w:name="Medium List 1 Accent 4" w:semiHidden="0" w:uiPriority="65" w:unhideWhenUsed="0"/>
-    <w:lsdException w:name="Medium List 2 Accent 4" w:semiHidden="0" w:uiPriority="66" w:unhideWhenUsed="0"/>
-    <w:lsdException w:name="Medium Grid 1 Accent 4" w:semiHidden="0" w:uiPriority="67" w:unhideWhenUsed="0"/>
-    <w:lsdException w:name="Medium Grid 2 Accent 4" w:semiHidden="0" w:uiPriority="68" w:unhideWhenUsed="0"/>
-    <w:lsdException w:name="Medium Grid 3 Accent 4" w:semiHidden="0" w:uiPriority="69" w:unhideWhenUsed="0"/>
-    <w:lsdException w:name="Dark List Accent 4" w:semiHidden="0" w:uiPriority="70" w:unhideWhenUsed="0"/>
-    <w:lsdException w:name="Colorful Shading Accent 4" w:semiHidden="0" w:uiPriority="71" w:unhideWhenUsed="0"/>
-    <w:lsdException w:name="Colorful List Accent 4" w:semiHidden="0" w:uiPriority="72" w:unhideWhenUsed="0"/>
-    <w:lsdException w:name="Colorful Grid Accent 4" w:semiHidden="0" w:uiPriority="73" w:unhideWhenUsed="0"/>
-    <w:lsdException w:name="Light Shading Accent 5" w:semiHidden="0" w:uiPriority="60" w:unhideWhenUsed="0"/>
-    <w:lsdException w:name="Light List Accent 5" w:semiHidden="0" w:uiPriority="61" w:unhideWhenUsed="0"/>
-    <w:lsdException w:name="Light Grid Accent 5" w:semiHidden="0" w:uiPriority="62" w:unhideWhenUsed="0"/>
-    <w:lsdException w:name="Medium Shading 1 Accent 5" w:semiHidden="0" w:uiPriority="63" w:unhideWhenUsed="0"/>
-    <w:lsdException w:name="Medium Shading 2 Accent 5" w:semiHidden="0" w:uiPriority="64" w:unhideWhenUsed="0"/>
-    <w:lsdException w:name="Medium List 1 Accent 5" w:semiHidden="0" w:uiPriority="65" w:unhideWhenUsed="0"/>
-    <w:lsdException w:name="Medium List 2 Accent 5" w:semiHidden="0" w:uiPriority="66" w:unhideWhenUsed="0"/>
-    <w:lsdException w:name="Medium Grid 1 Accent 5" w:semiHidden="0" w:uiPriority="67" w:unhideWhenUsed="0"/>
-    <w:lsdException w:name="Medium Grid 2 Accent 5" w:semiHidden="0" w:uiPriority="68" w:unhideWhenUsed="0"/>
-    <w:lsdException w:name="Medium Grid 3 Accent 5" w:semiHidden="0" w:uiPriority="69" w:unhideWhenUsed="0"/>
-    <w:lsdException w:name="Dark List Accent 5" w:semiHidden="0" w:uiPriority="70" w:unhideWhenUsed="0"/>
-    <w:lsdException w:name="Colorful Shading Accent 5" w:semiHidden="0" w:uiPriority="71" w:unhideWhenUsed="0"/>
-    <w:lsdException w:name="Colorful List Accent 5" w:semiHidden="0" w:uiPriority="72" w:unhideWhenUsed="0"/>
-    <w:lsdException w:name="Colorful Grid Accent 5" w:semiHidden="0" w:uiPriority="73" w:unhideWhenUsed="0"/>
-    <w:lsdException w:name="Light Shading Accent 6" w:semiHidden="0" w:uiPriority="60" w:unhideWhenUsed="0"/>
-    <w:lsdException w:name="Light List Accent 6" w:semiHidden="0" w:uiPriority="61" w:unhideWhenUsed="0"/>
-    <w:lsdException w:name="Light Grid Accent 6" w:semiHidden="0" w:uiPriority="62" w:unhideWhenUsed="0"/>
-    <w:lsdException w:name="Medium Shading 1 Accent 6" w:semiHidden="0" w:uiPriority="63" w:unhideWhenUsed="0"/>
-    <w:lsdException w:name="Medium Shading 2 Accent 6" w:semiHidden="0" w:uiPriority="64" w:unhideWhenUsed="0"/>
-    <w:lsdException w:name="Medium List 1 Accent 6" w:semiHidden="0" w:uiPriority="65" w:unhideWhenUsed="0"/>
-    <w:lsdException w:name="Medium List 2 Accent 6" w:semiHidden="0" w:uiPriority="66" w:unhideWhenUsed="0"/>
-    <w:lsdException w:name="Medium Grid 1 Accent 6" w:semiHidden="0" w:uiPriority="67" w:unhideWhenUsed="0"/>
-    <w:lsdException w:name="Medium Grid 2 Accent 6" w:semiHidden="0" w:uiPriority="68" w:unhideWhenUsed="0"/>
-    <w:lsdException w:name="Medium Grid 3 Accent 6" w:semiHidden="0" w:uiPriority="69" w:unhideWhenUsed="0"/>
-    <w:lsdException w:name="Dark List Accent 6" w:semiHidden="0" w:uiPriority="70" w:unhideWhenUsed="0"/>
-    <w:lsdException w:name="Colorful Shading Accent 6" w:semiHidden="0" w:uiPriority="71" w:unhideWhenUsed="0"/>
-    <w:lsdException w:name="Colorful List Accent 6" w:semiHidden="0" w:uiPriority="72" w:unhideWhenUsed="0"/>
-    <w:lsdException w:name="Colorful Grid Accent 6" w:semiHidden="0" w:uiPriority="73" w:unhideWhenUsed="0"/>
-    <w:lsdException w:name="Subtle Emphasis" w:semiHidden="0" w:uiPriority="19" w:unhideWhenUsed="0" w:qFormat="1"/>
-    <w:lsdException w:name="Intense Emphasis" w:semiHidden="0" w:uiPriority="21" w:unhideWhenUsed="0" w:qFormat="1"/>
-    <w:lsdException w:name="Subtle Reference" w:semiHidden="0" w:uiPriority="31" w:unhideWhenUsed="0" w:qFormat="1"/>
-    <w:lsdException w:name="Intense Reference" w:semiHidden="0" w:uiPriority="32" w:unhideWhenUsed="0" w:qFormat="1"/>
-    <w:lsdException w:name="Book Title" w:semiHidden="0" w:uiPriority="33" w:unhideWhenUsed="0" w:qFormat="1"/>
-    <w:lsdException w:name="Bibliography" w:uiPriority="37"/>
-    <w:lsdException w:name="TOC Heading" w:uiPriority="39" w:qFormat="1"/>
-  </w:latentStyles>
-  <w:style w:type="paragraph" w:default="1" w:styleId="Normal">
-    <w:name w:val="Normal"/>
-    <w:qFormat/>
-  </w:style>
-  <w:style w:type="paragraph" w:styleId="Heading1">
-    <w:name w:val="heading 1"/>
-    <w:basedOn w:val="Normal"/>
-    <w:next w:val="Normal"/>
-    <w:link w:val="Heading1Char"/>
-    <w:uiPriority w:val="9"/>
-    <w:qFormat/>
-    <w:rsid w:val="00990590"/>
-    <w:pPr>
-      <w:keepNext/>
-      <w:keepLines/>
-      <w:spacing w:before="480" w:after="0"/>
-      <w:outlineLvl w:val="0"/>
-    </w:pPr>
-    <w:rPr>
-      <w:rFonts w:asciiTheme="majorHAnsi" w:eastAsiaTheme="majorEastAsia" w:hAnsiTheme="majorHAnsi" w:cstheme="majorBidi"/>
-      <w:b/>
-      <w:bCs/>
-      <w:color w:val="365F91" w:themeColor="accent1" w:themeShade="BF"/>
-      <w:sz w:val="28"/>
-      <w:szCs w:val="28"/>
-    </w:rPr>
-  </w:style>
-  <w:style w:type="paragraph" w:styleId="Heading2">
-    <w:name w:val="heading 2"/>
-    <w:basedOn w:val="Normal"/>
-    <w:next w:val="Normal"/>
-    <w:link w:val="Heading2Char"/>
-    <w:uiPriority w:val="9"/>
-    <w:unhideWhenUsed/>
-    <w:qFormat/>
-    <w:rsid w:val="00B86B8E"/>
-    <w:pPr>
-      <w:keepNext/>
-      <w:keepLines/>
-      <w:spacing w:before="200" w:after="0"/>
-      <w:outlineLvl w:val="1"/>
-    </w:pPr>
-    <w:rPr>
-      <w:rFonts w:asciiTheme="majorHAnsi" w:eastAsiaTheme="majorEastAsia" w:hAnsiTheme="majorHAnsi" w:cstheme="majorBidi"/>
-      <w:b/>
-      <w:bCs/>
-      <w:color w:val="4F81BD" w:themeColor="accent1"/>
-      <w:sz w:val="26"/>
-      <w:szCs w:val="26"/>
-    </w:rPr>
-  </w:style>
-  <w:style w:type="paragraph" w:styleId="Heading3">
-    <w:name w:val="heading 3"/>
-    <w:basedOn w:val="Normal"/>
-    <w:next w:val="Normal"/>
-    <w:link w:val="Heading3Char"/>
-    <w:uiPriority w:val="9"/>
-    <w:unhideWhenUsed/>
-    <w:qFormat/>
-    <w:rsid w:val="00B86B8E"/>
-    <w:pPr>
-      <w:keepNext/>
-      <w:keepLines/>
-      <w:spacing w:before="200" w:after="0"/>
-      <w:outlineLvl w:val="2"/>
-    </w:pPr>
-    <w:rPr>
-      <w:rFonts w:asciiTheme="majorHAnsi" w:eastAsiaTheme="majorEastAsia" w:hAnsiTheme="majorHAnsi" w:cstheme="majorBidi"/>
-      <w:b/>
-      <w:bCs/>
-      <w:color w:val="4F81BD" w:themeColor="accent1"/>
-    </w:rPr>
-  </w:style>
-  <w:style w:type="character" w:default="1" w:styleId="DefaultParagraphFont">
-    <w:name w:val="Default Paragraph Font"/>
-    <w:uiPriority w:val="1"/>
-    <w:semiHidden/>
-    <w:unhideWhenUsed/>
-  </w:style>
-  <w:style w:type="table" w:default="1" w:styleId="TableNormal">
-    <w:name w:val="Normal Table"/>
-    <w:uiPriority w:val="99"/>
-    <w:semiHidden/>
-    <w:unhideWhenUsed/>
-    <w:tblPr>
-      <w:tblInd w:w="0" w:type="dxa"/>
-      <w:tblCellMar>
-        <w:top w:w="0" w:type="dxa"/>
-        <w:left w:w="108" w:type="dxa"/>
-        <w:bottom w:w="0" w:type="dxa"/>
-        <w:right w:w="108" w:type="dxa"/>
-      </w:tblCellMar>
-    </w:tblPr>
-  </w:style>
-  <w:style w:type="numbering" w:default="1" w:styleId="NoList">
-    <w:name w:val="No List"/>
-    <w:uiPriority w:val="99"/>
-    <w:semiHidden/>
-    <w:unhideWhenUsed/>
-  </w:style>
-  <w:style w:type="character" w:customStyle="1" w:styleId="Heading2Char">
-    <w:name w:val="Heading 2 Char"/>
-    <w:basedOn w:val="DefaultParagraphFont"/>
-    <w:link w:val="Heading2"/>
-    <w:uiPriority w:val="9"/>
-    <w:rsid w:val="00B86B8E"/>
-    <w:rPr>
-      <w:rFonts w:asciiTheme="majorHAnsi" w:eastAsiaTheme="majorEastAsia" w:hAnsiTheme="majorHAnsi" w:cstheme="majorBidi"/>
-      <w:b/>
-      <w:bCs/>
-      <w:color w:val="4F81BD" w:themeColor="accent1"/>
-      <w:sz w:val="26"/>
-      <w:szCs w:val="26"/>
-    </w:rPr>
-  </w:style>
-  <w:style w:type="paragraph" w:styleId="ListParagraph">
-    <w:name w:val="List Paragraph"/>
-    <w:basedOn w:val="Normal"/>
-    <w:uiPriority w:val="34"/>
-    <w:qFormat/>
-    <w:rsid w:val="00B86B8E"/>
-    <w:pPr>
-      <w:ind w:left="720"/>
-      <w:contextualSpacing/>
-    </w:pPr>
-  </w:style>
-  <w:style w:type="character" w:customStyle="1" w:styleId="Heading3Char">
-    <w:name w:val="Heading 3 Char"/>
-    <w:basedOn w:val="DefaultParagraphFont"/>
-    <w:link w:val="Heading3"/>
-    <w:uiPriority w:val="9"/>
-    <w:rsid w:val="00B86B8E"/>
-    <w:rPr>
-      <w:rFonts w:asciiTheme="majorHAnsi" w:eastAsiaTheme="majorEastAsia" w:hAnsiTheme="majorHAnsi" w:cstheme="majorBidi"/>
-      <w:b/>
-      <w:bCs/>
-      <w:color w:val="4F81BD" w:themeColor="accent1"/>
-    </w:rPr>
-  </w:style>
-  <w:style w:type="paragraph" w:customStyle="1" w:styleId="headingNew">
-    <w:name w:val="headingNew"/>
-    <w:basedOn w:val="Heading3"/>
-    <w:link w:val="headingNewChar"/>
-    <w:qFormat/>
-    <w:rsid w:val="00B86B8E"/>
-    <w:pPr>
-      <w:numPr>
-        <w:numId w:val="2"/>
-      </w:numPr>
-    </w:pPr>
-    <w:rPr>
-      <w:color w:val="auto"/>
-      <w:lang w:val="en-ID"/>
-    </w:rPr>
-  </w:style>
-  <w:style w:type="character" w:styleId="Hyperlink">
-    <w:name w:val="Hyperlink"/>
-    <w:basedOn w:val="DefaultParagraphFont"/>
-    <w:uiPriority w:val="99"/>
-    <w:unhideWhenUsed/>
-    <w:rsid w:val="00990590"/>
-    <w:rPr>
-      <w:color w:val="0000FF" w:themeColor="hyperlink"/>
-      <w:u w:val="single"/>
-    </w:rPr>
-  </w:style>
-  <w:style w:type="character" w:customStyle="1" w:styleId="headingNewChar">
-    <w:name w:val="headingNew Char"/>
-    <w:basedOn w:val="Heading3Char"/>
-    <w:link w:val="headingNew"/>
-    <w:rsid w:val="00B86B8E"/>
-    <w:rPr>
-      <w:rFonts w:asciiTheme="majorHAnsi" w:eastAsiaTheme="majorEastAsia" w:hAnsiTheme="majorHAnsi" w:cstheme="majorBidi"/>
-      <w:b/>
-      <w:bCs/>
-      <w:color w:val="4F81BD" w:themeColor="accent1"/>
-      <w:lang w:val="en-ID"/>
-    </w:rPr>
-  </w:style>
-  <w:style w:type="character" w:customStyle="1" w:styleId="Heading1Char">
-    <w:name w:val="Heading 1 Char"/>
-    <w:basedOn w:val="DefaultParagraphFont"/>
-    <w:link w:val="Heading1"/>
-    <w:uiPriority w:val="9"/>
-    <w:rsid w:val="00990590"/>
-    <w:rPr>
-      <w:rFonts w:asciiTheme="majorHAnsi" w:eastAsiaTheme="majorEastAsia" w:hAnsiTheme="majorHAnsi" w:cstheme="majorBidi"/>
-      <w:b/>
-      <w:bCs/>
-      <w:color w:val="365F91" w:themeColor="accent1" w:themeShade="BF"/>
-      <w:sz w:val="28"/>
-      <w:szCs w:val="28"/>
-    </w:rPr>
-  </w:style>
-  <w:style w:type="paragraph" w:customStyle="1" w:styleId="normalNew">
-    <w:name w:val="normalNew"/>
-    <w:basedOn w:val="Normal"/>
-    <w:link w:val="normalNewChar"/>
-    <w:qFormat/>
-    <w:rsid w:val="00990590"/>
-    <w:pPr>
-      <w:ind w:left="709"/>
-    </w:pPr>
-  </w:style>
-  <w:style w:type="character" w:customStyle="1" w:styleId="normalNewChar">
-    <w:name w:val="normalNew Char"/>
-    <w:basedOn w:val="DefaultParagraphFont"/>
-    <w:link w:val="normalNew"/>
-    <w:rsid w:val="00990590"/>
-  </w:style>
-</w:styles>
-</file>
-
-<file path=word/stylesWithEffects.xml><?xml version="1.0" encoding="utf-8"?>
-<w:styles xmlns:wpc="http://schemas.microsoft.com/office/word/2010/wordprocessingCanvas" xmlns:mc="http://schemas.openxmlformats.org/markup-compatibility/2006" xmlns:o="urn:schemas-microsoft-com:office:office" xmlns:r="http://schemas.openxmlformats.org/officeDocument/2006/relationships" xmlns:m="http://schemas.openxmlformats.org/officeDocument/2006/math" xmlns:v="urn:schemas-microsoft-com:vml" xmlns:wp14="http://schemas.microsoft.com/office/word/2010/wordprocessingDrawing" xmlns:wp="http://schemas.openxmlformats.org/drawingml/2006/wordprocessingDrawing" xmlns:w10="urn:schemas-microsoft-com:office:word" xmlns:w="http://schemas.openxmlformats.org/wordprocessingml/2006/main" xmlns:w14="http://schemas.microsoft.com/office/word/2010/wordml" xmlns:wpg="http://schemas.microsoft.com/office/word/2010/wordprocessingGroup" xmlns:wpi="http://schemas.microsoft.com/office/word/2010/wordprocessingInk" xmlns:wne="http://schemas.microsoft.com/office/word/2006/wordml" xmlns:wps="http://schemas.microsoft.com/office/word/2010/wordprocessingShape" mc:Ignorable="w14 wp14">
-  <w:docDefaults>
-    <w:rPrDefault>
-      <w:rPr>
-        <w:rFonts w:asciiTheme="minorHAnsi" w:eastAsiaTheme="minorHAnsi" w:hAnsiTheme="minorHAnsi" w:cstheme="minorBidi"/>
-        <w:sz w:val="22"/>
-        <w:szCs w:val="22"/>
-        <w:lang w:val="en-US" w:eastAsia="en-US" w:bidi="ar-SA"/>
-      </w:rPr>
-    </w:rPrDefault>
-    <w:pPrDefault>
-      <w:pPr>
-        <w:spacing w:after="200" w:line="276" w:lineRule="auto"/>
-      </w:pPr>
-    </w:pPrDefault>
-  </w:docDefaults>
-  <w:latentStyles w:defLockedState="0" w:defUIPriority="99" w:defSemiHidden="1" w:defUnhideWhenUsed="1" w:defQFormat="0" w:count="267">
-    <w:lsdException w:name="Normal" w:semiHidden="0" w:uiPriority="0" w:unhideWhenUsed="0" w:qFormat="1"/>
-    <w:lsdException w:name="heading 1" w:semiHidden="0" w:uiPriority="9" w:unhideWhenUsed="0" w:qFormat="1"/>
-    <w:lsdException w:name="heading 2" w:uiPriority="9" w:qFormat="1"/>
-    <w:lsdException w:name="heading 3" w:uiPriority="9" w:qFormat="1"/>
-    <w:lsdException w:name="heading 4" w:uiPriority="9" w:qFormat="1"/>
-    <w:lsdException w:name="heading 5" w:uiPriority="9" w:qFormat="1"/>
-    <w:lsdException w:name="heading 6" w:uiPriority="9" w:qFormat="1"/>
-    <w:lsdException w:name="heading 7" w:uiPriority="9" w:qFormat="1"/>
-    <w:lsdException w:name="heading 8" w:uiPriority="9" w:qFormat="1"/>
-    <w:lsdException w:name="heading 9" w:uiPriority="9" w:qFormat="1"/>
-    <w:lsdException w:name="toc 1" w:uiPriority="39"/>
-    <w:lsdException w:name="toc 2" w:uiPriority="39"/>
-    <w:lsdException w:name="toc 3" w:uiPriority="39"/>
-    <w:lsdException w:name="toc 4" w:uiPriority="39"/>
-    <w:lsdException w:name="toc 5" w:uiPriority="39"/>
-    <w:lsdException w:name="toc 6" w:uiPriority="39"/>
-    <w:lsdException w:name="toc 7" w:uiPriority="39"/>
-    <w:lsdException w:name="toc 8" w:uiPriority="39"/>
-    <w:lsdException w:name="toc 9" w:uiPriority="39"/>
-    <w:lsdException w:name="caption" w:uiPriority="35" w:qFormat="1"/>
-    <w:lsdException w:name="Title" w:semiHidden="0" w:uiPriority="10" w:unhideWhenUsed="0" w:qFormat="1"/>
-    <w:lsdException w:name="Default Paragraph Font" w:uiPriority="1"/>
-    <w:lsdException w:name="Subtitle" w:semiHidden="0" w:uiPriority="11" w:unhideWhenUsed="0" w:qFormat="1"/>
-    <w:lsdException w:name="Strong" w:semiHidden="0" w:uiPriority="22" w:unhideWhenUsed="0" w:qFormat="1"/>
-    <w:lsdException w:name="Emphasis" w:semiHidden="0" w:uiPriority="20" w:unhideWhenUsed="0" w:qFormat="1"/>
-    <w:lsdException w:name="Table Grid" w:semiHidden="0" w:uiPriority="59" w:unhideWhenUsed="0"/>
-    <w:lsdException w:name="Placeholder Text" w:unhideWhenUsed="0"/>
-    <w:lsdException w:name="No Spacing" w:semiHidden="0" w:uiPriority="1" w:unhideWhenUsed="0" w:qFormat="1"/>
-    <w:lsdException w:name="Light Shading" w:semiHidden="0" w:uiPriority="60" w:unhideWhenUsed="0"/>
-    <w:lsdException w:name="Light List" w:semiHidden="0" w:uiPriority="61" w:unhideWhenUsed="0"/>
-    <w:lsdException w:name="Light Grid" w:semiHidden="0" w:uiPriority="62" w:unhideWhenUsed="0"/>
-    <w:lsdException w:name="Medium Shading 1" w:semiHidden="0" w:uiPriority="63" w:unhideWhenUsed="0"/>
-    <w:lsdException w:name="Medium Shading 2" w:semiHidden="0" w:uiPriority="64" w:unhideWhenUsed="0"/>
-    <w:lsdException w:name="Medium List 1" w:semiHidden="0" w:uiPriority="65" w:unhideWhenUsed="0"/>
-    <w:lsdException w:name="Medium List 2" w:semiHidden="0" w:uiPriority="66" w:unhideWhenUsed="0"/>
-    <w:lsdException w:name="Medium Grid 1" w:semiHidden="0" w:uiPriority="67" w:unhideWhenUsed="0"/>
-    <w:lsdException w:name="Medium Grid 2" w:semiHidden="0" w:uiPriority="68" w:unhideWhenUsed="0"/>
-    <w:lsdException w:name="Medium Grid 3" w:semiHidden="0" w:uiPriority="69" w:unhideWhenUsed="0"/>
-    <w:lsdException w:name="Dark List" w:semiHidden="0" w:uiPriority="70" w:unhideWhenUsed="0"/>
-    <w:lsdException w:name="Colorful Shading" w:semiHidden="0" w:uiPriority="71" w:unhideWhenUsed="0"/>
-    <w:lsdException w:name="Colorful List" w:semiHidden="0" w:uiPriority="72" w:unhideWhenUsed="0"/>
-    <w:lsdException w:name="Colorful Grid" w:semiHidden="0" w:uiPriority="73" w:unhideWhenUsed="0"/>
-    <w:lsdException w:name="Light Shading Accent 1" w:semiHidden="0" w:uiPriority="60" w:unhideWhenUsed="0"/>
-    <w:lsdException w:name="Light List Accent 1" w:semiHidden="0" w:uiPriority="61" w:unhideWhenUsed="0"/>
-    <w:lsdException w:name="Light Grid Accent 1" w:semiHidden="0" w:uiPriority="62" w:unhideWhenUsed="0"/>
-    <w:lsdException w:name="Medium Shading 1 Accent 1" w:semiHidden="0" w:uiPriority="63" w:unhideWhenUsed="0"/>
-    <w:lsdException w:name="Medium Shading 2 Accent 1" w:semiHidden="0" w:uiPriority="64" w:unhideWhenUsed="0"/>
-    <w:lsdException w:name="Medium List 1 Accent 1" w:semiHidden="0" w:uiPriority="65" w:unhideWhenUsed="0"/>
-    <w:lsdException w:name="Revision" w:unhideWhenUsed="0"/>
-    <w:lsdException w:name="List Paragraph" w:semiHidden="0" w:uiPriority="34" w:unhideWhenUsed="0" w:qFormat="1"/>
-    <w:lsdException w:name="Quote" w:semiHidden="0" w:uiPriority="29" w:unhideWhenUsed="0" w:qFormat="1"/>
-    <w:lsdException w:name="Intense Quote" w:semiHidden="0" w:uiPriority="30" w:unhideWhenUsed="0" w:qFormat="1"/>
-    <w:lsdException w:name="Medium List 2 Accent 1" w:semiHidden="0" w:uiPriority="66" w:unhideWhenUsed="0"/>
-    <w:lsdException w:name="Medium Grid 1 Accent 1" w:semiHidden="0" w:uiPriority="67" w:unhideWhenUsed="0"/>
-    <w:lsdException w:name="Medium Grid 2 Accent 1" w:semiHidden="0" w:uiPriority="68" w:unhideWhenUsed="0"/>
-    <w:lsdException w:name="Medium Grid 3 Accent 1" w:semiHidden="0" w:uiPriority="69" w:unhideWhenUsed="0"/>
-    <w:lsdException w:name="Dark List Accent 1" w:semiHidden="0" w:uiPriority="70" w:unhideWhenUsed="0"/>
-    <w:lsdException w:name="Colorful Shading Accent 1" w:semiHidden="0" w:uiPriority="71" w:unhideWhenUsed="0"/>
-    <w:lsdException w:name="Colorful List Accent 1" w:semiHidden="0" w:uiPriority="72" w:unhideWhenUsed="0"/>
-    <w:lsdException w:name="Colorful Grid Accent 1" w:semiHidden="0" w:uiPriority="73" w:unhideWhenUsed="0"/>
-    <w:lsdException w:name="Light Shading Accent 2" w:semiHidden="0" w:uiPriority="60" w:unhideWhenUsed="0"/>
-    <w:lsdException w:name="Light List Accent 2" w:semiHidden="0" w:uiPriority="61" w:unhideWhenUsed="0"/>
-    <w:lsdException w:name="Light Grid Accent 2" w:semiHidden="0" w:uiPriority="62" w:unhideWhenUsed="0"/>
-    <w:lsdException w:name="Medium Shading 1 Accent 2" w:semiHidden="0" w:uiPriority="63" w:unhideWhenUsed="0"/>
-    <w:lsdException w:name="Medium Shading 2 Accent 2" w:semiHidden="0" w:uiPriority="64" w:unhideWhenUsed="0"/>
-    <w:lsdException w:name="Medium List 1 Accent 2" w:semiHidden="0" w:uiPriority="65" w:unhideWhenUsed="0"/>
-    <w:lsdException w:name="Medium List 2 Accent 2" w:semiHidden="0" w:uiPriority="66" w:unhideWhenUsed="0"/>
-    <w:lsdException w:name="Medium Grid 1 Accent 2" w:semiHidden="0" w:uiPriority="67" w:unhideWhenUsed="0"/>
-    <w:lsdException w:name="Medium Grid 2 Accent 2" w:semiHidden="0" w:uiPriority="68" w:unhideWhenUsed="0"/>
-    <w:lsdException w:name="Medium Grid 3 Accent 2" w:semiHidden="0" w:uiPriority="69" w:unhideWhenUsed="0"/>
-    <w:lsdException w:name="Dark List Accent 2" w:semiHidden="0" w:uiPriority="70" w:unhideWhenUsed="0"/>
-    <w:lsdException w:name="Colorful Shading Accent 2" w:semiHidden="0" w:uiPriority="71" w:unhideWhenUsed="0"/>
-    <w:lsdException w:name="Colorful List Accent 2" w:semiHidden="0" w:uiPriority="72" w:unhideWhenUsed="0"/>
-    <w:lsdException w:name="Colorful Grid Accent 2" w:semiHidden="0" w:uiPriority="73" w:unhideWhenUsed="0"/>
-    <w:lsdException w:name="Light Shading Accent 3" w:semiHidden="0" w:uiPriority="60" w:unhideWhenUsed="0"/>
-    <w:lsdException w:name="Light List Accent 3" w:semiHidden="0" w:uiPriority="61" w:unhideWhenUsed="0"/>
-    <w:lsdException w:name="Light Grid Accent 3" w:semiHidden="0" w:uiPriority="62" w:unhideWhenUsed="0"/>
-    <w:lsdException w:name="Medium Shading 1 Accent 3" w:semiHidden="0" w:uiPriority="63" w:unhideWhenUsed="0"/>
-    <w:lsdException w:name="Medium Shading 2 Accent 3" w:semiHidden="0" w:uiPriority="64" w:unhideWhenUsed="0"/>
-    <w:lsdException w:name="Medium List 1 Accent 3" w:semiHidden="0" w:uiPriority="65" w:unhideWhenUsed="0"/>
-    <w:lsdException w:name="Medium List 2 Accent 3" w:semiHidden="0" w:uiPriority="66" w:unhideWhenUsed="0"/>
-    <w:lsdException w:name="Medium Grid 1 Accent 3" w:semiHidden="0" w:uiPriority="67" w:unhideWhenUsed="0"/>
-    <w:lsdException w:name="Medium Grid 2 Accent 3" w:semiHidden="0" w:uiPriority="68" w:unhideWhenUsed="0"/>
-    <w:lsdException w:name="Medium Grid 3 Accent 3" w:semiHidden="0" w:uiPriority="69" w:unhideWhenUsed="0"/>
-    <w:lsdException w:name="Dark List Accent 3" w:semiHidden="0" w:uiPriority="70" w:unhideWhenUsed="0"/>
-    <w:lsdException w:name="Colorful Shading Accent 3" w:semiHidden="0" w:uiPriority="71" w:unhideWhenUsed="0"/>
-    <w:lsdException w:name="Colorful List Accent 3" w:semiHidden="0" w:uiPriority="72" w:unhideWhenUsed="0"/>
-    <w:lsdException w:name="Colorful Grid Accent 3" w:semiHidden="0" w:uiPriority="73" w:unhideWhenUsed="0"/>
-    <w:lsdException w:name="Light Shading Accent 4" w:semiHidden="0" w:uiPriority="60" w:unhideWhenUsed="0"/>
-    <w:lsdException w:name="Light List Accent 4" w:semiHidden="0" w:uiPriority="61" w:unhideWhenUsed="0"/>
-    <w:lsdException w:name="Light Grid Accent 4" w:semiHidden="0" w:uiPriority="62" w:unhideWhenUsed="0"/>
-    <w:lsdException w:name="Medium Shading 1 Accent 4" w:semiHidden="0" w:uiPriority="63" w:unhideWhenUsed="0"/>
-    <w:lsdException w:name="Medium Shading 2 Accent 4" w:semiHidden="0" w:uiPriority="64" w:unhideWhenUsed="0"/>
-    <w:lsdException w:name="Medium List 1 Accent 4" w:semiHidden="0" w:uiPriority="65" w:unhideWhenUsed="0"/>
-    <w:lsdException w:name="Medium List 2 Accent 4" w:semiHidden="0" w:uiPriority="66" w:unhideWhenUsed="0"/>
-    <w:lsdException w:name="Medium Grid 1 Accent 4" w:semiHidden="0" w:uiPriority="67" w:unhideWhenUsed="0"/>
-    <w:lsdException w:name="Medium Grid 2 Accent 4" w:semiHidden="0" w:uiPriority="68" w:unhideWhenUsed="0"/>
-    <w:lsdException w:name="Medium Grid 3 Accent 4" w:semiHidden="0" w:uiPriority="69" w:unhideWhenUsed="0"/>
-    <w:lsdException w:name="Dark List Accent 4" w:semiHidden="0" w:uiPriority="70" w:unhideWhenUsed="0"/>
-    <w:lsdException w:name="Colorful Shading Accent 4" w:semiHidden="0" w:uiPriority="71" w:unhideWhenUsed="0"/>
-    <w:lsdException w:name="Colorful List Accent 4" w:semiHidden="0" w:uiPriority="72" w:unhideWhenUsed="0"/>
-    <w:lsdException w:name="Colorful Grid Accent 4" w:semiHidden="0" w:uiPriority="73" w:unhideWhenUsed="0"/>
-    <w:lsdException w:name="Light Shading Accent 5" w:semiHidden="0" w:uiPriority="60" w:unhideWhenUsed="0"/>
-    <w:lsdException w:name="Light List Accent 5" w:semiHidden="0" w:uiPriority="61" w:unhideWhenUsed="0"/>
-    <w:lsdException w:name="Light Grid Accent 5" w:semiHidden="0" w:uiPriority="62" w:unhideWhenUsed="0"/>
-    <w:lsdException w:name="Medium Shading 1 Accent 5" w:semiHidden="0" w:uiPriority="63" w:unhideWhenUsed="0"/>
-    <w:lsdException w:name="Medium Shading 2 Accent 5" w:semiHidden="0" w:uiPriority="64" w:unhideWhenUsed="0"/>
-    <w:lsdException w:name="Medium List 1 Accent 5" w:semiHidden="0" w:uiPriority="65" w:unhideWhenUsed="0"/>
-    <w:lsdException w:name="Medium List 2 Accent 5" w:semiHidden="0" w:uiPriority="66" w:unhideWhenUsed="0"/>
-    <w:lsdException w:name="Medium Grid 1 Accent 5" w:semiHidden="0" w:uiPriority="67" w:unhideWhenUsed="0"/>
-    <w:lsdException w:name="Medium Grid 2 Accent 5" w:semiHidden="0" w:uiPriority="68" w:unhideWhenUsed="0"/>
-    <w:lsdException w:name="Medium Grid 3 Accent 5" w:semiHidden="0" w:uiPriority="69" w:unhideWhenUsed="0"/>
-    <w:lsdException w:name="Dark List Accent 5" w:semiHidden="0" w:uiPriority="70" w:unhideWhenUsed="0"/>
-    <w:lsdException w:name="Colorful Shading Accent 5" w:semiHidden="0" w:uiPriority="71" w:unhideWhenUsed="0"/>
-    <w:lsdException w:name="Colorful List Accent 5" w:semiHidden="0" w:uiPriority="72" w:unhideWhenUsed="0"/>
-    <w:lsdException w:name="Colorful Grid Accent 5" w:semiHidden="0" w:uiPriority="73" w:unhideWhenUsed="0"/>
-    <w:lsdException w:name="Light Shading Accent 6" w:semiHidden="0" w:uiPriority="60" w:unhideWhenUsed="0"/>
-    <w:lsdException w:name="Light List Accent 6" w:semiHidden="0" w:uiPriority="61" w:unhideWhenUsed="0"/>
-    <w:lsdException w:name="Light Grid Accent 6" w:semiHidden="0" w:uiPriority="62" w:unhideWhenUsed="0"/>
-    <w:lsdException w:name="Medium Shading 1 Accent 6" w:semiHidden="0" w:uiPriority="63" w:unhideWhenUsed="0"/>
-    <w:lsdException w:name="Medium Shading 2 Accent 6" w:semiHidden="0" w:uiPriority="64" w:unhideWhenUsed="0"/>
-    <w:lsdException w:name="Medium List 1 Accent 6" w:semiHidden="0" w:uiPriority="65" w:unhideWhenUsed="0"/>
-    <w:lsdException w:name="Medium List 2 Accent 6" w:semiHidden="0" w:uiPriority="66" w:unhideWhenUsed="0"/>
-    <w:lsdException w:name="Medium Grid 1 Accent 6" w:semiHidden="0" w:uiPriority="67" w:unhideWhenUsed="0"/>
-    <w:lsdException w:name="Medium Grid 2 Accent 6" w:semiHidden="0" w:uiPriority="68" w:unhideWhenUsed="0"/>
-    <w:lsdException w:name="Medium Grid 3 Accent 6" w:semiHidden="0" w:uiPriority="69" w:unhideWhenUsed="0"/>
-    <w:lsdException w:name="Dark List Accent 6" w:semiHidden="0" w:uiPriority="70" w:unhideWhenUsed="0"/>
-    <w:lsdException w:name="Colorful Shading Accent 6" w:semiHidden="0" w:uiPriority="71" w:unhideWhenUsed="0"/>
-    <w:lsdException w:name="Colorful List Accent 6" w:semiHidden="0" w:uiPriority="72" w:unhideWhenUsed="0"/>
-    <w:lsdException w:name="Colorful Grid Accent 6" w:semiHidden="0" w:uiPriority="73" w:unhideWhenUsed="0"/>
-    <w:lsdException w:name="Subtle Emphasis" w:semiHidden="0" w:uiPriority="19" w:unhideWhenUsed="0" w:qFormat="1"/>
-    <w:lsdException w:name="Intense Emphasis" w:semiHidden="0" w:uiPriority="21" w:unhideWhenUsed="0" w:qFormat="1"/>
-    <w:lsdException w:name="Subtle Reference" w:semiHidden="0" w:uiPriority="31" w:unhideWhenUsed="0" w:qFormat="1"/>
-    <w:lsdException w:name="Intense Reference" w:semiHidden="0" w:uiPriority="32" w:unhideWhenUsed="0" w:qFormat="1"/>
-    <w:lsdException w:name="Book Title" w:semiHidden="0" w:uiPriority="33" w:unhideWhenUsed="0" w:qFormat="1"/>
-    <w:lsdException w:name="Bibliography" w:uiPriority="37"/>
-    <w:lsdException w:name="TOC Heading" w:uiPriority="39" w:qFormat="1"/>
+  <w:latentStyles w:defLockedState="0" w:defUIPriority="99" w:defSemiHidden="0" w:defUnhideWhenUsed="0" w:defQFormat="0" w:count="371">
+    <w:lsdException w:name="Normal" w:uiPriority="0" w:qFormat="1"/>
+    <w:lsdException w:name="heading 1" w:uiPriority="9" w:qFormat="1"/>
+    <w:lsdException w:name="heading 2" w:semiHidden="1" w:uiPriority="9" w:unhideWhenUsed="1" w:qFormat="1"/>
+    <w:lsdException w:name="heading 3" w:semiHidden="1" w:uiPriority="9" w:unhideWhenUsed="1" w:qFormat="1"/>
+    <w:lsdException w:name="heading 4" w:semiHidden="1" w:uiPriority="9" w:unhideWhenUsed="1" w:qFormat="1"/>
+    <w:lsdException w:name="heading 5" w:semiHidden="1" w:uiPriority="9" w:unhideWhenUsed="1" w:qFormat="1"/>
+    <w:lsdException w:name="heading 6" w:semiHidden="1" w:uiPriority="9" w:unhideWhenUsed="1" w:qFormat="1"/>
+    <w:lsdException w:name="heading 7" w:semiHidden="1" w:uiPriority="9" w:unhideWhenUsed="1" w:qFormat="1"/>
+    <w:lsdException w:name="heading 8" w:semiHidden="1" w:uiPriority="9" w:unhideWhenUsed="1" w:qFormat="1"/>
+    <w:lsdException w:name="heading 9" w:semiHidden="1" w:uiPriority="9" w:unhideWhenUsed="1" w:qFormat="1"/>
+    <w:lsdException w:name="index 1" w:semiHidden="1" w:unhideWhenUsed="1"/>
+    <w:lsdException w:name="index 2" w:semiHidden="1" w:unhideWhenUsed="1"/>
+    <w:lsdException w:name="index 3" w:semiHidden="1" w:unhideWhenUsed="1"/>
+    <w:lsdException w:name="index 4" w:semiHidden="1" w:unhideWhenUsed="1"/>
+    <w:lsdException w:name="index 5" w:semiHidden="1" w:unhideWhenUsed="1"/>
+    <w:lsdException w:name="index 6" w:semiHidden="1" w:unhideWhenUsed="1"/>
+    <w:lsdException w:name="index 7" w:semiHidden="1" w:unhideWhenUsed="1"/>
+    <w:lsdException w:name="index 8" w:semiHidden="1" w:unhideWhenUsed="1"/>
+    <w:lsdException w:name="index 9" w:semiHidden="1" w:unhideWhenUsed="1"/>
+    <w:lsdException w:name="toc 1" w:semiHidden="1" w:uiPriority="39" w:unhideWhenUsed="1"/>
+    <w:lsdException w:name="toc 2" w:semiHidden="1" w:uiPriority="39" w:unhideWhenUsed="1"/>
+    <w:lsdException w:name="toc 3" w:semiHidden="1" w:uiPriority="39" w:unhideWhenUsed="1"/>
+    <w:lsdException w:name="toc 4" w:semiHidden="1" w:uiPriority="39" w:unhideWhenUsed="1"/>
+    <w:lsdException w:name="toc 5" w:semiHidden="1" w:uiPriority="39" w:unhideWhenUsed="1"/>
+    <w:lsdException w:name="toc 6" w:semiHidden="1" w:uiPriority="39" w:unhideWhenUsed="1"/>
+    <w:lsdException w:name="toc 7" w:semiHidden="1" w:uiPriority="39" w:unhideWhenUsed="1"/>
+    <w:lsdException w:name="toc 8" w:semiHidden="1" w:uiPriority="39" w:unhideWhenUsed="1"/>
+    <w:lsdException w:name="toc 9" w:semiHidden="1" w:uiPriority="39" w:unhideWhenUsed="1"/>
+    <w:lsdException w:name="Normal Indent" w:semiHidden="1" w:unhideWhenUsed="1"/>
+    <w:lsdException w:name="footnote text" w:semiHidden="1" w:unhideWhenUsed="1"/>
+    <w:lsdException w:name="annotation text" w:semiHidden="1" w:unhideWhenUsed="1"/>
+    <w:lsdException w:name="header" w:semiHidden="1" w:unhideWhenUsed="1"/>
+    <w:lsdException w:name="footer" w:semiHidden="1" w:unhideWhenUsed="1"/>
+    <w:lsdException w:name="index heading" w:semiHidden="1" w:unhideWhenUsed="1"/>
+    <w:lsdException w:name="caption" w:semiHidden="1" w:uiPriority="35" w:unhideWhenUsed="1" w:qFormat="1"/>
+    <w:lsdException w:name="table of figures" w:semiHidden="1" w:unhideWhenUsed="1"/>
+    <w:lsdException w:name="envelope address" w:semiHidden="1" w:unhideWhenUsed="1"/>
+    <w:lsdException w:name="envelope return" w:semiHidden="1" w:unhideWhenUsed="1"/>
+    <w:lsdException w:name="footnote reference" w:semiHidden="1" w:unhideWhenUsed="1"/>
+    <w:lsdException w:name="annotation reference" w:semiHidden="1" w:unhideWhenUsed="1"/>
+    <w:lsdException w:name="line number" w:semiHidden="1" w:unhideWhenUsed="1"/>
+    <w:lsdException w:name="page number" w:semiHidden="1" w:unhideWhenUsed="1"/>
+    <w:lsdException w:name="endnote reference" w:semiHidden="1" w:unhideWhenUsed="1"/>
+    <w:lsdException w:name="endnote text" w:semiHidden="1" w:unhideWhenUsed="1"/>
+    <w:lsdException w:name="table of authorities" w:semiHidden="1" w:unhideWhenUsed="1"/>
+    <w:lsdException w:name="macro" w:semiHidden="1" w:unhideWhenUsed="1"/>
+    <w:lsdException w:name="toa heading" w:semiHidden="1" w:unhideWhenUsed="1"/>
+    <w:lsdException w:name="List" w:semiHidden="1" w:unhideWhenUsed="1"/>
+    <w:lsdException w:name="List Bullet" w:semiHidden="1" w:unhideWhenUsed="1"/>
+    <w:lsdException w:name="List Number" w:semiHidden="1" w:unhideWhenUsed="1"/>
+    <w:lsdException w:name="List 2" w:semiHidden="1" w:unhideWhenUsed="1"/>
+    <w:lsdException w:name="List 3" w:semiHidden="1" w:unhideWhenUsed="1"/>
+    <w:lsdException w:name="List 4" w:semiHidden="1" w:unhideWhenUsed="1"/>
+    <w:lsdException w:name="List 5" w:semiHidden="1" w:unhideWhenUsed="1"/>
+    <w:lsdException w:name="List Bullet 2" w:semiHidden="1" w:unhideWhenUsed="1"/>
+    <w:lsdException w:name="List Bullet 3" w:semiHidden="1" w:unhideWhenUsed="1"/>
+    <w:lsdException w:name="List Bullet 4" w:semiHidden="1" w:unhideWhenUsed="1"/>
+    <w:lsdException w:name="List Bullet 5" w:semiHidden="1" w:unhideWhenUsed="1"/>
+    <w:lsdException w:name="List Number 2" w:semiHidden="1" w:unhideWhenUsed="1"/>
+    <w:lsdException w:name="List Number 3" w:semiHidden="1" w:unhideWhenUsed="1"/>
+    <w:lsdException w:name="List Number 4" w:semiHidden="1" w:unhideWhenUsed="1"/>
+    <w:lsdException w:name="List Number 5" w:semiHidden="1" w:unhideWhenUsed="1"/>
+    <w:lsdException w:name="Title" w:uiPriority="10" w:qFormat="1"/>
+    <w:lsdException w:name="Closing" w:semiHidden="1" w:unhideWhenUsed="1"/>
+    <w:lsdException w:name="Signature" w:semiHidden="1" w:unhideWhenUsed="1"/>
+    <w:lsdException w:name="Default Paragraph Font" w:semiHidden="1" w:uiPriority="1" w:unhideWhenUsed="1"/>
+    <w:lsdException w:name="Body Text" w:semiHidden="1" w:unhideWhenUsed="1"/>
+    <w:lsdException w:name="Body Text Indent" w:semiHidden="1" w:unhideWhenUsed="1"/>
+    <w:lsdException w:name="List Continue" w:semiHidden="1" w:unhideWhenUsed="1"/>
+    <w:lsdException w:name="List Continue 2" w:semiHidden="1" w:unhideWhenUsed="1"/>
+    <w:lsdException w:name="List Continue 3" w:semiHidden="1" w:unhideWhenUsed="1"/>
+    <w:lsdException w:name="List Continue 4" w:semiHidden="1" w:unhideWhenUsed="1"/>
+    <w:lsdException w:name="List Continue 5" w:semiHidden="1" w:unhideWhenUsed="1"/>
+    <w:lsdException w:name="Message Header" w:semiHidden="1" w:unhideWhenUsed="1"/>
+    <w:lsdException w:name="Subtitle" w:uiPriority="11" w:qFormat="1"/>
+    <w:lsdException w:name="Salutation" w:semiHidden="1" w:unhideWhenUsed="1"/>
+    <w:lsdException w:name="Date" w:semiHidden="1" w:unhideWhenUsed="1"/>
+    <w:lsdException w:name="Body Text First Indent" w:semiHidden="1" w:unhideWhenUsed="1"/>
+    <w:lsdException w:name="Body Text First Indent 2" w:semiHidden="1" w:unhideWhenUsed="1"/>
+    <w:lsdException w:name="Note Heading" w:semiHidden="1" w:unhideWhenUsed="1"/>
+    <w:lsdException w:name="Body Text 2" w:semiHidden="1" w:unhideWhenUsed="1"/>
+    <w:lsdException w:name="Body Text 3" w:semiHidden="1" w:unhideWhenUsed="1"/>
+    <w:lsdException w:name="Body Text Indent 2" w:semiHidden="1" w:unhideWhenUsed="1"/>
+    <w:lsdException w:name="Body Text Indent 3" w:semiHidden="1" w:unhideWhenUsed="1"/>
+    <w:lsdException w:name="Block Text" w:semiHidden="1" w:unhideWhenUsed="1"/>
+    <w:lsdException w:name="Hyperlink" w:semiHidden="1" w:unhideWhenUsed="1"/>
+    <w:lsdException w:name="FollowedHyperlink" w:semiHidden="1" w:unhideWhenUsed="1"/>
+    <w:lsdException w:name="Strong" w:uiPriority="22" w:qFormat="1"/>
+    <w:lsdException w:name="Emphasis" w:uiPriority="20" w:qFormat="1"/>
+    <w:lsdException w:name="Document Map" w:semiHidden="1" w:unhideWhenUsed="1"/>
+    <w:lsdException w:name="Plain Text" w:semiHidden="1" w:unhideWhenUsed="1"/>
+    <w:lsdException w:name="E-mail Signature" w:semiHidden="1" w:unhideWhenUsed="1"/>
+    <w:lsdException w:name="HTML Top of Form" w:semiHidden="1" w:unhideWhenUsed="1"/>
+    <w:lsdException w:name="HTML Bottom of Form" w:semiHidden="1" w:unhideWhenUsed="1"/>
+    <w:lsdException w:name="Normal (Web)" w:semiHidden="1" w:unhideWhenUsed="1"/>
+    <w:lsdException w:name="HTML Acronym" w:semiHidden="1" w:unhideWhenUsed="1"/>
+    <w:lsdException w:name="HTML Address" w:semiHidden="1" w:unhideWhenUsed="1"/>
+    <w:lsdException w:name="HTML Cite" w:semiHidden="1" w:unhideWhenUsed="1"/>
+    <w:lsdException w:name="HTML Code" w:semiHidden="1" w:unhideWhenUsed="1"/>
+    <w:lsdException w:name="HTML Definition" w:semiHidden="1" w:unhideWhenUsed="1"/>
+    <w:lsdException w:name="HTML Keyboard" w:semiHidden="1" w:unhideWhenUsed="1"/>
+    <w:lsdException w:name="HTML Preformatted" w:semiHidden="1" w:unhideWhenUsed="1"/>
+    <w:lsdException w:name="HTML Sample" w:semiHidden="1" w:unhideWhenUsed="1"/>
+    <w:lsdException w:name="HTML Typewriter" w:semiHidden="1" w:unhideWhenUsed="1"/>
+    <w:lsdException w:name="HTML Variable" w:semiHidden="1" w:unhideWhenUsed="1"/>
+    <w:lsdException w:name="Normal Table" w:semiHidden="1" w:unhideWhenUsed="1"/>
+    <w:lsdException w:name="annotation subject" w:semiHidden="1" w:unhideWhenUsed="1"/>
+    <w:lsdException w:name="No List" w:semiHidden="1" w:unhideWhenUsed="1"/>
+    <w:lsdException w:name="Outline List 1" w:semiHidden="1" w:unhideWhenUsed="1"/>
+    <w:lsdException w:name="Outline List 2" w:semiHidden="1" w:unhideWhenUsed="1"/>
+    <w:lsdException w:name="Outline List 3" w:semiHidden="1" w:unhideWhenUsed="1"/>
+    <w:lsdException w:name="Table Simple 1" w:semiHidden="1" w:unhideWhenUsed="1"/>
+    <w:lsdException w:name="Table Simple 2" w:semiHidden="1" w:unhideWhenUsed="1"/>
+    <w:lsdException w:name="Table Simple 3" w:semiHidden="1" w:unhideWhenUsed="1"/>
+    <w:lsdException w:name="Table Classic 1" w:semiHidden="1" w:unhideWhenUsed="1"/>
+    <w:lsdException w:name="Table Classic 2" w:semiHidden="1" w:unhideWhenUsed="1"/>
+    <w:lsdException w:name="Table Classic 3" w:semiHidden="1" w:unhideWhenUsed="1"/>
+    <w:lsdException w:name="Table Classic 4" w:semiHidden="1" w:unhideWhenUsed="1"/>
+    <w:lsdException w:name="Table Colorful 1" w:semiHidden="1" w:unhideWhenUsed="1"/>
+    <w:lsdException w:name="Table Colorful 2" w:semiHidden="1" w:unhideWhenUsed="1"/>
+    <w:lsdException w:name="Table Colorful 3" w:semiHidden="1" w:unhideWhenUsed="1"/>
+    <w:lsdException w:name="Table Columns 1" w:semiHidden="1" w:unhideWhenUsed="1"/>
+    <w:lsdException w:name="Table Columns 2" w:semiHidden="1" w:unhideWhenUsed="1"/>
+    <w:lsdException w:name="Table Columns 3" w:semiHidden="1" w:unhideWhenUsed="1"/>
+    <w:lsdException w:name="Table Columns 4" w:semiHidden="1" w:unhideWhenUsed="1"/>
+    <w:lsdException w:name="Table Columns 5" w:semiHidden="1" w:unhideWhenUsed="1"/>
+    <w:lsdException w:name="Table Grid 1" w:semiHidden="1" w:unhideWhenUsed="1"/>
+    <w:lsdException w:name="Table Grid 2" w:semiHidden="1" w:unhideWhenUsed="1"/>
+    <w:lsdException w:name="Table Grid 3" w:semiHidden="1" w:unhideWhenUsed="1"/>
+    <w:lsdException w:name="Table Grid 4" w:semiHidden="1" w:unhideWhenUsed="1"/>
+    <w:lsdException w:name="Table Grid 5" w:semiHidden="1" w:unhideWhenUsed="1"/>
+    <w:lsdException w:name="Table Grid 6" w:semiHidden="1" w:unhideWhenUsed="1"/>
+    <w:lsdException w:name="Table Grid 7" w:semiHidden="1" w:unhideWhenUsed="1"/>
+    <w:lsdException w:name="Table Grid 8" w:semiHidden="1" w:unhideWhenUsed="1"/>
+    <w:lsdException w:name="Table List 1" w:semiHidden="1" w:unhideWhenUsed="1"/>
+    <w:lsdException w:name="Table List 2" w:semiHidden="1" w:unhideWhenUsed="1"/>
+    <w:lsdException w:name="Table List 3" w:semiHidden="1" w:unhideWhenUsed="1"/>
+    <w:lsdException w:name="Table List 4" w:semiHidden="1" w:unhideWhenUsed="1"/>
+    <w:lsdException w:name="Table List 5" w:semiHidden="1" w:unhideWhenUsed="1"/>
+    <w:lsdException w:name="Table List 6" w:semiHidden="1" w:unhideWhenUsed="1"/>
+    <w:lsdException w:name="Table List 7" w:semiHidden="1" w:unhideWhenUsed="1"/>
+    <w:lsdException w:name="Table List 8" w:semiHidden="1" w:unhideWhenUsed="1"/>
+    <w:lsdException w:name="Table 3D effects 1" w:semiHidden="1" w:unhideWhenUsed="1"/>
+    <w:lsdException w:name="Table 3D effects 2" w:semiHidden="1" w:unhideWhenUsed="1"/>
+    <w:lsdException w:name="Table 3D effects 3" w:semiHidden="1" w:unhideWhenUsed="1"/>
+    <w:lsdException w:name="Table Contemporary" w:semiHidden="1" w:unhideWhenUsed="1"/>
+    <w:lsdException w:name="Table Elegant" w:semiHidden="1" w:unhideWhenUsed="1"/>
+    <w:lsdException w:name="Table Professional" w:semiHidden="1" w:unhideWhenUsed="1"/>
+    <w:lsdException w:name="Table Subtle 1" w:semiHidden="1" w:unhideWhenUsed="1"/>
+    <w:lsdException w:name="Table Subtle 2" w:semiHidden="1" w:unhideWhenUsed="1"/>
+    <w:lsdException w:name="Table Web 1" w:semiHidden="1" w:unhideWhenUsed="1"/>
+    <w:lsdException w:name="Table Web 2" w:semiHidden="1" w:unhideWhenUsed="1"/>
+    <w:lsdException w:name="Table Web 3" w:semiHidden="1" w:unhideWhenUsed="1"/>
+    <w:lsdException w:name="Balloon Text" w:semiHidden="1" w:unhideWhenUsed="1"/>
+    <w:lsdException w:name="Table Grid" w:uiPriority="59"/>
+    <w:lsdException w:name="Table Theme" w:semiHidden="1" w:unhideWhenUsed="1"/>
+    <w:lsdException w:name="Placeholder Text" w:semiHidden="1"/>
+    <w:lsdException w:name="No Spacing" w:uiPriority="1" w:qFormat="1"/>
+    <w:lsdException w:name="Light Shading" w:uiPriority="60"/>
+    <w:lsdException w:name="Light List" w:uiPriority="61"/>
+    <w:lsdException w:name="Light Grid" w:uiPriority="62"/>
+    <w:lsdException w:name="Medium Shading 1" w:uiPriority="63"/>
+    <w:lsdException w:name="Medium Shading 2" w:uiPriority="64"/>
+    <w:lsdException w:name="Medium List 1" w:uiPriority="65"/>
+    <w:lsdException w:name="Medium List 2" w:uiPriority="66"/>
+    <w:lsdException w:name="Medium Grid 1" w:uiPriority="67"/>
+    <w:lsdException w:name="Medium Grid 2" w:uiPriority="68"/>
+    <w:lsdException w:name="Medium Grid 3" w:uiPriority="69"/>
+    <w:lsdException w:name="Dark List" w:uiPriority="70"/>
+    <w:lsdException w:name="Colorful Shading" w:uiPriority="71"/>
+    <w:lsdException w:name="Colorful List" w:uiPriority="72"/>
+    <w:lsdException w:name="Colorful Grid" w:uiPriority="73"/>
+    <w:lsdException w:name="Light Shading Accent 1" w:uiPriority="60"/>
+    <w:lsdException w:name="Light List Accent 1" w:uiPriority="61"/>
+    <w:lsdException w:name="Light Grid Accent 1" w:uiPriority="62"/>
+    <w:lsdException w:name="Medium Shading 1 Accent 1" w:uiPriority="63"/>
+    <w:lsdException w:name="Medium Shading 2 Accent 1" w:uiPriority="64"/>
+    <w:lsdException w:name="Medium List 1 Accent 1" w:uiPriority="65"/>
+    <w:lsdException w:name="Revision" w:semiHidden="1"/>
+    <w:lsdException w:name="List Paragraph" w:uiPriority="34" w:qFormat="1"/>
+    <w:lsdException w:name="Quote" w:uiPriority="29" w:qFormat="1"/>
+    <w:lsdException w:name="Intense Quote" w:uiPriority="30" w:qFormat="1"/>
+    <w:lsdException w:name="Medium List 2 Accent 1" w:uiPriority="66"/>
+    <w:lsdException w:name="Medium Grid 1 Accent 1" w:uiPriority="67"/>
+    <w:lsdException w:name="Medium Grid 2 Accent 1" w:uiPriority="68"/>
+    <w:lsdException w:name="Medium Grid 3 Accent 1" w:uiPriority="69"/>
+    <w:lsdException w:name="Dark List Accent 1" w:uiPriority="70"/>
+    <w:lsdException w:name="Colorful Shading Accent 1" w:uiPriority="71"/>
+    <w:lsdException w:name="Colorful List Accent 1" w:uiPriority="72"/>
+    <w:lsdException w:name="Colorful Grid Accent 1" w:uiPriority="73"/>
+    <w:lsdException w:name="Light Shading Accent 2" w:uiPriority="60"/>
+    <w:lsdException w:name="Light List Accent 2" w:uiPriority="61"/>
+    <w:lsdException w:name="Light Grid Accent 2" w:uiPriority="62"/>
+    <w:lsdException w:name="Medium Shading 1 Accent 2" w:uiPriority="63"/>
+    <w:lsdException w:name="Medium Shading 2 Accent 2" w:uiPriority="64"/>
+    <w:lsdException w:name="Medium List 1 Accent 2" w:uiPriority="65"/>
+    <w:lsdException w:name="Medium List 2 Accent 2" w:uiPriority="66"/>
+    <w:lsdException w:name="Medium Grid 1 Accent 2" w:uiPriority="67"/>
+    <w:lsdException w:name="Medium Grid 2 Accent 2" w:uiPriority="68"/>
+    <w:lsdException w:name="Medium Grid 3 Accent 2" w:uiPriority="69"/>
+    <w:lsdException w:name="Dark List Accent 2" w:uiPriority="70"/>
+    <w:lsdException w:name="Colorful Shading Accent 2" w:uiPriority="71"/>
+    <w:lsdException w:name="Colorful List Accent 2" w:uiPriority="72"/>
+    <w:lsdException w:name="Colorful Grid Accent 2" w:uiPriority="73"/>
+    <w:lsdException w:name="Light Shading Accent 3" w:uiPriority="60"/>
+    <w:lsdException w:name="Light List Accent 3" w:uiPriority="61"/>
+    <w:lsdException w:name="Light Grid Accent 3" w:uiPriority="62"/>
+    <w:lsdException w:name="Medium Shading 1 Accent 3" w:uiPriority="63"/>
+    <w:lsdException w:name="Medium Shading 2 Accent 3" w:uiPriority="64"/>
+    <w:lsdException w:name="Medium List 1 Accent 3" w:uiPriority="65"/>
+    <w:lsdException w:name="Medium List 2 Accent 3" w:uiPriority="66"/>
+    <w:lsdException w:name="Medium Grid 1 Accent 3" w:uiPriority="67"/>
+    <w:lsdException w:name="Medium Grid 2 Accent 3" w:uiPriority="68"/>
+    <w:lsdException w:name="Medium Grid 3 Accent 3" w:uiPriority="69"/>
+    <w:lsdException w:name="Dark List Accent 3" w:uiPriority="70"/>
+    <w:lsdException w:name="Colorful Shading Accent 3" w:uiPriority="71"/>
+    <w:lsdException w:name="Colorful List Accent 3" w:uiPriority="72"/>
+    <w:lsdException w:name="Colorful Grid Accent 3" w:uiPriority="73"/>
+    <w:lsdException w:name="Light Shading Accent 4" w:uiPriority="60"/>
+    <w:lsdException w:name="Light List Accent 4" w:uiPriority="61"/>
+    <w:lsdException w:name="Light Grid Accent 4" w:uiPriority="62"/>
+    <w:lsdException w:name="Medium Shading 1 Accent 4" w:uiPriority="63"/>
+    <w:lsdException w:name="Medium Shading 2 Accent 4" w:uiPriority="64"/>
+    <w:lsdException w:name="Medium List 1 Accent 4" w:uiPriority="65"/>
+    <w:lsdException w:name="Medium List 2 Accent 4" w:uiPriority="66"/>
+    <w:lsdException w:name="Medium Grid 1 Accent 4" w:uiPriority="67"/>
+    <w:lsdException w:name="Medium Grid 2 Accent 4" w:uiPriority="68"/>
+    <w:lsdException w:name="Medium Grid 3 Accent 4" w:uiPriority="69"/>
+    <w:lsdException w:name="Dark List Accent 4" w:uiPriority="70"/>
+    <w:lsdException w:name="Colorful Shading Accent 4" w:uiPriority="71"/>
+    <w:lsdException w:name="Colorful List Accent 4" w:uiPriority="72"/>
+    <w:lsdException w:name="Colorful Grid Accent 4" w:uiPriority="73"/>
+    <w:lsdException w:name="Light Shading Accent 5" w:uiPriority="60"/>
+    <w:lsdException w:name="Light List Accent 5" w:uiPriority="61"/>
+    <w:lsdException w:name="Light Grid Accent 5" w:uiPriority="62"/>
+    <w:lsdException w:name="Medium Shading 1 Accent 5" w:uiPriority="63"/>
+    <w:lsdException w:name="Medium Shading 2 Accent 5" w:uiPriority="64"/>
+    <w:lsdException w:name="Medium List 1 Accent 5" w:uiPriority="65"/>
+    <w:lsdException w:name="Medium List 2 Accent 5" w:uiPriority="66"/>
+    <w:lsdException w:name="Medium Grid 1 Accent 5" w:uiPriority="67"/>
+    <w:lsdException w:name="Medium Grid 2 Accent 5" w:uiPriority="68"/>
+    <w:lsdException w:name="Medium Grid 3 Accent 5" w:uiPriority="69"/>
+    <w:lsdException w:name="Dark List Accent 5" w:uiPriority="70"/>
+    <w:lsdException w:name="Colorful Shading Accent 5" w:uiPriority="71"/>
+    <w:lsdException w:name="Colorful List Accent 5" w:uiPriority="72"/>
+    <w:lsdException w:name="Colorful Grid Accent 5" w:uiPriority="73"/>
+    <w:lsdException w:name="Light Shading Accent 6" w:uiPriority="60"/>
+    <w:lsdException w:name="Light List Accent 6" w:uiPriority="61"/>
+    <w:lsdException w:name="Light Grid Accent 6" w:uiPriority="62"/>
+    <w:lsdException w:name="Medium Shading 1 Accent 6" w:uiPriority="63"/>
+    <w:lsdException w:name="Medium Shading 2 Accent 6" w:uiPriority="64"/>
+    <w:lsdException w:name="Medium List 1 Accent 6" w:uiPriority="65"/>
+    <w:lsdException w:name="Medium List 2 Accent 6" w:uiPriority="66"/>
+    <w:lsdException w:name="Medium Grid 1 Accent 6" w:uiPriority="67"/>
+    <w:lsdException w:name="Medium Grid 2 Accent 6" w:uiPriority="68"/>
+    <w:lsdException w:name="Medium Grid 3 Accent 6" w:uiPriority="69"/>
+    <w:lsdException w:name="Dark List Accent 6" w:uiPriority="70"/>
+    <w:lsdException w:name="Colorful Shading Accent 6" w:uiPriority="71"/>
+    <w:lsdException w:name="Colorful List Accent 6" w:uiPriority="72"/>
+    <w:lsdException w:name="Colorful Grid Accent 6" w:uiPriority="73"/>
+    <w:lsdException w:name="Subtle Emphasis" w:uiPriority="19" w:qFormat="1"/>
+    <w:lsdException w:name="Intense Emphasis" w:uiPriority="21" w:qFormat="1"/>
+    <w:lsdException w:name="Subtle Reference" w:uiPriority="31" w:qFormat="1"/>
+    <w:lsdException w:name="Intense Reference" w:uiPriority="32" w:qFormat="1"/>
+    <w:lsdException w:name="Book Title" w:uiPriority="33" w:qFormat="1"/>
+    <w:lsdException w:name="Bibliography" w:semiHidden="1" w:uiPriority="37" w:unhideWhenUsed="1"/>
+    <w:lsdException w:name="TOC Heading" w:semiHidden="1" w:uiPriority="39" w:unhideWhenUsed="1" w:qFormat="1"/>
+    <w:lsdException w:name="Plain Table 1" w:uiPriority="41"/>
+    <w:lsdException w:name="Plain Table 2" w:uiPriority="42"/>
+    <w:lsdException w:name="Plain Table 3" w:uiPriority="43"/>
+    <w:lsdException w:name="Plain Table 4" w:uiPriority="44"/>
+    <w:lsdException w:name="Plain Table 5" w:uiPriority="45"/>
+    <w:lsdException w:name="Grid Table Light" w:uiPriority="40"/>
+    <w:lsdException w:name="Grid Table 1 Light" w:uiPriority="46"/>
+    <w:lsdException w:name="Grid Table 2" w:uiPriority="47"/>
+    <w:lsdException w:name="Grid Table 3" w:uiPriority="48"/>
+    <w:lsdException w:name="Grid Table 4" w:uiPriority="49"/>
+    <w:lsdException w:name="Grid Table 5 Dark" w:uiPriority="50"/>
+    <w:lsdException w:name="Grid Table 6 Colorful" w:uiPriority="51"/>
+    <w:lsdException w:name="Grid Table 7 Colorful" w:uiPriority="52"/>
+    <w:lsdException w:name="Grid Table 1 Light Accent 1" w:uiPriority="46"/>
+    <w:lsdException w:name="Grid Table 2 Accent 1" w:uiPriority="47"/>
+    <w:lsdException w:name="Grid Table 3 Accent 1" w:uiPriority="48"/>
+    <w:lsdException w:name="Grid Table 4 Accent 1" w:uiPriority="49"/>
+    <w:lsdException w:name="Grid Table 5 Dark Accent 1" w:uiPriority="50"/>
+    <w:lsdException w:name="Grid Table 6 Colorful Accent 1" w:uiPriority="51"/>
+    <w:lsdException w:name="Grid Table 7 Colorful Accent 1" w:uiPriority="52"/>
+    <w:lsdException w:name="Grid Table 1 Light Accent 2" w:uiPriority="46"/>
+    <w:lsdException w:name="Grid Table 2 Accent 2" w:uiPriority="47"/>
+    <w:lsdException w:name="Grid Table 3 Accent 2" w:uiPriority="48"/>
+    <w:lsdException w:name="Grid Table 4 Accent 2" w:uiPriority="49"/>
+    <w:lsdException w:name="Grid Table 5 Dark Accent 2" w:uiPriority="50"/>
+    <w:lsdException w:name="Grid Table 6 Colorful Accent 2" w:uiPriority="51"/>
+    <w:lsdException w:name="Grid Table 7 Colorful Accent 2" w:uiPriority="52"/>
+    <w:lsdException w:name="Grid Table 1 Light Accent 3" w:uiPriority="46"/>
+    <w:lsdException w:name="Grid Table 2 Accent 3" w:uiPriority="47"/>
+    <w:lsdException w:name="Grid Table 3 Accent 3" w:uiPriority="48"/>
+    <w:lsdException w:name="Grid Table 4 Accent 3" w:uiPriority="49"/>
+    <w:lsdException w:name="Grid Table 5 Dark Accent 3" w:uiPriority="50"/>
+    <w:lsdException w:name="Grid Table 6 Colorful Accent 3" w:uiPriority="51"/>
+    <w:lsdException w:name="Grid Table 7 Colorful Accent 3" w:uiPriority="52"/>
+    <w:lsdException w:name="Grid Table 1 Light Accent 4" w:uiPriority="46"/>
+    <w:lsdException w:name="Grid Table 2 Accent 4" w:uiPriority="47"/>
+    <w:lsdException w:name="Grid Table 3 Accent 4" w:uiPriority="48"/>
+    <w:lsdException w:name="Grid Table 4 Accent 4" w:uiPriority="49"/>
+    <w:lsdException w:name="Grid Table 5 Dark Accent 4" w:uiPriority="50"/>
+    <w:lsdException w:name="Grid Table 6 Colorful Accent 4" w:uiPriority="51"/>
+    <w:lsdException w:name="Grid Table 7 Colorful Accent 4" w:uiPriority="52"/>
+    <w:lsdException w:name="Grid Table 1 Light Accent 5" w:uiPriority="46"/>
+    <w:lsdException w:name="Grid Table 2 Accent 5" w:uiPriority="47"/>
+    <w:lsdException w:name="Grid Table 3 Accent 5" w:uiPriority="48"/>
+    <w:lsdException w:name="Grid Table 4 Accent 5" w:uiPriority="49"/>
+    <w:lsdException w:name="Grid Table 5 Dark Accent 5" w:uiPriority="50"/>
+    <w:lsdException w:name="Grid Table 6 Colorful Accent 5" w:uiPriority="51"/>
+    <w:lsdException w:name="Grid Table 7 Colorful Accent 5" w:uiPriority="52"/>
+    <w:lsdException w:name="Grid Table 1 Light Accent 6" w:uiPriority="46"/>
+    <w:lsdException w:name="Grid Table 2 Accent 6" w:uiPriority="47"/>
+    <w:lsdException w:name="Grid Table 3 Accent 6" w:uiPriority="48"/>
+    <w:lsdException w:name="Grid Table 4 Accent 6" w:uiPriority="49"/>
+    <w:lsdException w:name="Grid Table 5 Dark Accent 6" w:uiPriority="50"/>
+    <w:lsdException w:name="Grid Table 6 Colorful Accent 6" w:uiPriority="51"/>
+    <w:lsdException w:name="Grid Table 7 Colorful Accent 6" w:uiPriority="52"/>
+    <w:lsdException w:name="List Table 1 Light" w:uiPriority="46"/>
+    <w:lsdException w:name="List Table 2" w:uiPriority="47"/>
+    <w:lsdException w:name="List Table 3" w:uiPriority="48"/>
+    <w:lsdException w:name="List Table 4" w:uiPriority="49"/>
+    <w:lsdException w:name="List Table 5 Dark" w:uiPriority="50"/>
+    <w:lsdException w:name="List Table 6 Colorful" w:uiPriority="51"/>
+    <w:lsdException w:name="List Table 7 Colorful" w:uiPriority="52"/>
+    <w:lsdException w:name="List Table 1 Light Accent 1" w:uiPriority="46"/>
+    <w:lsdException w:name="List Table 2 Accent 1" w:uiPriority="47"/>
+    <w:lsdException w:name="List Table 3 Accent 1" w:uiPriority="48"/>
+    <w:lsdException w:name="List Table 4 Accent 1" w:uiPriority="49"/>
+    <w:lsdException w:name="List Table 5 Dark Accent 1" w:uiPriority="50"/>
+    <w:lsdException w:name="List Table 6 Colorful Accent 1" w:uiPriority="51"/>
+    <w:lsdException w:name="List Table 7 Colorful Accent 1" w:uiPriority="52"/>
+    <w:lsdException w:name="List Table 1 Light Accent 2" w:uiPriority="46"/>
+    <w:lsdException w:name="List Table 2 Accent 2" w:uiPriority="47"/>
+    <w:lsdException w:name="List Table 3 Accent 2" w:uiPriority="48"/>
+    <w:lsdException w:name="List Table 4 Accent 2" w:uiPriority="49"/>
+    <w:lsdException w:name="List Table 5 Dark Accent 2" w:uiPriority="50"/>
+    <w:lsdException w:name="List Table 6 Colorful Accent 2" w:uiPriority="51"/>
+    <w:lsdException w:name="List Table 7 Colorful Accent 2" w:uiPriority="52"/>
+    <w:lsdException w:name="List Table 1 Light Accent 3" w:uiPriority="46"/>
+    <w:lsdException w:name="List Table 2 Accent 3" w:uiPriority="47"/>
+    <w:lsdException w:name="List Table 3 Accent 3" w:uiPriority="48"/>
+    <w:lsdException w:name="List Table 4 Accent 3" w:uiPriority="49"/>
+    <w:lsdException w:name="List Table 5 Dark Accent 3" w:uiPriority="50"/>
+    <w:lsdException w:name="List Table 6 Colorful Accent 3" w:uiPriority="51"/>
+    <w:lsdException w:name="List Table 7 Colorful Accent 3" w:uiPriority="52"/>
+    <w:lsdException w:name="List Table 1 Light Accent 4" w:uiPriority="46"/>
+    <w:lsdException w:name="List Table 2 Accent 4" w:uiPriority="47"/>
+    <w:lsdException w:name="List Table 3 Accent 4" w:uiPriority="48"/>
+    <w:lsdException w:name="List Table 4 Accent 4" w:uiPriority="49"/>
+    <w:lsdException w:name="List Table 5 Dark Accent 4" w:uiPriority="50"/>
+    <w:lsdException w:name="List Table 6 Colorful Accent 4" w:uiPriority="51"/>
+    <w:lsdException w:name="List Table 7 Colorful Accent 4" w:uiPriority="52"/>
+    <w:lsdException w:name="List Table 1 Light Accent 5" w:uiPriority="46"/>
+    <w:lsdException w:name="List Table 2 Accent 5" w:uiPriority="47"/>
+    <w:lsdException w:name="List Table 3 Accent 5" w:uiPriority="48"/>
+    <w:lsdException w:name="List Table 4 Accent 5" w:uiPriority="49"/>
+    <w:lsdException w:name="List Table 5 Dark Accent 5" w:uiPriority="50"/>
+    <w:lsdException w:name="List Table 6 Colorful Accent 5" w:uiPriority="51"/>
+    <w:lsdException w:name="List Table 7 Colorful Accent 5" w:uiPriority="52"/>
+    <w:lsdException w:name="List Table 1 Light Accent 6" w:uiPriority="46"/>
+    <w:lsdException w:name="List Table 2 Accent 6" w:uiPriority="47"/>
+    <w:lsdException w:name="List Table 3 Accent 6" w:uiPriority="48"/>
+    <w:lsdException w:name="List Table 4 Accent 6" w:uiPriority="49"/>
+    <w:lsdException w:name="List Table 5 Dark Accent 6" w:uiPriority="50"/>
+    <w:lsdException w:name="List Table 6 Colorful Accent 6" w:uiPriority="51"/>
+    <w:lsdException w:name="List Table 7 Colorful Accent 6" w:uiPriority="52"/>
   </w:latentStyles>
   <w:style w:type="paragraph" w:default="1" w:styleId="Normal">
     <w:name w:val="Normal"/>

</xml_diff>

<commit_message>
update apai dummy, dll and database
</commit_message>
<xml_diff>
--- a/proyek/API and DUMMY.docx
+++ b/proyek/API and DUMMY.docx
@@ -1,6 +1,6 @@
 
 <file path=word/document.xml><?xml version="1.0" encoding="utf-8"?>
-<w:document xmlns:wpc="http://schemas.microsoft.com/office/word/2010/wordprocessingCanvas" xmlns:mc="http://schemas.openxmlformats.org/markup-compatibility/2006" xmlns:o="urn:schemas-microsoft-com:office:office" xmlns:r="http://schemas.openxmlformats.org/officeDocument/2006/relationships" xmlns:m="http://schemas.openxmlformats.org/officeDocument/2006/math" xmlns:v="urn:schemas-microsoft-com:vml" xmlns:wp14="http://schemas.microsoft.com/office/word/2010/wordprocessingDrawing" xmlns:wp="http://schemas.openxmlformats.org/drawingml/2006/wordprocessingDrawing" xmlns:w10="urn:schemas-microsoft-com:office:word" xmlns:w="http://schemas.openxmlformats.org/wordprocessingml/2006/main" xmlns:w14="http://schemas.microsoft.com/office/word/2010/wordml" xmlns:w15="http://schemas.microsoft.com/office/word/2012/wordml" xmlns:wpg="http://schemas.microsoft.com/office/word/2010/wordprocessingGroup" xmlns:wpi="http://schemas.microsoft.com/office/word/2010/wordprocessingInk" xmlns:wne="http://schemas.microsoft.com/office/word/2006/wordml" xmlns:wps="http://schemas.microsoft.com/office/word/2010/wordprocessingShape" mc:Ignorable="w14 w15 wp14">
+<w:document xmlns:wpc="http://schemas.microsoft.com/office/word/2010/wordprocessingCanvas" xmlns:mc="http://schemas.openxmlformats.org/markup-compatibility/2006" xmlns:o="urn:schemas-microsoft-com:office:office" xmlns:r="http://schemas.openxmlformats.org/officeDocument/2006/relationships" xmlns:m="http://schemas.openxmlformats.org/officeDocument/2006/math" xmlns:v="urn:schemas-microsoft-com:vml" xmlns:wp14="http://schemas.microsoft.com/office/word/2010/wordprocessingDrawing" xmlns:wp="http://schemas.openxmlformats.org/drawingml/2006/wordprocessingDrawing" xmlns:w10="urn:schemas-microsoft-com:office:word" xmlns:w="http://schemas.openxmlformats.org/wordprocessingml/2006/main" xmlns:w14="http://schemas.microsoft.com/office/word/2010/wordml" xmlns:wpg="http://schemas.microsoft.com/office/word/2010/wordprocessingGroup" xmlns:wpi="http://schemas.microsoft.com/office/word/2010/wordprocessingInk" xmlns:wne="http://schemas.microsoft.com/office/word/2006/wordml" xmlns:wps="http://schemas.microsoft.com/office/word/2010/wordprocessingShape" mc:Ignorable="w14 wp14">
   <w:body>
     <w:p>
       <w:pPr>
@@ -83,14 +83,16 @@
         <w:rPr>
           <w:lang w:val="en-ID"/>
         </w:rPr>
-        <w:t>(DEVELOPIN</w:t>
-      </w:r>
-      <w:r>
-        <w:rPr>
-          <w:lang w:val="id-ID"/>
-        </w:rPr>
-        <w:t>G</w:t>
-      </w:r>
+        <w:t>(D</w:t>
+      </w:r>
+      <w:r>
+        <w:rPr>
+          <w:lang w:val="en-ID"/>
+        </w:rPr>
+        <w:t>ONE</w:t>
+      </w:r>
+      <w:bookmarkStart w:id="0" w:name="_GoBack"/>
+      <w:bookmarkEnd w:id="0"/>
       <w:r>
         <w:rPr>
           <w:lang w:val="en-ID"/>
@@ -165,220 +167,158 @@
     </w:p>
     <w:p>
       <w:pPr>
-        <w:pStyle w:val="headingNew"/>
-        <w:numPr>
-          <w:ilvl w:val="0"/>
-          <w:numId w:val="0"/>
-        </w:numPr>
-        <w:spacing w:before="0"/>
-        <w:ind w:left="993"/>
-        <w:rPr>
-          <w:rFonts w:asciiTheme="minorHAnsi" w:eastAsiaTheme="minorHAnsi" w:hAnsiTheme="minorHAnsi" w:cstheme="minorBidi"/>
-          <w:b w:val="0"/>
-          <w:bCs w:val="0"/>
-        </w:rPr>
-      </w:pPr>
-      <w:r>
-        <w:rPr>
-          <w:rFonts w:asciiTheme="minorHAnsi" w:eastAsiaTheme="minorHAnsi" w:hAnsiTheme="minorHAnsi" w:cstheme="minorBidi"/>
-          <w:b w:val="0"/>
-          <w:bCs w:val="0"/>
-        </w:rPr>
+        <w:pStyle w:val="normalNew"/>
+      </w:pPr>
+      <w:r>
         <w:t>{</w:t>
       </w:r>
     </w:p>
     <w:p>
       <w:pPr>
-        <w:pStyle w:val="headingNew"/>
-        <w:numPr>
-          <w:ilvl w:val="0"/>
-          <w:numId w:val="0"/>
-        </w:numPr>
-        <w:spacing w:before="0"/>
-        <w:ind w:left="993"/>
-        <w:rPr>
-          <w:rFonts w:asciiTheme="minorHAnsi" w:eastAsiaTheme="minorHAnsi" w:hAnsiTheme="minorHAnsi" w:cstheme="minorBidi"/>
-          <w:b w:val="0"/>
-          <w:bCs w:val="0"/>
-        </w:rPr>
-      </w:pPr>
-      <w:r>
-        <w:rPr>
-          <w:rFonts w:asciiTheme="minorHAnsi" w:eastAsiaTheme="minorHAnsi" w:hAnsiTheme="minorHAnsi" w:cstheme="minorBidi"/>
-          <w:b w:val="0"/>
-          <w:bCs w:val="0"/>
-        </w:rPr>
+        <w:pStyle w:val="normalNew"/>
+      </w:pPr>
+      <w:r>
         <w:tab/>
         <w:t>"templateName" : "template baru",</w:t>
       </w:r>
     </w:p>
     <w:p>
       <w:pPr>
-        <w:pStyle w:val="headingNew"/>
-        <w:numPr>
-          <w:ilvl w:val="0"/>
-          <w:numId w:val="0"/>
-        </w:numPr>
-        <w:spacing w:before="0"/>
-        <w:ind w:left="993"/>
-        <w:rPr>
-          <w:rFonts w:asciiTheme="minorHAnsi" w:eastAsiaTheme="minorHAnsi" w:hAnsiTheme="minorHAnsi" w:cstheme="minorBidi"/>
-          <w:b w:val="0"/>
-          <w:bCs w:val="0"/>
-        </w:rPr>
-      </w:pPr>
-      <w:r>
-        <w:rPr>
-          <w:rFonts w:asciiTheme="minorHAnsi" w:eastAsiaTheme="minorHAnsi" w:hAnsiTheme="minorHAnsi" w:cstheme="minorBidi"/>
-          <w:b w:val="0"/>
-          <w:bCs w:val="0"/>
-        </w:rPr>
+        <w:pStyle w:val="normalNew"/>
+      </w:pPr>
+      <w:r>
         <w:tab/>
         <w:t>"subject" : "template baru subject",</w:t>
       </w:r>
     </w:p>
     <w:p>
       <w:pPr>
-        <w:pStyle w:val="headingNew"/>
-        <w:numPr>
-          <w:ilvl w:val="0"/>
-          <w:numId w:val="0"/>
-        </w:numPr>
-        <w:spacing w:before="0"/>
-        <w:ind w:left="993"/>
-        <w:rPr>
-          <w:rFonts w:asciiTheme="minorHAnsi" w:eastAsiaTheme="minorHAnsi" w:hAnsiTheme="minorHAnsi" w:cstheme="minorBidi"/>
-          <w:b w:val="0"/>
-          <w:bCs w:val="0"/>
-        </w:rPr>
-      </w:pPr>
-      <w:r>
-        <w:rPr>
-          <w:rFonts w:asciiTheme="minorHAnsi" w:eastAsiaTheme="minorHAnsi" w:hAnsiTheme="minorHAnsi" w:cstheme="minorBidi"/>
-          <w:b w:val="0"/>
-          <w:bCs w:val="0"/>
-        </w:rPr>
+        <w:pStyle w:val="normalNew"/>
+      </w:pPr>
+      <w:r>
         <w:tab/>
-        <w:t>"body" : "baru body",</w:t>
-      </w:r>
-    </w:p>
-    <w:p>
-      <w:pPr>
-        <w:pStyle w:val="headingNew"/>
-        <w:numPr>
-          <w:ilvl w:val="0"/>
-          <w:numId w:val="0"/>
-        </w:numPr>
-        <w:spacing w:before="0"/>
-        <w:ind w:left="993"/>
-        <w:rPr>
-          <w:rFonts w:asciiTheme="minorHAnsi" w:eastAsiaTheme="minorHAnsi" w:hAnsiTheme="minorHAnsi" w:cstheme="minorBidi"/>
-          <w:b w:val="0"/>
-          <w:bCs w:val="0"/>
-        </w:rPr>
-      </w:pPr>
-      <w:r>
-        <w:rPr>
-          <w:rFonts w:asciiTheme="minorHAnsi" w:eastAsiaTheme="minorHAnsi" w:hAnsiTheme="minorHAnsi" w:cstheme="minorBidi"/>
-          <w:b w:val="0"/>
-          <w:bCs w:val="0"/>
-        </w:rPr>
+        <w:t>"body" : "baru body</w:t>
+      </w:r>
+      <w:r>
+        <w:t>, ceritanya bodynya disini. Ya coba ajalah ya. Siapa tau beruntung hehe</w:t>
+      </w:r>
+      <w:r>
+        <w:t>",</w:t>
+      </w:r>
+    </w:p>
+    <w:p>
+      <w:pPr>
+        <w:pStyle w:val="normalNew"/>
+      </w:pPr>
+      <w:r>
         <w:tab/>
         <w:t>"emailTemplateCategoryId" : 1,</w:t>
       </w:r>
     </w:p>
     <w:p>
       <w:pPr>
-        <w:pStyle w:val="headingNew"/>
-        <w:numPr>
-          <w:ilvl w:val="0"/>
-          <w:numId w:val="0"/>
-        </w:numPr>
-        <w:spacing w:before="0"/>
-        <w:ind w:left="993"/>
-        <w:rPr>
-          <w:rFonts w:asciiTheme="minorHAnsi" w:eastAsiaTheme="minorHAnsi" w:hAnsiTheme="minorHAnsi" w:cstheme="minorBidi"/>
-          <w:b w:val="0"/>
-          <w:bCs w:val="0"/>
-        </w:rPr>
-      </w:pPr>
-      <w:r>
-        <w:rPr>
-          <w:rFonts w:asciiTheme="minorHAnsi" w:eastAsiaTheme="minorHAnsi" w:hAnsiTheme="minorHAnsi" w:cstheme="minorBidi"/>
-          <w:b w:val="0"/>
-          <w:bCs w:val="0"/>
-        </w:rPr>
+        <w:pStyle w:val="normalNew"/>
+      </w:pPr>
+      <w:r>
         <w:tab/>
-        <w:t>"senderId" : 4,</w:t>
-      </w:r>
-    </w:p>
-    <w:p>
-      <w:pPr>
-        <w:pStyle w:val="headingNew"/>
-        <w:numPr>
-          <w:ilvl w:val="0"/>
-          <w:numId w:val="0"/>
-        </w:numPr>
-        <w:spacing w:before="0"/>
-        <w:ind w:left="993"/>
-        <w:rPr>
-          <w:rFonts w:asciiTheme="minorHAnsi" w:eastAsiaTheme="minorHAnsi" w:hAnsiTheme="minorHAnsi" w:cstheme="minorBidi"/>
-          <w:b w:val="0"/>
-          <w:bCs w:val="0"/>
-        </w:rPr>
-      </w:pPr>
-      <w:r>
-        <w:rPr>
-          <w:rFonts w:asciiTheme="minorHAnsi" w:eastAsiaTheme="minorHAnsi" w:hAnsiTheme="minorHAnsi" w:cstheme="minorBidi"/>
-          <w:b w:val="0"/>
-          <w:bCs w:val="0"/>
-        </w:rPr>
+      </w:r>
+      <w:r>
+        <w:rPr>
+          <w:highlight w:val="cyan"/>
+        </w:rPr>
+        <w:t>"senderId" : 3</w:t>
+      </w:r>
+      <w:r>
+        <w:rPr>
+          <w:highlight w:val="cyan"/>
+        </w:rPr>
+        <w:t>,</w:t>
+      </w:r>
+    </w:p>
+    <w:p>
+      <w:pPr>
+        <w:pStyle w:val="normalNew"/>
+      </w:pPr>
+      <w:r>
         <w:tab/>
         <w:t>"appId" : 3,</w:t>
       </w:r>
     </w:p>
     <w:p>
       <w:pPr>
+        <w:pStyle w:val="normalNew"/>
+      </w:pPr>
+      <w:r>
+        <w:tab/>
+        <w:t>"recipient" : "</w:t>
+      </w:r>
+      <w:r>
+        <w:t>paskaanugrah1@gmail.com</w:t>
+      </w:r>
+      <w:r>
+        <w:t>,paskaanugrah123@gmail.com</w:t>
+      </w:r>
+      <w:r>
+        <w:t>"</w:t>
+      </w:r>
+    </w:p>
+    <w:p>
+      <w:pPr>
+        <w:pStyle w:val="normalNew"/>
+      </w:pPr>
+      <w:r>
+        <w:t>}</w:t>
+      </w:r>
+    </w:p>
+    <w:p>
+      <w:pPr>
         <w:pStyle w:val="headingNew"/>
-        <w:numPr>
-          <w:ilvl w:val="0"/>
-          <w:numId w:val="0"/>
-        </w:numPr>
-        <w:spacing w:before="0"/>
-        <w:ind w:left="993"/>
-        <w:rPr>
-          <w:rFonts w:asciiTheme="minorHAnsi" w:eastAsiaTheme="minorHAnsi" w:hAnsiTheme="minorHAnsi" w:cstheme="minorBidi"/>
-          <w:b w:val="0"/>
-          <w:bCs w:val="0"/>
-        </w:rPr>
-      </w:pPr>
-      <w:r>
-        <w:rPr>
-          <w:rFonts w:asciiTheme="minorHAnsi" w:eastAsiaTheme="minorHAnsi" w:hAnsiTheme="minorHAnsi" w:cstheme="minorBidi"/>
-          <w:b w:val="0"/>
-          <w:bCs w:val="0"/>
-        </w:rPr>
-        <w:tab/>
-        <w:t>"recipient" : "6;7;8;"</w:t>
+      </w:pPr>
+      <w:r>
+        <w:t>Send email template</w:t>
+      </w:r>
+    </w:p>
+    <w:p>
+      <w:pPr>
+        <w:pStyle w:val="normalNew"/>
+      </w:pPr>
+      <w:r>
+        <w:rPr>
+          <w:lang w:val="en-ID"/>
+        </w:rPr>
+        <w:t>http://localhost:8080/tenancy-management/api/email-template</w:t>
+      </w:r>
+      <w:r>
+        <w:rPr>
+          <w:lang w:val="en-ID"/>
+        </w:rPr>
+        <w:t>/{emailTemplateId}</w:t>
       </w:r>
     </w:p>
     <w:p>
       <w:pPr>
         <w:pStyle w:val="headingNew"/>
-        <w:numPr>
-          <w:ilvl w:val="0"/>
-          <w:numId w:val="0"/>
-        </w:numPr>
-        <w:spacing w:before="0"/>
-        <w:ind w:left="993"/>
-      </w:pPr>
-      <w:r>
-        <w:rPr>
-          <w:rFonts w:asciiTheme="minorHAnsi" w:eastAsiaTheme="minorHAnsi" w:hAnsiTheme="minorHAnsi" w:cstheme="minorBidi"/>
-          <w:b w:val="0"/>
-          <w:bCs w:val="0"/>
-        </w:rPr>
-        <w:t>}</w:t>
+      </w:pPr>
+      <w:r>
+        <w:t>Edit email template</w:t>
+      </w:r>
+    </w:p>
+    <w:p>
+      <w:pPr>
+        <w:spacing w:after="0"/>
+        <w:ind w:left="709"/>
+      </w:pPr>
+      <w:r>
+        <w:rPr>
+          <w:lang w:val="en-ID"/>
+        </w:rPr>
+        <w:t>http://localhost:8080/tenancy-management/api/email-template/</w:t>
+      </w:r>
+      <w:r>
+        <w:rPr>
+          <w:lang w:val="en-ID"/>
+        </w:rPr>
+        <w:t>edit</w:t>
       </w:r>
     </w:p>
     <w:p>
@@ -386,7 +326,7 @@
         <w:pStyle w:val="headingNew"/>
       </w:pPr>
       <w:r>
-        <w:t>Edit email template</w:t>
+        <w:t>Delete email template</w:t>
       </w:r>
     </w:p>
     <w:p>
@@ -404,7 +344,7 @@
         <w:rPr>
           <w:lang w:val="en-ID"/>
         </w:rPr>
-        <w:t>edit</w:t>
+        <w:t>delete/{emailTemplateId}</w:t>
       </w:r>
     </w:p>
     <w:p>
@@ -412,25 +352,25 @@
         <w:pStyle w:val="headingNew"/>
       </w:pPr>
       <w:r>
-        <w:t>Delete email template</w:t>
+        <w:t>Get All</w:t>
       </w:r>
     </w:p>
     <w:p>
       <w:pPr>
         <w:spacing w:after="0"/>
         <w:ind w:left="709"/>
-      </w:pPr>
-      <w:r>
-        <w:rPr>
-          <w:lang w:val="en-ID"/>
-        </w:rPr>
+        <w:rPr>
+          <w:lang w:val="id-ID"/>
+        </w:rPr>
+      </w:pPr>
+      <w:r>
         <w:t>http://localhost:8080/tenancy-management/api/email-template/</w:t>
       </w:r>
       <w:r>
         <w:rPr>
-          <w:lang w:val="en-ID"/>
-        </w:rPr>
-        <w:t>delete/{emailTemplateId}</w:t>
+          <w:lang w:val="id-ID"/>
+        </w:rPr>
+        <w:t>list</w:t>
       </w:r>
     </w:p>
     <w:p>
@@ -438,56 +378,22 @@
         <w:pStyle w:val="headingNew"/>
       </w:pPr>
       <w:r>
-        <w:t>Get All</w:t>
+        <w:t>Get by Id</w:t>
       </w:r>
     </w:p>
     <w:p>
       <w:pPr>
         <w:spacing w:after="0"/>
         <w:ind w:left="709"/>
+      </w:pPr>
+      <w:r>
+        <w:t>http://localhost:8080/tenancy-management/api/email-template/</w:t>
+      </w:r>
+      <w:r>
         <w:rPr>
           <w:lang w:val="id-ID"/>
         </w:rPr>
-      </w:pPr>
-      <w:r>
-        <w:t>http://localhost:8080/tenancy-management/api/email-template/</w:t>
-      </w:r>
-      <w:r>
-        <w:rPr>
-          <w:lang w:val="id-ID"/>
-        </w:rPr>
-        <w:t>list</w:t>
-      </w:r>
-    </w:p>
-    <w:p>
-      <w:pPr>
-        <w:pStyle w:val="headingNew"/>
-      </w:pPr>
-      <w:r>
-        <w:t>Get by Id</w:t>
-      </w:r>
-    </w:p>
-    <w:p>
-      <w:pPr>
-        <w:spacing w:after="0"/>
-        <w:ind w:left="709"/>
-      </w:pPr>
-      <w:r>
-        <w:t>http://localhost:8080/tenancy-management/api/email-template/</w:t>
-      </w:r>
-      <w:r>
-        <w:rPr>
-          <w:lang w:val="id-ID"/>
-        </w:rPr>
-        <w:t>{id</w:t>
-      </w:r>
-      <w:bookmarkStart w:id="0" w:name="_GoBack"/>
-      <w:bookmarkEnd w:id="0"/>
-      <w:r>
-        <w:rPr>
-          <w:lang w:val="id-ID"/>
-        </w:rPr>
-        <w:t>}</w:t>
+        <w:t>{id}</w:t>
       </w:r>
     </w:p>
     <w:p>
@@ -551,6 +457,7 @@
         <w:ind w:left="709"/>
       </w:pPr>
       <w:r>
+        <w:lastRenderedPageBreak/>
         <w:t xml:space="preserve">        "email": "cobapaska@gmail.com",</w:t>
       </w:r>
     </w:p>
@@ -630,7 +537,6 @@
         <w:pStyle w:val="headingNew"/>
       </w:pPr>
       <w:r>
-        <w:lastRenderedPageBreak/>
         <w:t>Delete email sender</w:t>
       </w:r>
     </w:p>
@@ -985,6 +891,7 @@
         <w:ind w:left="720"/>
       </w:pPr>
       <w:r>
+        <w:lastRenderedPageBreak/>
         <w:tab/>
         <w:t>"toRecipient" : "oeyeoy@gmail.com",</w:t>
       </w:r>
@@ -1041,18 +948,18 @@
       </w:pPr>
       <w:r>
         <w:tab/>
-        <w:t>"emailTemplateCategoryId" : 1,</w:t>
-      </w:r>
-    </w:p>
-    <w:p>
-      <w:pPr>
-        <w:pStyle w:val="normalNew"/>
-        <w:spacing w:after="0"/>
-        <w:ind w:left="720"/>
-      </w:pPr>
-      <w:r>
-        <w:tab/>
-        <w:t>"senderId" : 4</w:t>
+      </w:r>
+      <w:r>
+        <w:rPr>
+          <w:highlight w:val="cyan"/>
+        </w:rPr>
+        <w:t>"senderId</w:t>
+      </w:r>
+      <w:r>
+        <w:rPr>
+          <w:highlight w:val="cyan"/>
+        </w:rPr>
+        <w:t>" : 3</w:t>
       </w:r>
     </w:p>
     <w:p>
@@ -1069,7 +976,6 @@
         <w:pStyle w:val="headingNew"/>
       </w:pPr>
       <w:r>
-        <w:lastRenderedPageBreak/>
         <w:t>Get All</w:t>
       </w:r>
     </w:p>
@@ -1108,7 +1014,7 @@
 </file>
 
 <file path=word/numbering.xml><?xml version="1.0" encoding="utf-8"?>
-<w:numbering xmlns:wpc="http://schemas.microsoft.com/office/word/2010/wordprocessingCanvas" xmlns:mc="http://schemas.openxmlformats.org/markup-compatibility/2006" xmlns:o="urn:schemas-microsoft-com:office:office" xmlns:r="http://schemas.openxmlformats.org/officeDocument/2006/relationships" xmlns:m="http://schemas.openxmlformats.org/officeDocument/2006/math" xmlns:v="urn:schemas-microsoft-com:vml" xmlns:wp14="http://schemas.microsoft.com/office/word/2010/wordprocessingDrawing" xmlns:wp="http://schemas.openxmlformats.org/drawingml/2006/wordprocessingDrawing" xmlns:w10="urn:schemas-microsoft-com:office:word" xmlns:w="http://schemas.openxmlformats.org/wordprocessingml/2006/main" xmlns:w14="http://schemas.microsoft.com/office/word/2010/wordml" xmlns:w15="http://schemas.microsoft.com/office/word/2012/wordml" xmlns:wpg="http://schemas.microsoft.com/office/word/2010/wordprocessingGroup" xmlns:wpi="http://schemas.microsoft.com/office/word/2010/wordprocessingInk" xmlns:wne="http://schemas.microsoft.com/office/word/2006/wordml" xmlns:wps="http://schemas.microsoft.com/office/word/2010/wordprocessingShape" mc:Ignorable="w14 w15 wp14">
+<w:numbering xmlns:wpc="http://schemas.microsoft.com/office/word/2010/wordprocessingCanvas" xmlns:mc="http://schemas.openxmlformats.org/markup-compatibility/2006" xmlns:o="urn:schemas-microsoft-com:office:office" xmlns:r="http://schemas.openxmlformats.org/officeDocument/2006/relationships" xmlns:m="http://schemas.openxmlformats.org/officeDocument/2006/math" xmlns:v="urn:schemas-microsoft-com:vml" xmlns:wp14="http://schemas.microsoft.com/office/word/2010/wordprocessingDrawing" xmlns:wp="http://schemas.openxmlformats.org/drawingml/2006/wordprocessingDrawing" xmlns:w10="urn:schemas-microsoft-com:office:word" xmlns:w="http://schemas.openxmlformats.org/wordprocessingml/2006/main" xmlns:w14="http://schemas.microsoft.com/office/word/2010/wordml" xmlns:wpg="http://schemas.microsoft.com/office/word/2010/wordprocessingGroup" xmlns:wpi="http://schemas.microsoft.com/office/word/2010/wordprocessingInk" xmlns:wne="http://schemas.microsoft.com/office/word/2006/wordml" xmlns:wps="http://schemas.microsoft.com/office/word/2010/wordprocessingShape" mc:Ignorable="w14 wp14">
   <w:abstractNum w:abstractNumId="0">
     <w:nsid w:val="3B5277D8"/>
     <w:multiLevelType w:val="hybridMultilevel"/>
@@ -1390,7 +1296,7 @@
 </file>
 
 <file path=word/styles.xml><?xml version="1.0" encoding="utf-8"?>
-<w:styles xmlns:mc="http://schemas.openxmlformats.org/markup-compatibility/2006" xmlns:r="http://schemas.openxmlformats.org/officeDocument/2006/relationships" xmlns:w="http://schemas.openxmlformats.org/wordprocessingml/2006/main" xmlns:w14="http://schemas.microsoft.com/office/word/2010/wordml" xmlns:w15="http://schemas.microsoft.com/office/word/2012/wordml" mc:Ignorable="w14 w15">
+<w:styles xmlns:mc="http://schemas.openxmlformats.org/markup-compatibility/2006" xmlns:r="http://schemas.openxmlformats.org/officeDocument/2006/relationships" xmlns:w="http://schemas.openxmlformats.org/wordprocessingml/2006/main" xmlns:w14="http://schemas.microsoft.com/office/word/2010/wordml" mc:Ignorable="w14">
   <w:docDefaults>
     <w:rPrDefault>
       <w:rPr>
@@ -1406,378 +1312,513 @@
       </w:pPr>
     </w:pPrDefault>
   </w:docDefaults>
-  <w:latentStyles w:defLockedState="0" w:defUIPriority="99" w:defSemiHidden="0" w:defUnhideWhenUsed="0" w:defQFormat="0" w:count="371">
-    <w:lsdException w:name="Normal" w:uiPriority="0" w:qFormat="1"/>
-    <w:lsdException w:name="heading 1" w:uiPriority="9" w:qFormat="1"/>
-    <w:lsdException w:name="heading 2" w:semiHidden="1" w:uiPriority="9" w:unhideWhenUsed="1" w:qFormat="1"/>
-    <w:lsdException w:name="heading 3" w:semiHidden="1" w:uiPriority="9" w:unhideWhenUsed="1" w:qFormat="1"/>
-    <w:lsdException w:name="heading 4" w:semiHidden="1" w:uiPriority="9" w:unhideWhenUsed="1" w:qFormat="1"/>
-    <w:lsdException w:name="heading 5" w:semiHidden="1" w:uiPriority="9" w:unhideWhenUsed="1" w:qFormat="1"/>
-    <w:lsdException w:name="heading 6" w:semiHidden="1" w:uiPriority="9" w:unhideWhenUsed="1" w:qFormat="1"/>
-    <w:lsdException w:name="heading 7" w:semiHidden="1" w:uiPriority="9" w:unhideWhenUsed="1" w:qFormat="1"/>
-    <w:lsdException w:name="heading 8" w:semiHidden="1" w:uiPriority="9" w:unhideWhenUsed="1" w:qFormat="1"/>
-    <w:lsdException w:name="heading 9" w:semiHidden="1" w:uiPriority="9" w:unhideWhenUsed="1" w:qFormat="1"/>
-    <w:lsdException w:name="index 1" w:semiHidden="1" w:unhideWhenUsed="1"/>
-    <w:lsdException w:name="index 2" w:semiHidden="1" w:unhideWhenUsed="1"/>
-    <w:lsdException w:name="index 3" w:semiHidden="1" w:unhideWhenUsed="1"/>
-    <w:lsdException w:name="index 4" w:semiHidden="1" w:unhideWhenUsed="1"/>
-    <w:lsdException w:name="index 5" w:semiHidden="1" w:unhideWhenUsed="1"/>
-    <w:lsdException w:name="index 6" w:semiHidden="1" w:unhideWhenUsed="1"/>
-    <w:lsdException w:name="index 7" w:semiHidden="1" w:unhideWhenUsed="1"/>
-    <w:lsdException w:name="index 8" w:semiHidden="1" w:unhideWhenUsed="1"/>
-    <w:lsdException w:name="index 9" w:semiHidden="1" w:unhideWhenUsed="1"/>
-    <w:lsdException w:name="toc 1" w:semiHidden="1" w:uiPriority="39" w:unhideWhenUsed="1"/>
-    <w:lsdException w:name="toc 2" w:semiHidden="1" w:uiPriority="39" w:unhideWhenUsed="1"/>
-    <w:lsdException w:name="toc 3" w:semiHidden="1" w:uiPriority="39" w:unhideWhenUsed="1"/>
-    <w:lsdException w:name="toc 4" w:semiHidden="1" w:uiPriority="39" w:unhideWhenUsed="1"/>
-    <w:lsdException w:name="toc 5" w:semiHidden="1" w:uiPriority="39" w:unhideWhenUsed="1"/>
-    <w:lsdException w:name="toc 6" w:semiHidden="1" w:uiPriority="39" w:unhideWhenUsed="1"/>
-    <w:lsdException w:name="toc 7" w:semiHidden="1" w:uiPriority="39" w:unhideWhenUsed="1"/>
-    <w:lsdException w:name="toc 8" w:semiHidden="1" w:uiPriority="39" w:unhideWhenUsed="1"/>
-    <w:lsdException w:name="toc 9" w:semiHidden="1" w:uiPriority="39" w:unhideWhenUsed="1"/>
-    <w:lsdException w:name="Normal Indent" w:semiHidden="1" w:unhideWhenUsed="1"/>
-    <w:lsdException w:name="footnote text" w:semiHidden="1" w:unhideWhenUsed="1"/>
-    <w:lsdException w:name="annotation text" w:semiHidden="1" w:unhideWhenUsed="1"/>
-    <w:lsdException w:name="header" w:semiHidden="1" w:unhideWhenUsed="1"/>
-    <w:lsdException w:name="footer" w:semiHidden="1" w:unhideWhenUsed="1"/>
-    <w:lsdException w:name="index heading" w:semiHidden="1" w:unhideWhenUsed="1"/>
-    <w:lsdException w:name="caption" w:semiHidden="1" w:uiPriority="35" w:unhideWhenUsed="1" w:qFormat="1"/>
-    <w:lsdException w:name="table of figures" w:semiHidden="1" w:unhideWhenUsed="1"/>
-    <w:lsdException w:name="envelope address" w:semiHidden="1" w:unhideWhenUsed="1"/>
-    <w:lsdException w:name="envelope return" w:semiHidden="1" w:unhideWhenUsed="1"/>
-    <w:lsdException w:name="footnote reference" w:semiHidden="1" w:unhideWhenUsed="1"/>
-    <w:lsdException w:name="annotation reference" w:semiHidden="1" w:unhideWhenUsed="1"/>
-    <w:lsdException w:name="line number" w:semiHidden="1" w:unhideWhenUsed="1"/>
-    <w:lsdException w:name="page number" w:semiHidden="1" w:unhideWhenUsed="1"/>
-    <w:lsdException w:name="endnote reference" w:semiHidden="1" w:unhideWhenUsed="1"/>
-    <w:lsdException w:name="endnote text" w:semiHidden="1" w:unhideWhenUsed="1"/>
-    <w:lsdException w:name="table of authorities" w:semiHidden="1" w:unhideWhenUsed="1"/>
-    <w:lsdException w:name="macro" w:semiHidden="1" w:unhideWhenUsed="1"/>
-    <w:lsdException w:name="toa heading" w:semiHidden="1" w:unhideWhenUsed="1"/>
-    <w:lsdException w:name="List" w:semiHidden="1" w:unhideWhenUsed="1"/>
-    <w:lsdException w:name="List Bullet" w:semiHidden="1" w:unhideWhenUsed="1"/>
-    <w:lsdException w:name="List Number" w:semiHidden="1" w:unhideWhenUsed="1"/>
-    <w:lsdException w:name="List 2" w:semiHidden="1" w:unhideWhenUsed="1"/>
-    <w:lsdException w:name="List 3" w:semiHidden="1" w:unhideWhenUsed="1"/>
-    <w:lsdException w:name="List 4" w:semiHidden="1" w:unhideWhenUsed="1"/>
-    <w:lsdException w:name="List 5" w:semiHidden="1" w:unhideWhenUsed="1"/>
-    <w:lsdException w:name="List Bullet 2" w:semiHidden="1" w:unhideWhenUsed="1"/>
-    <w:lsdException w:name="List Bullet 3" w:semiHidden="1" w:unhideWhenUsed="1"/>
-    <w:lsdException w:name="List Bullet 4" w:semiHidden="1" w:unhideWhenUsed="1"/>
-    <w:lsdException w:name="List Bullet 5" w:semiHidden="1" w:unhideWhenUsed="1"/>
-    <w:lsdException w:name="List Number 2" w:semiHidden="1" w:unhideWhenUsed="1"/>
-    <w:lsdException w:name="List Number 3" w:semiHidden="1" w:unhideWhenUsed="1"/>
-    <w:lsdException w:name="List Number 4" w:semiHidden="1" w:unhideWhenUsed="1"/>
-    <w:lsdException w:name="List Number 5" w:semiHidden="1" w:unhideWhenUsed="1"/>
-    <w:lsdException w:name="Title" w:uiPriority="10" w:qFormat="1"/>
-    <w:lsdException w:name="Closing" w:semiHidden="1" w:unhideWhenUsed="1"/>
-    <w:lsdException w:name="Signature" w:semiHidden="1" w:unhideWhenUsed="1"/>
-    <w:lsdException w:name="Default Paragraph Font" w:semiHidden="1" w:uiPriority="1" w:unhideWhenUsed="1"/>
-    <w:lsdException w:name="Body Text" w:semiHidden="1" w:unhideWhenUsed="1"/>
-    <w:lsdException w:name="Body Text Indent" w:semiHidden="1" w:unhideWhenUsed="1"/>
-    <w:lsdException w:name="List Continue" w:semiHidden="1" w:unhideWhenUsed="1"/>
-    <w:lsdException w:name="List Continue 2" w:semiHidden="1" w:unhideWhenUsed="1"/>
-    <w:lsdException w:name="List Continue 3" w:semiHidden="1" w:unhideWhenUsed="1"/>
-    <w:lsdException w:name="List Continue 4" w:semiHidden="1" w:unhideWhenUsed="1"/>
-    <w:lsdException w:name="List Continue 5" w:semiHidden="1" w:unhideWhenUsed="1"/>
-    <w:lsdException w:name="Message Header" w:semiHidden="1" w:unhideWhenUsed="1"/>
-    <w:lsdException w:name="Subtitle" w:uiPriority="11" w:qFormat="1"/>
-    <w:lsdException w:name="Salutation" w:semiHidden="1" w:unhideWhenUsed="1"/>
-    <w:lsdException w:name="Date" w:semiHidden="1" w:unhideWhenUsed="1"/>
-    <w:lsdException w:name="Body Text First Indent" w:semiHidden="1" w:unhideWhenUsed="1"/>
-    <w:lsdException w:name="Body Text First Indent 2" w:semiHidden="1" w:unhideWhenUsed="1"/>
-    <w:lsdException w:name="Note Heading" w:semiHidden="1" w:unhideWhenUsed="1"/>
-    <w:lsdException w:name="Body Text 2" w:semiHidden="1" w:unhideWhenUsed="1"/>
-    <w:lsdException w:name="Body Text 3" w:semiHidden="1" w:unhideWhenUsed="1"/>
-    <w:lsdException w:name="Body Text Indent 2" w:semiHidden="1" w:unhideWhenUsed="1"/>
-    <w:lsdException w:name="Body Text Indent 3" w:semiHidden="1" w:unhideWhenUsed="1"/>
-    <w:lsdException w:name="Block Text" w:semiHidden="1" w:unhideWhenUsed="1"/>
-    <w:lsdException w:name="Hyperlink" w:semiHidden="1" w:unhideWhenUsed="1"/>
-    <w:lsdException w:name="FollowedHyperlink" w:semiHidden="1" w:unhideWhenUsed="1"/>
-    <w:lsdException w:name="Strong" w:uiPriority="22" w:qFormat="1"/>
-    <w:lsdException w:name="Emphasis" w:uiPriority="20" w:qFormat="1"/>
-    <w:lsdException w:name="Document Map" w:semiHidden="1" w:unhideWhenUsed="1"/>
-    <w:lsdException w:name="Plain Text" w:semiHidden="1" w:unhideWhenUsed="1"/>
-    <w:lsdException w:name="E-mail Signature" w:semiHidden="1" w:unhideWhenUsed="1"/>
-    <w:lsdException w:name="HTML Top of Form" w:semiHidden="1" w:unhideWhenUsed="1"/>
-    <w:lsdException w:name="HTML Bottom of Form" w:semiHidden="1" w:unhideWhenUsed="1"/>
-    <w:lsdException w:name="Normal (Web)" w:semiHidden="1" w:unhideWhenUsed="1"/>
-    <w:lsdException w:name="HTML Acronym" w:semiHidden="1" w:unhideWhenUsed="1"/>
-    <w:lsdException w:name="HTML Address" w:semiHidden="1" w:unhideWhenUsed="1"/>
-    <w:lsdException w:name="HTML Cite" w:semiHidden="1" w:unhideWhenUsed="1"/>
-    <w:lsdException w:name="HTML Code" w:semiHidden="1" w:unhideWhenUsed="1"/>
-    <w:lsdException w:name="HTML Definition" w:semiHidden="1" w:unhideWhenUsed="1"/>
-    <w:lsdException w:name="HTML Keyboard" w:semiHidden="1" w:unhideWhenUsed="1"/>
-    <w:lsdException w:name="HTML Preformatted" w:semiHidden="1" w:unhideWhenUsed="1"/>
-    <w:lsdException w:name="HTML Sample" w:semiHidden="1" w:unhideWhenUsed="1"/>
-    <w:lsdException w:name="HTML Typewriter" w:semiHidden="1" w:unhideWhenUsed="1"/>
-    <w:lsdException w:name="HTML Variable" w:semiHidden="1" w:unhideWhenUsed="1"/>
-    <w:lsdException w:name="Normal Table" w:semiHidden="1" w:unhideWhenUsed="1"/>
-    <w:lsdException w:name="annotation subject" w:semiHidden="1" w:unhideWhenUsed="1"/>
-    <w:lsdException w:name="No List" w:semiHidden="1" w:unhideWhenUsed="1"/>
-    <w:lsdException w:name="Outline List 1" w:semiHidden="1" w:unhideWhenUsed="1"/>
-    <w:lsdException w:name="Outline List 2" w:semiHidden="1" w:unhideWhenUsed="1"/>
-    <w:lsdException w:name="Outline List 3" w:semiHidden="1" w:unhideWhenUsed="1"/>
-    <w:lsdException w:name="Table Simple 1" w:semiHidden="1" w:unhideWhenUsed="1"/>
-    <w:lsdException w:name="Table Simple 2" w:semiHidden="1" w:unhideWhenUsed="1"/>
-    <w:lsdException w:name="Table Simple 3" w:semiHidden="1" w:unhideWhenUsed="1"/>
-    <w:lsdException w:name="Table Classic 1" w:semiHidden="1" w:unhideWhenUsed="1"/>
-    <w:lsdException w:name="Table Classic 2" w:semiHidden="1" w:unhideWhenUsed="1"/>
-    <w:lsdException w:name="Table Classic 3" w:semiHidden="1" w:unhideWhenUsed="1"/>
-    <w:lsdException w:name="Table Classic 4" w:semiHidden="1" w:unhideWhenUsed="1"/>
-    <w:lsdException w:name="Table Colorful 1" w:semiHidden="1" w:unhideWhenUsed="1"/>
-    <w:lsdException w:name="Table Colorful 2" w:semiHidden="1" w:unhideWhenUsed="1"/>
-    <w:lsdException w:name="Table Colorful 3" w:semiHidden="1" w:unhideWhenUsed="1"/>
-    <w:lsdException w:name="Table Columns 1" w:semiHidden="1" w:unhideWhenUsed="1"/>
-    <w:lsdException w:name="Table Columns 2" w:semiHidden="1" w:unhideWhenUsed="1"/>
-    <w:lsdException w:name="Table Columns 3" w:semiHidden="1" w:unhideWhenUsed="1"/>
-    <w:lsdException w:name="Table Columns 4" w:semiHidden="1" w:unhideWhenUsed="1"/>
-    <w:lsdException w:name="Table Columns 5" w:semiHidden="1" w:unhideWhenUsed="1"/>
-    <w:lsdException w:name="Table Grid 1" w:semiHidden="1" w:unhideWhenUsed="1"/>
-    <w:lsdException w:name="Table Grid 2" w:semiHidden="1" w:unhideWhenUsed="1"/>
-    <w:lsdException w:name="Table Grid 3" w:semiHidden="1" w:unhideWhenUsed="1"/>
-    <w:lsdException w:name="Table Grid 4" w:semiHidden="1" w:unhideWhenUsed="1"/>
-    <w:lsdException w:name="Table Grid 5" w:semiHidden="1" w:unhideWhenUsed="1"/>
-    <w:lsdException w:name="Table Grid 6" w:semiHidden="1" w:unhideWhenUsed="1"/>
-    <w:lsdException w:name="Table Grid 7" w:semiHidden="1" w:unhideWhenUsed="1"/>
-    <w:lsdException w:name="Table Grid 8" w:semiHidden="1" w:unhideWhenUsed="1"/>
-    <w:lsdException w:name="Table List 1" w:semiHidden="1" w:unhideWhenUsed="1"/>
-    <w:lsdException w:name="Table List 2" w:semiHidden="1" w:unhideWhenUsed="1"/>
-    <w:lsdException w:name="Table List 3" w:semiHidden="1" w:unhideWhenUsed="1"/>
-    <w:lsdException w:name="Table List 4" w:semiHidden="1" w:unhideWhenUsed="1"/>
-    <w:lsdException w:name="Table List 5" w:semiHidden="1" w:unhideWhenUsed="1"/>
-    <w:lsdException w:name="Table List 6" w:semiHidden="1" w:unhideWhenUsed="1"/>
-    <w:lsdException w:name="Table List 7" w:semiHidden="1" w:unhideWhenUsed="1"/>
-    <w:lsdException w:name="Table List 8" w:semiHidden="1" w:unhideWhenUsed="1"/>
-    <w:lsdException w:name="Table 3D effects 1" w:semiHidden="1" w:unhideWhenUsed="1"/>
-    <w:lsdException w:name="Table 3D effects 2" w:semiHidden="1" w:unhideWhenUsed="1"/>
-    <w:lsdException w:name="Table 3D effects 3" w:semiHidden="1" w:unhideWhenUsed="1"/>
-    <w:lsdException w:name="Table Contemporary" w:semiHidden="1" w:unhideWhenUsed="1"/>
-    <w:lsdException w:name="Table Elegant" w:semiHidden="1" w:unhideWhenUsed="1"/>
-    <w:lsdException w:name="Table Professional" w:semiHidden="1" w:unhideWhenUsed="1"/>
-    <w:lsdException w:name="Table Subtle 1" w:semiHidden="1" w:unhideWhenUsed="1"/>
-    <w:lsdException w:name="Table Subtle 2" w:semiHidden="1" w:unhideWhenUsed="1"/>
-    <w:lsdException w:name="Table Web 1" w:semiHidden="1" w:unhideWhenUsed="1"/>
-    <w:lsdException w:name="Table Web 2" w:semiHidden="1" w:unhideWhenUsed="1"/>
-    <w:lsdException w:name="Table Web 3" w:semiHidden="1" w:unhideWhenUsed="1"/>
-    <w:lsdException w:name="Balloon Text" w:semiHidden="1" w:unhideWhenUsed="1"/>
-    <w:lsdException w:name="Table Grid" w:uiPriority="59"/>
-    <w:lsdException w:name="Table Theme" w:semiHidden="1" w:unhideWhenUsed="1"/>
-    <w:lsdException w:name="Placeholder Text" w:semiHidden="1"/>
-    <w:lsdException w:name="No Spacing" w:uiPriority="1" w:qFormat="1"/>
-    <w:lsdException w:name="Light Shading" w:uiPriority="60"/>
-    <w:lsdException w:name="Light List" w:uiPriority="61"/>
-    <w:lsdException w:name="Light Grid" w:uiPriority="62"/>
-    <w:lsdException w:name="Medium Shading 1" w:uiPriority="63"/>
-    <w:lsdException w:name="Medium Shading 2" w:uiPriority="64"/>
-    <w:lsdException w:name="Medium List 1" w:uiPriority="65"/>
-    <w:lsdException w:name="Medium List 2" w:uiPriority="66"/>
-    <w:lsdException w:name="Medium Grid 1" w:uiPriority="67"/>
-    <w:lsdException w:name="Medium Grid 2" w:uiPriority="68"/>
-    <w:lsdException w:name="Medium Grid 3" w:uiPriority="69"/>
-    <w:lsdException w:name="Dark List" w:uiPriority="70"/>
-    <w:lsdException w:name="Colorful Shading" w:uiPriority="71"/>
-    <w:lsdException w:name="Colorful List" w:uiPriority="72"/>
-    <w:lsdException w:name="Colorful Grid" w:uiPriority="73"/>
-    <w:lsdException w:name="Light Shading Accent 1" w:uiPriority="60"/>
-    <w:lsdException w:name="Light List Accent 1" w:uiPriority="61"/>
-    <w:lsdException w:name="Light Grid Accent 1" w:uiPriority="62"/>
-    <w:lsdException w:name="Medium Shading 1 Accent 1" w:uiPriority="63"/>
-    <w:lsdException w:name="Medium Shading 2 Accent 1" w:uiPriority="64"/>
-    <w:lsdException w:name="Medium List 1 Accent 1" w:uiPriority="65"/>
-    <w:lsdException w:name="Revision" w:semiHidden="1"/>
-    <w:lsdException w:name="List Paragraph" w:uiPriority="34" w:qFormat="1"/>
-    <w:lsdException w:name="Quote" w:uiPriority="29" w:qFormat="1"/>
-    <w:lsdException w:name="Intense Quote" w:uiPriority="30" w:qFormat="1"/>
-    <w:lsdException w:name="Medium List 2 Accent 1" w:uiPriority="66"/>
-    <w:lsdException w:name="Medium Grid 1 Accent 1" w:uiPriority="67"/>
-    <w:lsdException w:name="Medium Grid 2 Accent 1" w:uiPriority="68"/>
-    <w:lsdException w:name="Medium Grid 3 Accent 1" w:uiPriority="69"/>
-    <w:lsdException w:name="Dark List Accent 1" w:uiPriority="70"/>
-    <w:lsdException w:name="Colorful Shading Accent 1" w:uiPriority="71"/>
-    <w:lsdException w:name="Colorful List Accent 1" w:uiPriority="72"/>
-    <w:lsdException w:name="Colorful Grid Accent 1" w:uiPriority="73"/>
-    <w:lsdException w:name="Light Shading Accent 2" w:uiPriority="60"/>
-    <w:lsdException w:name="Light List Accent 2" w:uiPriority="61"/>
-    <w:lsdException w:name="Light Grid Accent 2" w:uiPriority="62"/>
-    <w:lsdException w:name="Medium Shading 1 Accent 2" w:uiPriority="63"/>
-    <w:lsdException w:name="Medium Shading 2 Accent 2" w:uiPriority="64"/>
-    <w:lsdException w:name="Medium List 1 Accent 2" w:uiPriority="65"/>
-    <w:lsdException w:name="Medium List 2 Accent 2" w:uiPriority="66"/>
-    <w:lsdException w:name="Medium Grid 1 Accent 2" w:uiPriority="67"/>
-    <w:lsdException w:name="Medium Grid 2 Accent 2" w:uiPriority="68"/>
-    <w:lsdException w:name="Medium Grid 3 Accent 2" w:uiPriority="69"/>
-    <w:lsdException w:name="Dark List Accent 2" w:uiPriority="70"/>
-    <w:lsdException w:name="Colorful Shading Accent 2" w:uiPriority="71"/>
-    <w:lsdException w:name="Colorful List Accent 2" w:uiPriority="72"/>
-    <w:lsdException w:name="Colorful Grid Accent 2" w:uiPriority="73"/>
-    <w:lsdException w:name="Light Shading Accent 3" w:uiPriority="60"/>
-    <w:lsdException w:name="Light List Accent 3" w:uiPriority="61"/>
-    <w:lsdException w:name="Light Grid Accent 3" w:uiPriority="62"/>
-    <w:lsdException w:name="Medium Shading 1 Accent 3" w:uiPriority="63"/>
-    <w:lsdException w:name="Medium Shading 2 Accent 3" w:uiPriority="64"/>
-    <w:lsdException w:name="Medium List 1 Accent 3" w:uiPriority="65"/>
-    <w:lsdException w:name="Medium List 2 Accent 3" w:uiPriority="66"/>
-    <w:lsdException w:name="Medium Grid 1 Accent 3" w:uiPriority="67"/>
-    <w:lsdException w:name="Medium Grid 2 Accent 3" w:uiPriority="68"/>
-    <w:lsdException w:name="Medium Grid 3 Accent 3" w:uiPriority="69"/>
-    <w:lsdException w:name="Dark List Accent 3" w:uiPriority="70"/>
-    <w:lsdException w:name="Colorful Shading Accent 3" w:uiPriority="71"/>
-    <w:lsdException w:name="Colorful List Accent 3" w:uiPriority="72"/>
-    <w:lsdException w:name="Colorful Grid Accent 3" w:uiPriority="73"/>
-    <w:lsdException w:name="Light Shading Accent 4" w:uiPriority="60"/>
-    <w:lsdException w:name="Light List Accent 4" w:uiPriority="61"/>
-    <w:lsdException w:name="Light Grid Accent 4" w:uiPriority="62"/>
-    <w:lsdException w:name="Medium Shading 1 Accent 4" w:uiPriority="63"/>
-    <w:lsdException w:name="Medium Shading 2 Accent 4" w:uiPriority="64"/>
-    <w:lsdException w:name="Medium List 1 Accent 4" w:uiPriority="65"/>
-    <w:lsdException w:name="Medium List 2 Accent 4" w:uiPriority="66"/>
-    <w:lsdException w:name="Medium Grid 1 Accent 4" w:uiPriority="67"/>
-    <w:lsdException w:name="Medium Grid 2 Accent 4" w:uiPriority="68"/>
-    <w:lsdException w:name="Medium Grid 3 Accent 4" w:uiPriority="69"/>
-    <w:lsdException w:name="Dark List Accent 4" w:uiPriority="70"/>
-    <w:lsdException w:name="Colorful Shading Accent 4" w:uiPriority="71"/>
-    <w:lsdException w:name="Colorful List Accent 4" w:uiPriority="72"/>
-    <w:lsdException w:name="Colorful Grid Accent 4" w:uiPriority="73"/>
-    <w:lsdException w:name="Light Shading Accent 5" w:uiPriority="60"/>
-    <w:lsdException w:name="Light List Accent 5" w:uiPriority="61"/>
-    <w:lsdException w:name="Light Grid Accent 5" w:uiPriority="62"/>
-    <w:lsdException w:name="Medium Shading 1 Accent 5" w:uiPriority="63"/>
-    <w:lsdException w:name="Medium Shading 2 Accent 5" w:uiPriority="64"/>
-    <w:lsdException w:name="Medium List 1 Accent 5" w:uiPriority="65"/>
-    <w:lsdException w:name="Medium List 2 Accent 5" w:uiPriority="66"/>
-    <w:lsdException w:name="Medium Grid 1 Accent 5" w:uiPriority="67"/>
-    <w:lsdException w:name="Medium Grid 2 Accent 5" w:uiPriority="68"/>
-    <w:lsdException w:name="Medium Grid 3 Accent 5" w:uiPriority="69"/>
-    <w:lsdException w:name="Dark List Accent 5" w:uiPriority="70"/>
-    <w:lsdException w:name="Colorful Shading Accent 5" w:uiPriority="71"/>
-    <w:lsdException w:name="Colorful List Accent 5" w:uiPriority="72"/>
-    <w:lsdException w:name="Colorful Grid Accent 5" w:uiPriority="73"/>
-    <w:lsdException w:name="Light Shading Accent 6" w:uiPriority="60"/>
-    <w:lsdException w:name="Light List Accent 6" w:uiPriority="61"/>
-    <w:lsdException w:name="Light Grid Accent 6" w:uiPriority="62"/>
-    <w:lsdException w:name="Medium Shading 1 Accent 6" w:uiPriority="63"/>
-    <w:lsdException w:name="Medium Shading 2 Accent 6" w:uiPriority="64"/>
-    <w:lsdException w:name="Medium List 1 Accent 6" w:uiPriority="65"/>
-    <w:lsdException w:name="Medium List 2 Accent 6" w:uiPriority="66"/>
-    <w:lsdException w:name="Medium Grid 1 Accent 6" w:uiPriority="67"/>
-    <w:lsdException w:name="Medium Grid 2 Accent 6" w:uiPriority="68"/>
-    <w:lsdException w:name="Medium Grid 3 Accent 6" w:uiPriority="69"/>
-    <w:lsdException w:name="Dark List Accent 6" w:uiPriority="70"/>
-    <w:lsdException w:name="Colorful Shading Accent 6" w:uiPriority="71"/>
-    <w:lsdException w:name="Colorful List Accent 6" w:uiPriority="72"/>
-    <w:lsdException w:name="Colorful Grid Accent 6" w:uiPriority="73"/>
-    <w:lsdException w:name="Subtle Emphasis" w:uiPriority="19" w:qFormat="1"/>
-    <w:lsdException w:name="Intense Emphasis" w:uiPriority="21" w:qFormat="1"/>
-    <w:lsdException w:name="Subtle Reference" w:uiPriority="31" w:qFormat="1"/>
-    <w:lsdException w:name="Intense Reference" w:uiPriority="32" w:qFormat="1"/>
-    <w:lsdException w:name="Book Title" w:uiPriority="33" w:qFormat="1"/>
-    <w:lsdException w:name="Bibliography" w:semiHidden="1" w:uiPriority="37" w:unhideWhenUsed="1"/>
-    <w:lsdException w:name="TOC Heading" w:semiHidden="1" w:uiPriority="39" w:unhideWhenUsed="1" w:qFormat="1"/>
-    <w:lsdException w:name="Plain Table 1" w:uiPriority="41"/>
-    <w:lsdException w:name="Plain Table 2" w:uiPriority="42"/>
-    <w:lsdException w:name="Plain Table 3" w:uiPriority="43"/>
-    <w:lsdException w:name="Plain Table 4" w:uiPriority="44"/>
-    <w:lsdException w:name="Plain Table 5" w:uiPriority="45"/>
-    <w:lsdException w:name="Grid Table Light" w:uiPriority="40"/>
-    <w:lsdException w:name="Grid Table 1 Light" w:uiPriority="46"/>
-    <w:lsdException w:name="Grid Table 2" w:uiPriority="47"/>
-    <w:lsdException w:name="Grid Table 3" w:uiPriority="48"/>
-    <w:lsdException w:name="Grid Table 4" w:uiPriority="49"/>
-    <w:lsdException w:name="Grid Table 5 Dark" w:uiPriority="50"/>
-    <w:lsdException w:name="Grid Table 6 Colorful" w:uiPriority="51"/>
-    <w:lsdException w:name="Grid Table 7 Colorful" w:uiPriority="52"/>
-    <w:lsdException w:name="Grid Table 1 Light Accent 1" w:uiPriority="46"/>
-    <w:lsdException w:name="Grid Table 2 Accent 1" w:uiPriority="47"/>
-    <w:lsdException w:name="Grid Table 3 Accent 1" w:uiPriority="48"/>
-    <w:lsdException w:name="Grid Table 4 Accent 1" w:uiPriority="49"/>
-    <w:lsdException w:name="Grid Table 5 Dark Accent 1" w:uiPriority="50"/>
-    <w:lsdException w:name="Grid Table 6 Colorful Accent 1" w:uiPriority="51"/>
-    <w:lsdException w:name="Grid Table 7 Colorful Accent 1" w:uiPriority="52"/>
-    <w:lsdException w:name="Grid Table 1 Light Accent 2" w:uiPriority="46"/>
-    <w:lsdException w:name="Grid Table 2 Accent 2" w:uiPriority="47"/>
-    <w:lsdException w:name="Grid Table 3 Accent 2" w:uiPriority="48"/>
-    <w:lsdException w:name="Grid Table 4 Accent 2" w:uiPriority="49"/>
-    <w:lsdException w:name="Grid Table 5 Dark Accent 2" w:uiPriority="50"/>
-    <w:lsdException w:name="Grid Table 6 Colorful Accent 2" w:uiPriority="51"/>
-    <w:lsdException w:name="Grid Table 7 Colorful Accent 2" w:uiPriority="52"/>
-    <w:lsdException w:name="Grid Table 1 Light Accent 3" w:uiPriority="46"/>
-    <w:lsdException w:name="Grid Table 2 Accent 3" w:uiPriority="47"/>
-    <w:lsdException w:name="Grid Table 3 Accent 3" w:uiPriority="48"/>
-    <w:lsdException w:name="Grid Table 4 Accent 3" w:uiPriority="49"/>
-    <w:lsdException w:name="Grid Table 5 Dark Accent 3" w:uiPriority="50"/>
-    <w:lsdException w:name="Grid Table 6 Colorful Accent 3" w:uiPriority="51"/>
-    <w:lsdException w:name="Grid Table 7 Colorful Accent 3" w:uiPriority="52"/>
-    <w:lsdException w:name="Grid Table 1 Light Accent 4" w:uiPriority="46"/>
-    <w:lsdException w:name="Grid Table 2 Accent 4" w:uiPriority="47"/>
-    <w:lsdException w:name="Grid Table 3 Accent 4" w:uiPriority="48"/>
-    <w:lsdException w:name="Grid Table 4 Accent 4" w:uiPriority="49"/>
-    <w:lsdException w:name="Grid Table 5 Dark Accent 4" w:uiPriority="50"/>
-    <w:lsdException w:name="Grid Table 6 Colorful Accent 4" w:uiPriority="51"/>
-    <w:lsdException w:name="Grid Table 7 Colorful Accent 4" w:uiPriority="52"/>
-    <w:lsdException w:name="Grid Table 1 Light Accent 5" w:uiPriority="46"/>
-    <w:lsdException w:name="Grid Table 2 Accent 5" w:uiPriority="47"/>
-    <w:lsdException w:name="Grid Table 3 Accent 5" w:uiPriority="48"/>
-    <w:lsdException w:name="Grid Table 4 Accent 5" w:uiPriority="49"/>
-    <w:lsdException w:name="Grid Table 5 Dark Accent 5" w:uiPriority="50"/>
-    <w:lsdException w:name="Grid Table 6 Colorful Accent 5" w:uiPriority="51"/>
-    <w:lsdException w:name="Grid Table 7 Colorful Accent 5" w:uiPriority="52"/>
-    <w:lsdException w:name="Grid Table 1 Light Accent 6" w:uiPriority="46"/>
-    <w:lsdException w:name="Grid Table 2 Accent 6" w:uiPriority="47"/>
-    <w:lsdException w:name="Grid Table 3 Accent 6" w:uiPriority="48"/>
-    <w:lsdException w:name="Grid Table 4 Accent 6" w:uiPriority="49"/>
-    <w:lsdException w:name="Grid Table 5 Dark Accent 6" w:uiPriority="50"/>
-    <w:lsdException w:name="Grid Table 6 Colorful Accent 6" w:uiPriority="51"/>
-    <w:lsdException w:name="Grid Table 7 Colorful Accent 6" w:uiPriority="52"/>
-    <w:lsdException w:name="List Table 1 Light" w:uiPriority="46"/>
-    <w:lsdException w:name="List Table 2" w:uiPriority="47"/>
-    <w:lsdException w:name="List Table 3" w:uiPriority="48"/>
-    <w:lsdException w:name="List Table 4" w:uiPriority="49"/>
-    <w:lsdException w:name="List Table 5 Dark" w:uiPriority="50"/>
-    <w:lsdException w:name="List Table 6 Colorful" w:uiPriority="51"/>
-    <w:lsdException w:name="List Table 7 Colorful" w:uiPriority="52"/>
-    <w:lsdException w:name="List Table 1 Light Accent 1" w:uiPriority="46"/>
-    <w:lsdException w:name="List Table 2 Accent 1" w:uiPriority="47"/>
-    <w:lsdException w:name="List Table 3 Accent 1" w:uiPriority="48"/>
-    <w:lsdException w:name="List Table 4 Accent 1" w:uiPriority="49"/>
-    <w:lsdException w:name="List Table 5 Dark Accent 1" w:uiPriority="50"/>
-    <w:lsdException w:name="List Table 6 Colorful Accent 1" w:uiPriority="51"/>
-    <w:lsdException w:name="List Table 7 Colorful Accent 1" w:uiPriority="52"/>
-    <w:lsdException w:name="List Table 1 Light Accent 2" w:uiPriority="46"/>
-    <w:lsdException w:name="List Table 2 Accent 2" w:uiPriority="47"/>
-    <w:lsdException w:name="List Table 3 Accent 2" w:uiPriority="48"/>
-    <w:lsdException w:name="List Table 4 Accent 2" w:uiPriority="49"/>
-    <w:lsdException w:name="List Table 5 Dark Accent 2" w:uiPriority="50"/>
-    <w:lsdException w:name="List Table 6 Colorful Accent 2" w:uiPriority="51"/>
-    <w:lsdException w:name="List Table 7 Colorful Accent 2" w:uiPriority="52"/>
-    <w:lsdException w:name="List Table 1 Light Accent 3" w:uiPriority="46"/>
-    <w:lsdException w:name="List Table 2 Accent 3" w:uiPriority="47"/>
-    <w:lsdException w:name="List Table 3 Accent 3" w:uiPriority="48"/>
-    <w:lsdException w:name="List Table 4 Accent 3" w:uiPriority="49"/>
-    <w:lsdException w:name="List Table 5 Dark Accent 3" w:uiPriority="50"/>
-    <w:lsdException w:name="List Table 6 Colorful Accent 3" w:uiPriority="51"/>
-    <w:lsdException w:name="List Table 7 Colorful Accent 3" w:uiPriority="52"/>
-    <w:lsdException w:name="List Table 1 Light Accent 4" w:uiPriority="46"/>
-    <w:lsdException w:name="List Table 2 Accent 4" w:uiPriority="47"/>
-    <w:lsdException w:name="List Table 3 Accent 4" w:uiPriority="48"/>
-    <w:lsdException w:name="List Table 4 Accent 4" w:uiPriority="49"/>
-    <w:lsdException w:name="List Table 5 Dark Accent 4" w:uiPriority="50"/>
-    <w:lsdException w:name="List Table 6 Colorful Accent 4" w:uiPriority="51"/>
-    <w:lsdException w:name="List Table 7 Colorful Accent 4" w:uiPriority="52"/>
-    <w:lsdException w:name="List Table 1 Light Accent 5" w:uiPriority="46"/>
-    <w:lsdException w:name="List Table 2 Accent 5" w:uiPriority="47"/>
-    <w:lsdException w:name="List Table 3 Accent 5" w:uiPriority="48"/>
-    <w:lsdException w:name="List Table 4 Accent 5" w:uiPriority="49"/>
-    <w:lsdException w:name="List Table 5 Dark Accent 5" w:uiPriority="50"/>
-    <w:lsdException w:name="List Table 6 Colorful Accent 5" w:uiPriority="51"/>
-    <w:lsdException w:name="List Table 7 Colorful Accent 5" w:uiPriority="52"/>
-    <w:lsdException w:name="List Table 1 Light Accent 6" w:uiPriority="46"/>
-    <w:lsdException w:name="List Table 2 Accent 6" w:uiPriority="47"/>
-    <w:lsdException w:name="List Table 3 Accent 6" w:uiPriority="48"/>
-    <w:lsdException w:name="List Table 4 Accent 6" w:uiPriority="49"/>
-    <w:lsdException w:name="List Table 5 Dark Accent 6" w:uiPriority="50"/>
-    <w:lsdException w:name="List Table 6 Colorful Accent 6" w:uiPriority="51"/>
-    <w:lsdException w:name="List Table 7 Colorful Accent 6" w:uiPriority="52"/>
+  <w:latentStyles w:defLockedState="0" w:defUIPriority="99" w:defSemiHidden="1" w:defUnhideWhenUsed="1" w:defQFormat="0" w:count="267">
+    <w:lsdException w:name="Normal" w:semiHidden="0" w:uiPriority="0" w:unhideWhenUsed="0" w:qFormat="1"/>
+    <w:lsdException w:name="heading 1" w:semiHidden="0" w:uiPriority="9" w:unhideWhenUsed="0" w:qFormat="1"/>
+    <w:lsdException w:name="heading 2" w:uiPriority="9" w:qFormat="1"/>
+    <w:lsdException w:name="heading 3" w:uiPriority="9" w:qFormat="1"/>
+    <w:lsdException w:name="heading 4" w:uiPriority="9" w:qFormat="1"/>
+    <w:lsdException w:name="heading 5" w:uiPriority="9" w:qFormat="1"/>
+    <w:lsdException w:name="heading 6" w:uiPriority="9" w:qFormat="1"/>
+    <w:lsdException w:name="heading 7" w:uiPriority="9" w:qFormat="1"/>
+    <w:lsdException w:name="heading 8" w:uiPriority="9" w:qFormat="1"/>
+    <w:lsdException w:name="heading 9" w:uiPriority="9" w:qFormat="1"/>
+    <w:lsdException w:name="toc 1" w:uiPriority="39"/>
+    <w:lsdException w:name="toc 2" w:uiPriority="39"/>
+    <w:lsdException w:name="toc 3" w:uiPriority="39"/>
+    <w:lsdException w:name="toc 4" w:uiPriority="39"/>
+    <w:lsdException w:name="toc 5" w:uiPriority="39"/>
+    <w:lsdException w:name="toc 6" w:uiPriority="39"/>
+    <w:lsdException w:name="toc 7" w:uiPriority="39"/>
+    <w:lsdException w:name="toc 8" w:uiPriority="39"/>
+    <w:lsdException w:name="toc 9" w:uiPriority="39"/>
+    <w:lsdException w:name="caption" w:uiPriority="35" w:qFormat="1"/>
+    <w:lsdException w:name="Title" w:semiHidden="0" w:uiPriority="10" w:unhideWhenUsed="0" w:qFormat="1"/>
+    <w:lsdException w:name="Default Paragraph Font" w:uiPriority="1"/>
+    <w:lsdException w:name="Subtitle" w:semiHidden="0" w:uiPriority="11" w:unhideWhenUsed="0" w:qFormat="1"/>
+    <w:lsdException w:name="Strong" w:semiHidden="0" w:uiPriority="22" w:unhideWhenUsed="0" w:qFormat="1"/>
+    <w:lsdException w:name="Emphasis" w:semiHidden="0" w:uiPriority="20" w:unhideWhenUsed="0" w:qFormat="1"/>
+    <w:lsdException w:name="Table Grid" w:semiHidden="0" w:uiPriority="59" w:unhideWhenUsed="0"/>
+    <w:lsdException w:name="Placeholder Text" w:unhideWhenUsed="0"/>
+    <w:lsdException w:name="No Spacing" w:semiHidden="0" w:uiPriority="1" w:unhideWhenUsed="0" w:qFormat="1"/>
+    <w:lsdException w:name="Light Shading" w:semiHidden="0" w:uiPriority="60" w:unhideWhenUsed="0"/>
+    <w:lsdException w:name="Light List" w:semiHidden="0" w:uiPriority="61" w:unhideWhenUsed="0"/>
+    <w:lsdException w:name="Light Grid" w:semiHidden="0" w:uiPriority="62" w:unhideWhenUsed="0"/>
+    <w:lsdException w:name="Medium Shading 1" w:semiHidden="0" w:uiPriority="63" w:unhideWhenUsed="0"/>
+    <w:lsdException w:name="Medium Shading 2" w:semiHidden="0" w:uiPriority="64" w:unhideWhenUsed="0"/>
+    <w:lsdException w:name="Medium List 1" w:semiHidden="0" w:uiPriority="65" w:unhideWhenUsed="0"/>
+    <w:lsdException w:name="Medium List 2" w:semiHidden="0" w:uiPriority="66" w:unhideWhenUsed="0"/>
+    <w:lsdException w:name="Medium Grid 1" w:semiHidden="0" w:uiPriority="67" w:unhideWhenUsed="0"/>
+    <w:lsdException w:name="Medium Grid 2" w:semiHidden="0" w:uiPriority="68" w:unhideWhenUsed="0"/>
+    <w:lsdException w:name="Medium Grid 3" w:semiHidden="0" w:uiPriority="69" w:unhideWhenUsed="0"/>
+    <w:lsdException w:name="Dark List" w:semiHidden="0" w:uiPriority="70" w:unhideWhenUsed="0"/>
+    <w:lsdException w:name="Colorful Shading" w:semiHidden="0" w:uiPriority="71" w:unhideWhenUsed="0"/>
+    <w:lsdException w:name="Colorful List" w:semiHidden="0" w:uiPriority="72" w:unhideWhenUsed="0"/>
+    <w:lsdException w:name="Colorful Grid" w:semiHidden="0" w:uiPriority="73" w:unhideWhenUsed="0"/>
+    <w:lsdException w:name="Light Shading Accent 1" w:semiHidden="0" w:uiPriority="60" w:unhideWhenUsed="0"/>
+    <w:lsdException w:name="Light List Accent 1" w:semiHidden="0" w:uiPriority="61" w:unhideWhenUsed="0"/>
+    <w:lsdException w:name="Light Grid Accent 1" w:semiHidden="0" w:uiPriority="62" w:unhideWhenUsed="0"/>
+    <w:lsdException w:name="Medium Shading 1 Accent 1" w:semiHidden="0" w:uiPriority="63" w:unhideWhenUsed="0"/>
+    <w:lsdException w:name="Medium Shading 2 Accent 1" w:semiHidden="0" w:uiPriority="64" w:unhideWhenUsed="0"/>
+    <w:lsdException w:name="Medium List 1 Accent 1" w:semiHidden="0" w:uiPriority="65" w:unhideWhenUsed="0"/>
+    <w:lsdException w:name="Revision" w:unhideWhenUsed="0"/>
+    <w:lsdException w:name="List Paragraph" w:semiHidden="0" w:uiPriority="34" w:unhideWhenUsed="0" w:qFormat="1"/>
+    <w:lsdException w:name="Quote" w:semiHidden="0" w:uiPriority="29" w:unhideWhenUsed="0" w:qFormat="1"/>
+    <w:lsdException w:name="Intense Quote" w:semiHidden="0" w:uiPriority="30" w:unhideWhenUsed="0" w:qFormat="1"/>
+    <w:lsdException w:name="Medium List 2 Accent 1" w:semiHidden="0" w:uiPriority="66" w:unhideWhenUsed="0"/>
+    <w:lsdException w:name="Medium Grid 1 Accent 1" w:semiHidden="0" w:uiPriority="67" w:unhideWhenUsed="0"/>
+    <w:lsdException w:name="Medium Grid 2 Accent 1" w:semiHidden="0" w:uiPriority="68" w:unhideWhenUsed="0"/>
+    <w:lsdException w:name="Medium Grid 3 Accent 1" w:semiHidden="0" w:uiPriority="69" w:unhideWhenUsed="0"/>
+    <w:lsdException w:name="Dark List Accent 1" w:semiHidden="0" w:uiPriority="70" w:unhideWhenUsed="0"/>
+    <w:lsdException w:name="Colorful Shading Accent 1" w:semiHidden="0" w:uiPriority="71" w:unhideWhenUsed="0"/>
+    <w:lsdException w:name="Colorful List Accent 1" w:semiHidden="0" w:uiPriority="72" w:unhideWhenUsed="0"/>
+    <w:lsdException w:name="Colorful Grid Accent 1" w:semiHidden="0" w:uiPriority="73" w:unhideWhenUsed="0"/>
+    <w:lsdException w:name="Light Shading Accent 2" w:semiHidden="0" w:uiPriority="60" w:unhideWhenUsed="0"/>
+    <w:lsdException w:name="Light List Accent 2" w:semiHidden="0" w:uiPriority="61" w:unhideWhenUsed="0"/>
+    <w:lsdException w:name="Light Grid Accent 2" w:semiHidden="0" w:uiPriority="62" w:unhideWhenUsed="0"/>
+    <w:lsdException w:name="Medium Shading 1 Accent 2" w:semiHidden="0" w:uiPriority="63" w:unhideWhenUsed="0"/>
+    <w:lsdException w:name="Medium Shading 2 Accent 2" w:semiHidden="0" w:uiPriority="64" w:unhideWhenUsed="0"/>
+    <w:lsdException w:name="Medium List 1 Accent 2" w:semiHidden="0" w:uiPriority="65" w:unhideWhenUsed="0"/>
+    <w:lsdException w:name="Medium List 2 Accent 2" w:semiHidden="0" w:uiPriority="66" w:unhideWhenUsed="0"/>
+    <w:lsdException w:name="Medium Grid 1 Accent 2" w:semiHidden="0" w:uiPriority="67" w:unhideWhenUsed="0"/>
+    <w:lsdException w:name="Medium Grid 2 Accent 2" w:semiHidden="0" w:uiPriority="68" w:unhideWhenUsed="0"/>
+    <w:lsdException w:name="Medium Grid 3 Accent 2" w:semiHidden="0" w:uiPriority="69" w:unhideWhenUsed="0"/>
+    <w:lsdException w:name="Dark List Accent 2" w:semiHidden="0" w:uiPriority="70" w:unhideWhenUsed="0"/>
+    <w:lsdException w:name="Colorful Shading Accent 2" w:semiHidden="0" w:uiPriority="71" w:unhideWhenUsed="0"/>
+    <w:lsdException w:name="Colorful List Accent 2" w:semiHidden="0" w:uiPriority="72" w:unhideWhenUsed="0"/>
+    <w:lsdException w:name="Colorful Grid Accent 2" w:semiHidden="0" w:uiPriority="73" w:unhideWhenUsed="0"/>
+    <w:lsdException w:name="Light Shading Accent 3" w:semiHidden="0" w:uiPriority="60" w:unhideWhenUsed="0"/>
+    <w:lsdException w:name="Light List Accent 3" w:semiHidden="0" w:uiPriority="61" w:unhideWhenUsed="0"/>
+    <w:lsdException w:name="Light Grid Accent 3" w:semiHidden="0" w:uiPriority="62" w:unhideWhenUsed="0"/>
+    <w:lsdException w:name="Medium Shading 1 Accent 3" w:semiHidden="0" w:uiPriority="63" w:unhideWhenUsed="0"/>
+    <w:lsdException w:name="Medium Shading 2 Accent 3" w:semiHidden="0" w:uiPriority="64" w:unhideWhenUsed="0"/>
+    <w:lsdException w:name="Medium List 1 Accent 3" w:semiHidden="0" w:uiPriority="65" w:unhideWhenUsed="0"/>
+    <w:lsdException w:name="Medium List 2 Accent 3" w:semiHidden="0" w:uiPriority="66" w:unhideWhenUsed="0"/>
+    <w:lsdException w:name="Medium Grid 1 Accent 3" w:semiHidden="0" w:uiPriority="67" w:unhideWhenUsed="0"/>
+    <w:lsdException w:name="Medium Grid 2 Accent 3" w:semiHidden="0" w:uiPriority="68" w:unhideWhenUsed="0"/>
+    <w:lsdException w:name="Medium Grid 3 Accent 3" w:semiHidden="0" w:uiPriority="69" w:unhideWhenUsed="0"/>
+    <w:lsdException w:name="Dark List Accent 3" w:semiHidden="0" w:uiPriority="70" w:unhideWhenUsed="0"/>
+    <w:lsdException w:name="Colorful Shading Accent 3" w:semiHidden="0" w:uiPriority="71" w:unhideWhenUsed="0"/>
+    <w:lsdException w:name="Colorful List Accent 3" w:semiHidden="0" w:uiPriority="72" w:unhideWhenUsed="0"/>
+    <w:lsdException w:name="Colorful Grid Accent 3" w:semiHidden="0" w:uiPriority="73" w:unhideWhenUsed="0"/>
+    <w:lsdException w:name="Light Shading Accent 4" w:semiHidden="0" w:uiPriority="60" w:unhideWhenUsed="0"/>
+    <w:lsdException w:name="Light List Accent 4" w:semiHidden="0" w:uiPriority="61" w:unhideWhenUsed="0"/>
+    <w:lsdException w:name="Light Grid Accent 4" w:semiHidden="0" w:uiPriority="62" w:unhideWhenUsed="0"/>
+    <w:lsdException w:name="Medium Shading 1 Accent 4" w:semiHidden="0" w:uiPriority="63" w:unhideWhenUsed="0"/>
+    <w:lsdException w:name="Medium Shading 2 Accent 4" w:semiHidden="0" w:uiPriority="64" w:unhideWhenUsed="0"/>
+    <w:lsdException w:name="Medium List 1 Accent 4" w:semiHidden="0" w:uiPriority="65" w:unhideWhenUsed="0"/>
+    <w:lsdException w:name="Medium List 2 Accent 4" w:semiHidden="0" w:uiPriority="66" w:unhideWhenUsed="0"/>
+    <w:lsdException w:name="Medium Grid 1 Accent 4" w:semiHidden="0" w:uiPriority="67" w:unhideWhenUsed="0"/>
+    <w:lsdException w:name="Medium Grid 2 Accent 4" w:semiHidden="0" w:uiPriority="68" w:unhideWhenUsed="0"/>
+    <w:lsdException w:name="Medium Grid 3 Accent 4" w:semiHidden="0" w:uiPriority="69" w:unhideWhenUsed="0"/>
+    <w:lsdException w:name="Dark List Accent 4" w:semiHidden="0" w:uiPriority="70" w:unhideWhenUsed="0"/>
+    <w:lsdException w:name="Colorful Shading Accent 4" w:semiHidden="0" w:uiPriority="71" w:unhideWhenUsed="0"/>
+    <w:lsdException w:name="Colorful List Accent 4" w:semiHidden="0" w:uiPriority="72" w:unhideWhenUsed="0"/>
+    <w:lsdException w:name="Colorful Grid Accent 4" w:semiHidden="0" w:uiPriority="73" w:unhideWhenUsed="0"/>
+    <w:lsdException w:name="Light Shading Accent 5" w:semiHidden="0" w:uiPriority="60" w:unhideWhenUsed="0"/>
+    <w:lsdException w:name="Light List Accent 5" w:semiHidden="0" w:uiPriority="61" w:unhideWhenUsed="0"/>
+    <w:lsdException w:name="Light Grid Accent 5" w:semiHidden="0" w:uiPriority="62" w:unhideWhenUsed="0"/>
+    <w:lsdException w:name="Medium Shading 1 Accent 5" w:semiHidden="0" w:uiPriority="63" w:unhideWhenUsed="0"/>
+    <w:lsdException w:name="Medium Shading 2 Accent 5" w:semiHidden="0" w:uiPriority="64" w:unhideWhenUsed="0"/>
+    <w:lsdException w:name="Medium List 1 Accent 5" w:semiHidden="0" w:uiPriority="65" w:unhideWhenUsed="0"/>
+    <w:lsdException w:name="Medium List 2 Accent 5" w:semiHidden="0" w:uiPriority="66" w:unhideWhenUsed="0"/>
+    <w:lsdException w:name="Medium Grid 1 Accent 5" w:semiHidden="0" w:uiPriority="67" w:unhideWhenUsed="0"/>
+    <w:lsdException w:name="Medium Grid 2 Accent 5" w:semiHidden="0" w:uiPriority="68" w:unhideWhenUsed="0"/>
+    <w:lsdException w:name="Medium Grid 3 Accent 5" w:semiHidden="0" w:uiPriority="69" w:unhideWhenUsed="0"/>
+    <w:lsdException w:name="Dark List Accent 5" w:semiHidden="0" w:uiPriority="70" w:unhideWhenUsed="0"/>
+    <w:lsdException w:name="Colorful Shading Accent 5" w:semiHidden="0" w:uiPriority="71" w:unhideWhenUsed="0"/>
+    <w:lsdException w:name="Colorful List Accent 5" w:semiHidden="0" w:uiPriority="72" w:unhideWhenUsed="0"/>
+    <w:lsdException w:name="Colorful Grid Accent 5" w:semiHidden="0" w:uiPriority="73" w:unhideWhenUsed="0"/>
+    <w:lsdException w:name="Light Shading Accent 6" w:semiHidden="0" w:uiPriority="60" w:unhideWhenUsed="0"/>
+    <w:lsdException w:name="Light List Accent 6" w:semiHidden="0" w:uiPriority="61" w:unhideWhenUsed="0"/>
+    <w:lsdException w:name="Light Grid Accent 6" w:semiHidden="0" w:uiPriority="62" w:unhideWhenUsed="0"/>
+    <w:lsdException w:name="Medium Shading 1 Accent 6" w:semiHidden="0" w:uiPriority="63" w:unhideWhenUsed="0"/>
+    <w:lsdException w:name="Medium Shading 2 Accent 6" w:semiHidden="0" w:uiPriority="64" w:unhideWhenUsed="0"/>
+    <w:lsdException w:name="Medium List 1 Accent 6" w:semiHidden="0" w:uiPriority="65" w:unhideWhenUsed="0"/>
+    <w:lsdException w:name="Medium List 2 Accent 6" w:semiHidden="0" w:uiPriority="66" w:unhideWhenUsed="0"/>
+    <w:lsdException w:name="Medium Grid 1 Accent 6" w:semiHidden="0" w:uiPriority="67" w:unhideWhenUsed="0"/>
+    <w:lsdException w:name="Medium Grid 2 Accent 6" w:semiHidden="0" w:uiPriority="68" w:unhideWhenUsed="0"/>
+    <w:lsdException w:name="Medium Grid 3 Accent 6" w:semiHidden="0" w:uiPriority="69" w:unhideWhenUsed="0"/>
+    <w:lsdException w:name="Dark List Accent 6" w:semiHidden="0" w:uiPriority="70" w:unhideWhenUsed="0"/>
+    <w:lsdException w:name="Colorful Shading Accent 6" w:semiHidden="0" w:uiPriority="71" w:unhideWhenUsed="0"/>
+    <w:lsdException w:name="Colorful List Accent 6" w:semiHidden="0" w:uiPriority="72" w:unhideWhenUsed="0"/>
+    <w:lsdException w:name="Colorful Grid Accent 6" w:semiHidden="0" w:uiPriority="73" w:unhideWhenUsed="0"/>
+    <w:lsdException w:name="Subtle Emphasis" w:semiHidden="0" w:uiPriority="19" w:unhideWhenUsed="0" w:qFormat="1"/>
+    <w:lsdException w:name="Intense Emphasis" w:semiHidden="0" w:uiPriority="21" w:unhideWhenUsed="0" w:qFormat="1"/>
+    <w:lsdException w:name="Subtle Reference" w:semiHidden="0" w:uiPriority="31" w:unhideWhenUsed="0" w:qFormat="1"/>
+    <w:lsdException w:name="Intense Reference" w:semiHidden="0" w:uiPriority="32" w:unhideWhenUsed="0" w:qFormat="1"/>
+    <w:lsdException w:name="Book Title" w:semiHidden="0" w:uiPriority="33" w:unhideWhenUsed="0" w:qFormat="1"/>
+    <w:lsdException w:name="Bibliography" w:uiPriority="37"/>
+    <w:lsdException w:name="TOC Heading" w:uiPriority="39" w:qFormat="1"/>
+  </w:latentStyles>
+  <w:style w:type="paragraph" w:default="1" w:styleId="Normal">
+    <w:name w:val="Normal"/>
+    <w:qFormat/>
+  </w:style>
+  <w:style w:type="paragraph" w:styleId="Heading1">
+    <w:name w:val="heading 1"/>
+    <w:basedOn w:val="Normal"/>
+    <w:next w:val="Normal"/>
+    <w:link w:val="Heading1Char"/>
+    <w:uiPriority w:val="9"/>
+    <w:qFormat/>
+    <w:rsid w:val="00990590"/>
+    <w:pPr>
+      <w:keepNext/>
+      <w:keepLines/>
+      <w:spacing w:before="480" w:after="0"/>
+      <w:outlineLvl w:val="0"/>
+    </w:pPr>
+    <w:rPr>
+      <w:rFonts w:asciiTheme="majorHAnsi" w:eastAsiaTheme="majorEastAsia" w:hAnsiTheme="majorHAnsi" w:cstheme="majorBidi"/>
+      <w:b/>
+      <w:bCs/>
+      <w:color w:val="365F91" w:themeColor="accent1" w:themeShade="BF"/>
+      <w:sz w:val="28"/>
+      <w:szCs w:val="28"/>
+    </w:rPr>
+  </w:style>
+  <w:style w:type="paragraph" w:styleId="Heading2">
+    <w:name w:val="heading 2"/>
+    <w:basedOn w:val="Normal"/>
+    <w:next w:val="Normal"/>
+    <w:link w:val="Heading2Char"/>
+    <w:uiPriority w:val="9"/>
+    <w:unhideWhenUsed/>
+    <w:qFormat/>
+    <w:rsid w:val="00B86B8E"/>
+    <w:pPr>
+      <w:keepNext/>
+      <w:keepLines/>
+      <w:spacing w:before="200" w:after="0"/>
+      <w:outlineLvl w:val="1"/>
+    </w:pPr>
+    <w:rPr>
+      <w:rFonts w:asciiTheme="majorHAnsi" w:eastAsiaTheme="majorEastAsia" w:hAnsiTheme="majorHAnsi" w:cstheme="majorBidi"/>
+      <w:b/>
+      <w:bCs/>
+      <w:color w:val="4F81BD" w:themeColor="accent1"/>
+      <w:sz w:val="26"/>
+      <w:szCs w:val="26"/>
+    </w:rPr>
+  </w:style>
+  <w:style w:type="paragraph" w:styleId="Heading3">
+    <w:name w:val="heading 3"/>
+    <w:basedOn w:val="Normal"/>
+    <w:next w:val="Normal"/>
+    <w:link w:val="Heading3Char"/>
+    <w:uiPriority w:val="9"/>
+    <w:unhideWhenUsed/>
+    <w:qFormat/>
+    <w:rsid w:val="00B86B8E"/>
+    <w:pPr>
+      <w:keepNext/>
+      <w:keepLines/>
+      <w:spacing w:before="200" w:after="0"/>
+      <w:outlineLvl w:val="2"/>
+    </w:pPr>
+    <w:rPr>
+      <w:rFonts w:asciiTheme="majorHAnsi" w:eastAsiaTheme="majorEastAsia" w:hAnsiTheme="majorHAnsi" w:cstheme="majorBidi"/>
+      <w:b/>
+      <w:bCs/>
+      <w:color w:val="4F81BD" w:themeColor="accent1"/>
+    </w:rPr>
+  </w:style>
+  <w:style w:type="character" w:default="1" w:styleId="DefaultParagraphFont">
+    <w:name w:val="Default Paragraph Font"/>
+    <w:uiPriority w:val="1"/>
+    <w:semiHidden/>
+    <w:unhideWhenUsed/>
+  </w:style>
+  <w:style w:type="table" w:default="1" w:styleId="TableNormal">
+    <w:name w:val="Normal Table"/>
+    <w:uiPriority w:val="99"/>
+    <w:semiHidden/>
+    <w:unhideWhenUsed/>
+    <w:tblPr>
+      <w:tblInd w:w="0" w:type="dxa"/>
+      <w:tblCellMar>
+        <w:top w:w="0" w:type="dxa"/>
+        <w:left w:w="108" w:type="dxa"/>
+        <w:bottom w:w="0" w:type="dxa"/>
+        <w:right w:w="108" w:type="dxa"/>
+      </w:tblCellMar>
+    </w:tblPr>
+  </w:style>
+  <w:style w:type="numbering" w:default="1" w:styleId="NoList">
+    <w:name w:val="No List"/>
+    <w:uiPriority w:val="99"/>
+    <w:semiHidden/>
+    <w:unhideWhenUsed/>
+  </w:style>
+  <w:style w:type="character" w:customStyle="1" w:styleId="Heading2Char">
+    <w:name w:val="Heading 2 Char"/>
+    <w:basedOn w:val="DefaultParagraphFont"/>
+    <w:link w:val="Heading2"/>
+    <w:uiPriority w:val="9"/>
+    <w:rsid w:val="00B86B8E"/>
+    <w:rPr>
+      <w:rFonts w:asciiTheme="majorHAnsi" w:eastAsiaTheme="majorEastAsia" w:hAnsiTheme="majorHAnsi" w:cstheme="majorBidi"/>
+      <w:b/>
+      <w:bCs/>
+      <w:color w:val="4F81BD" w:themeColor="accent1"/>
+      <w:sz w:val="26"/>
+      <w:szCs w:val="26"/>
+    </w:rPr>
+  </w:style>
+  <w:style w:type="paragraph" w:styleId="ListParagraph">
+    <w:name w:val="List Paragraph"/>
+    <w:basedOn w:val="Normal"/>
+    <w:uiPriority w:val="34"/>
+    <w:qFormat/>
+    <w:rsid w:val="00B86B8E"/>
+    <w:pPr>
+      <w:ind w:left="720"/>
+      <w:contextualSpacing/>
+    </w:pPr>
+  </w:style>
+  <w:style w:type="character" w:customStyle="1" w:styleId="Heading3Char">
+    <w:name w:val="Heading 3 Char"/>
+    <w:basedOn w:val="DefaultParagraphFont"/>
+    <w:link w:val="Heading3"/>
+    <w:uiPriority w:val="9"/>
+    <w:rsid w:val="00B86B8E"/>
+    <w:rPr>
+      <w:rFonts w:asciiTheme="majorHAnsi" w:eastAsiaTheme="majorEastAsia" w:hAnsiTheme="majorHAnsi" w:cstheme="majorBidi"/>
+      <w:b/>
+      <w:bCs/>
+      <w:color w:val="4F81BD" w:themeColor="accent1"/>
+    </w:rPr>
+  </w:style>
+  <w:style w:type="paragraph" w:customStyle="1" w:styleId="headingNew">
+    <w:name w:val="headingNew"/>
+    <w:basedOn w:val="Heading3"/>
+    <w:link w:val="headingNewChar"/>
+    <w:qFormat/>
+    <w:rsid w:val="00B86B8E"/>
+    <w:pPr>
+      <w:numPr>
+        <w:numId w:val="2"/>
+      </w:numPr>
+    </w:pPr>
+    <w:rPr>
+      <w:color w:val="auto"/>
+      <w:lang w:val="en-ID"/>
+    </w:rPr>
+  </w:style>
+  <w:style w:type="character" w:styleId="Hyperlink">
+    <w:name w:val="Hyperlink"/>
+    <w:basedOn w:val="DefaultParagraphFont"/>
+    <w:uiPriority w:val="99"/>
+    <w:unhideWhenUsed/>
+    <w:rsid w:val="00990590"/>
+    <w:rPr>
+      <w:color w:val="0000FF" w:themeColor="hyperlink"/>
+      <w:u w:val="single"/>
+    </w:rPr>
+  </w:style>
+  <w:style w:type="character" w:customStyle="1" w:styleId="headingNewChar">
+    <w:name w:val="headingNew Char"/>
+    <w:basedOn w:val="Heading3Char"/>
+    <w:link w:val="headingNew"/>
+    <w:rsid w:val="00B86B8E"/>
+    <w:rPr>
+      <w:rFonts w:asciiTheme="majorHAnsi" w:eastAsiaTheme="majorEastAsia" w:hAnsiTheme="majorHAnsi" w:cstheme="majorBidi"/>
+      <w:b/>
+      <w:bCs/>
+      <w:color w:val="4F81BD" w:themeColor="accent1"/>
+      <w:lang w:val="en-ID"/>
+    </w:rPr>
+  </w:style>
+  <w:style w:type="character" w:customStyle="1" w:styleId="Heading1Char">
+    <w:name w:val="Heading 1 Char"/>
+    <w:basedOn w:val="DefaultParagraphFont"/>
+    <w:link w:val="Heading1"/>
+    <w:uiPriority w:val="9"/>
+    <w:rsid w:val="00990590"/>
+    <w:rPr>
+      <w:rFonts w:asciiTheme="majorHAnsi" w:eastAsiaTheme="majorEastAsia" w:hAnsiTheme="majorHAnsi" w:cstheme="majorBidi"/>
+      <w:b/>
+      <w:bCs/>
+      <w:color w:val="365F91" w:themeColor="accent1" w:themeShade="BF"/>
+      <w:sz w:val="28"/>
+      <w:szCs w:val="28"/>
+    </w:rPr>
+  </w:style>
+  <w:style w:type="paragraph" w:customStyle="1" w:styleId="normalNew">
+    <w:name w:val="normalNew"/>
+    <w:basedOn w:val="Normal"/>
+    <w:link w:val="normalNewChar"/>
+    <w:qFormat/>
+    <w:rsid w:val="00990590"/>
+    <w:pPr>
+      <w:ind w:left="709"/>
+    </w:pPr>
+  </w:style>
+  <w:style w:type="character" w:customStyle="1" w:styleId="normalNewChar">
+    <w:name w:val="normalNew Char"/>
+    <w:basedOn w:val="DefaultParagraphFont"/>
+    <w:link w:val="normalNew"/>
+    <w:rsid w:val="00990590"/>
+  </w:style>
+</w:styles>
+</file>
+
+<file path=word/stylesWithEffects.xml><?xml version="1.0" encoding="utf-8"?>
+<w:styles xmlns:wpc="http://schemas.microsoft.com/office/word/2010/wordprocessingCanvas" xmlns:mc="http://schemas.openxmlformats.org/markup-compatibility/2006" xmlns:o="urn:schemas-microsoft-com:office:office" xmlns:r="http://schemas.openxmlformats.org/officeDocument/2006/relationships" xmlns:m="http://schemas.openxmlformats.org/officeDocument/2006/math" xmlns:v="urn:schemas-microsoft-com:vml" xmlns:wp14="http://schemas.microsoft.com/office/word/2010/wordprocessingDrawing" xmlns:wp="http://schemas.openxmlformats.org/drawingml/2006/wordprocessingDrawing" xmlns:w10="urn:schemas-microsoft-com:office:word" xmlns:w="http://schemas.openxmlformats.org/wordprocessingml/2006/main" xmlns:w14="http://schemas.microsoft.com/office/word/2010/wordml" xmlns:wpg="http://schemas.microsoft.com/office/word/2010/wordprocessingGroup" xmlns:wpi="http://schemas.microsoft.com/office/word/2010/wordprocessingInk" xmlns:wne="http://schemas.microsoft.com/office/word/2006/wordml" xmlns:wps="http://schemas.microsoft.com/office/word/2010/wordprocessingShape" mc:Ignorable="w14 wp14">
+  <w:docDefaults>
+    <w:rPrDefault>
+      <w:rPr>
+        <w:rFonts w:asciiTheme="minorHAnsi" w:eastAsiaTheme="minorHAnsi" w:hAnsiTheme="minorHAnsi" w:cstheme="minorBidi"/>
+        <w:sz w:val="22"/>
+        <w:szCs w:val="22"/>
+        <w:lang w:val="en-US" w:eastAsia="en-US" w:bidi="ar-SA"/>
+      </w:rPr>
+    </w:rPrDefault>
+    <w:pPrDefault>
+      <w:pPr>
+        <w:spacing w:after="200" w:line="276" w:lineRule="auto"/>
+      </w:pPr>
+    </w:pPrDefault>
+  </w:docDefaults>
+  <w:latentStyles w:defLockedState="0" w:defUIPriority="99" w:defSemiHidden="1" w:defUnhideWhenUsed="1" w:defQFormat="0" w:count="267">
+    <w:lsdException w:name="Normal" w:semiHidden="0" w:uiPriority="0" w:unhideWhenUsed="0" w:qFormat="1"/>
+    <w:lsdException w:name="heading 1" w:semiHidden="0" w:uiPriority="9" w:unhideWhenUsed="0" w:qFormat="1"/>
+    <w:lsdException w:name="heading 2" w:uiPriority="9" w:qFormat="1"/>
+    <w:lsdException w:name="heading 3" w:uiPriority="9" w:qFormat="1"/>
+    <w:lsdException w:name="heading 4" w:uiPriority="9" w:qFormat="1"/>
+    <w:lsdException w:name="heading 5" w:uiPriority="9" w:qFormat="1"/>
+    <w:lsdException w:name="heading 6" w:uiPriority="9" w:qFormat="1"/>
+    <w:lsdException w:name="heading 7" w:uiPriority="9" w:qFormat="1"/>
+    <w:lsdException w:name="heading 8" w:uiPriority="9" w:qFormat="1"/>
+    <w:lsdException w:name="heading 9" w:uiPriority="9" w:qFormat="1"/>
+    <w:lsdException w:name="toc 1" w:uiPriority="39"/>
+    <w:lsdException w:name="toc 2" w:uiPriority="39"/>
+    <w:lsdException w:name="toc 3" w:uiPriority="39"/>
+    <w:lsdException w:name="toc 4" w:uiPriority="39"/>
+    <w:lsdException w:name="toc 5" w:uiPriority="39"/>
+    <w:lsdException w:name="toc 6" w:uiPriority="39"/>
+    <w:lsdException w:name="toc 7" w:uiPriority="39"/>
+    <w:lsdException w:name="toc 8" w:uiPriority="39"/>
+    <w:lsdException w:name="toc 9" w:uiPriority="39"/>
+    <w:lsdException w:name="caption" w:uiPriority="35" w:qFormat="1"/>
+    <w:lsdException w:name="Title" w:semiHidden="0" w:uiPriority="10" w:unhideWhenUsed="0" w:qFormat="1"/>
+    <w:lsdException w:name="Default Paragraph Font" w:uiPriority="1"/>
+    <w:lsdException w:name="Subtitle" w:semiHidden="0" w:uiPriority="11" w:unhideWhenUsed="0" w:qFormat="1"/>
+    <w:lsdException w:name="Strong" w:semiHidden="0" w:uiPriority="22" w:unhideWhenUsed="0" w:qFormat="1"/>
+    <w:lsdException w:name="Emphasis" w:semiHidden="0" w:uiPriority="20" w:unhideWhenUsed="0" w:qFormat="1"/>
+    <w:lsdException w:name="Table Grid" w:semiHidden="0" w:uiPriority="59" w:unhideWhenUsed="0"/>
+    <w:lsdException w:name="Placeholder Text" w:unhideWhenUsed="0"/>
+    <w:lsdException w:name="No Spacing" w:semiHidden="0" w:uiPriority="1" w:unhideWhenUsed="0" w:qFormat="1"/>
+    <w:lsdException w:name="Light Shading" w:semiHidden="0" w:uiPriority="60" w:unhideWhenUsed="0"/>
+    <w:lsdException w:name="Light List" w:semiHidden="0" w:uiPriority="61" w:unhideWhenUsed="0"/>
+    <w:lsdException w:name="Light Grid" w:semiHidden="0" w:uiPriority="62" w:unhideWhenUsed="0"/>
+    <w:lsdException w:name="Medium Shading 1" w:semiHidden="0" w:uiPriority="63" w:unhideWhenUsed="0"/>
+    <w:lsdException w:name="Medium Shading 2" w:semiHidden="0" w:uiPriority="64" w:unhideWhenUsed="0"/>
+    <w:lsdException w:name="Medium List 1" w:semiHidden="0" w:uiPriority="65" w:unhideWhenUsed="0"/>
+    <w:lsdException w:name="Medium List 2" w:semiHidden="0" w:uiPriority="66" w:unhideWhenUsed="0"/>
+    <w:lsdException w:name="Medium Grid 1" w:semiHidden="0" w:uiPriority="67" w:unhideWhenUsed="0"/>
+    <w:lsdException w:name="Medium Grid 2" w:semiHidden="0" w:uiPriority="68" w:unhideWhenUsed="0"/>
+    <w:lsdException w:name="Medium Grid 3" w:semiHidden="0" w:uiPriority="69" w:unhideWhenUsed="0"/>
+    <w:lsdException w:name="Dark List" w:semiHidden="0" w:uiPriority="70" w:unhideWhenUsed="0"/>
+    <w:lsdException w:name="Colorful Shading" w:semiHidden="0" w:uiPriority="71" w:unhideWhenUsed="0"/>
+    <w:lsdException w:name="Colorful List" w:semiHidden="0" w:uiPriority="72" w:unhideWhenUsed="0"/>
+    <w:lsdException w:name="Colorful Grid" w:semiHidden="0" w:uiPriority="73" w:unhideWhenUsed="0"/>
+    <w:lsdException w:name="Light Shading Accent 1" w:semiHidden="0" w:uiPriority="60" w:unhideWhenUsed="0"/>
+    <w:lsdException w:name="Light List Accent 1" w:semiHidden="0" w:uiPriority="61" w:unhideWhenUsed="0"/>
+    <w:lsdException w:name="Light Grid Accent 1" w:semiHidden="0" w:uiPriority="62" w:unhideWhenUsed="0"/>
+    <w:lsdException w:name="Medium Shading 1 Accent 1" w:semiHidden="0" w:uiPriority="63" w:unhideWhenUsed="0"/>
+    <w:lsdException w:name="Medium Shading 2 Accent 1" w:semiHidden="0" w:uiPriority="64" w:unhideWhenUsed="0"/>
+    <w:lsdException w:name="Medium List 1 Accent 1" w:semiHidden="0" w:uiPriority="65" w:unhideWhenUsed="0"/>
+    <w:lsdException w:name="Revision" w:unhideWhenUsed="0"/>
+    <w:lsdException w:name="List Paragraph" w:semiHidden="0" w:uiPriority="34" w:unhideWhenUsed="0" w:qFormat="1"/>
+    <w:lsdException w:name="Quote" w:semiHidden="0" w:uiPriority="29" w:unhideWhenUsed="0" w:qFormat="1"/>
+    <w:lsdException w:name="Intense Quote" w:semiHidden="0" w:uiPriority="30" w:unhideWhenUsed="0" w:qFormat="1"/>
+    <w:lsdException w:name="Medium List 2 Accent 1" w:semiHidden="0" w:uiPriority="66" w:unhideWhenUsed="0"/>
+    <w:lsdException w:name="Medium Grid 1 Accent 1" w:semiHidden="0" w:uiPriority="67" w:unhideWhenUsed="0"/>
+    <w:lsdException w:name="Medium Grid 2 Accent 1" w:semiHidden="0" w:uiPriority="68" w:unhideWhenUsed="0"/>
+    <w:lsdException w:name="Medium Grid 3 Accent 1" w:semiHidden="0" w:uiPriority="69" w:unhideWhenUsed="0"/>
+    <w:lsdException w:name="Dark List Accent 1" w:semiHidden="0" w:uiPriority="70" w:unhideWhenUsed="0"/>
+    <w:lsdException w:name="Colorful Shading Accent 1" w:semiHidden="0" w:uiPriority="71" w:unhideWhenUsed="0"/>
+    <w:lsdException w:name="Colorful List Accent 1" w:semiHidden="0" w:uiPriority="72" w:unhideWhenUsed="0"/>
+    <w:lsdException w:name="Colorful Grid Accent 1" w:semiHidden="0" w:uiPriority="73" w:unhideWhenUsed="0"/>
+    <w:lsdException w:name="Light Shading Accent 2" w:semiHidden="0" w:uiPriority="60" w:unhideWhenUsed="0"/>
+    <w:lsdException w:name="Light List Accent 2" w:semiHidden="0" w:uiPriority="61" w:unhideWhenUsed="0"/>
+    <w:lsdException w:name="Light Grid Accent 2" w:semiHidden="0" w:uiPriority="62" w:unhideWhenUsed="0"/>
+    <w:lsdException w:name="Medium Shading 1 Accent 2" w:semiHidden="0" w:uiPriority="63" w:unhideWhenUsed="0"/>
+    <w:lsdException w:name="Medium Shading 2 Accent 2" w:semiHidden="0" w:uiPriority="64" w:unhideWhenUsed="0"/>
+    <w:lsdException w:name="Medium List 1 Accent 2" w:semiHidden="0" w:uiPriority="65" w:unhideWhenUsed="0"/>
+    <w:lsdException w:name="Medium List 2 Accent 2" w:semiHidden="0" w:uiPriority="66" w:unhideWhenUsed="0"/>
+    <w:lsdException w:name="Medium Grid 1 Accent 2" w:semiHidden="0" w:uiPriority="67" w:unhideWhenUsed="0"/>
+    <w:lsdException w:name="Medium Grid 2 Accent 2" w:semiHidden="0" w:uiPriority="68" w:unhideWhenUsed="0"/>
+    <w:lsdException w:name="Medium Grid 3 Accent 2" w:semiHidden="0" w:uiPriority="69" w:unhideWhenUsed="0"/>
+    <w:lsdException w:name="Dark List Accent 2" w:semiHidden="0" w:uiPriority="70" w:unhideWhenUsed="0"/>
+    <w:lsdException w:name="Colorful Shading Accent 2" w:semiHidden="0" w:uiPriority="71" w:unhideWhenUsed="0"/>
+    <w:lsdException w:name="Colorful List Accent 2" w:semiHidden="0" w:uiPriority="72" w:unhideWhenUsed="0"/>
+    <w:lsdException w:name="Colorful Grid Accent 2" w:semiHidden="0" w:uiPriority="73" w:unhideWhenUsed="0"/>
+    <w:lsdException w:name="Light Shading Accent 3" w:semiHidden="0" w:uiPriority="60" w:unhideWhenUsed="0"/>
+    <w:lsdException w:name="Light List Accent 3" w:semiHidden="0" w:uiPriority="61" w:unhideWhenUsed="0"/>
+    <w:lsdException w:name="Light Grid Accent 3" w:semiHidden="0" w:uiPriority="62" w:unhideWhenUsed="0"/>
+    <w:lsdException w:name="Medium Shading 1 Accent 3" w:semiHidden="0" w:uiPriority="63" w:unhideWhenUsed="0"/>
+    <w:lsdException w:name="Medium Shading 2 Accent 3" w:semiHidden="0" w:uiPriority="64" w:unhideWhenUsed="0"/>
+    <w:lsdException w:name="Medium List 1 Accent 3" w:semiHidden="0" w:uiPriority="65" w:unhideWhenUsed="0"/>
+    <w:lsdException w:name="Medium List 2 Accent 3" w:semiHidden="0" w:uiPriority="66" w:unhideWhenUsed="0"/>
+    <w:lsdException w:name="Medium Grid 1 Accent 3" w:semiHidden="0" w:uiPriority="67" w:unhideWhenUsed="0"/>
+    <w:lsdException w:name="Medium Grid 2 Accent 3" w:semiHidden="0" w:uiPriority="68" w:unhideWhenUsed="0"/>
+    <w:lsdException w:name="Medium Grid 3 Accent 3" w:semiHidden="0" w:uiPriority="69" w:unhideWhenUsed="0"/>
+    <w:lsdException w:name="Dark List Accent 3" w:semiHidden="0" w:uiPriority="70" w:unhideWhenUsed="0"/>
+    <w:lsdException w:name="Colorful Shading Accent 3" w:semiHidden="0" w:uiPriority="71" w:unhideWhenUsed="0"/>
+    <w:lsdException w:name="Colorful List Accent 3" w:semiHidden="0" w:uiPriority="72" w:unhideWhenUsed="0"/>
+    <w:lsdException w:name="Colorful Grid Accent 3" w:semiHidden="0" w:uiPriority="73" w:unhideWhenUsed="0"/>
+    <w:lsdException w:name="Light Shading Accent 4" w:semiHidden="0" w:uiPriority="60" w:unhideWhenUsed="0"/>
+    <w:lsdException w:name="Light List Accent 4" w:semiHidden="0" w:uiPriority="61" w:unhideWhenUsed="0"/>
+    <w:lsdException w:name="Light Grid Accent 4" w:semiHidden="0" w:uiPriority="62" w:unhideWhenUsed="0"/>
+    <w:lsdException w:name="Medium Shading 1 Accent 4" w:semiHidden="0" w:uiPriority="63" w:unhideWhenUsed="0"/>
+    <w:lsdException w:name="Medium Shading 2 Accent 4" w:semiHidden="0" w:uiPriority="64" w:unhideWhenUsed="0"/>
+    <w:lsdException w:name="Medium List 1 Accent 4" w:semiHidden="0" w:uiPriority="65" w:unhideWhenUsed="0"/>
+    <w:lsdException w:name="Medium List 2 Accent 4" w:semiHidden="0" w:uiPriority="66" w:unhideWhenUsed="0"/>
+    <w:lsdException w:name="Medium Grid 1 Accent 4" w:semiHidden="0" w:uiPriority="67" w:unhideWhenUsed="0"/>
+    <w:lsdException w:name="Medium Grid 2 Accent 4" w:semiHidden="0" w:uiPriority="68" w:unhideWhenUsed="0"/>
+    <w:lsdException w:name="Medium Grid 3 Accent 4" w:semiHidden="0" w:uiPriority="69" w:unhideWhenUsed="0"/>
+    <w:lsdException w:name="Dark List Accent 4" w:semiHidden="0" w:uiPriority="70" w:unhideWhenUsed="0"/>
+    <w:lsdException w:name="Colorful Shading Accent 4" w:semiHidden="0" w:uiPriority="71" w:unhideWhenUsed="0"/>
+    <w:lsdException w:name="Colorful List Accent 4" w:semiHidden="0" w:uiPriority="72" w:unhideWhenUsed="0"/>
+    <w:lsdException w:name="Colorful Grid Accent 4" w:semiHidden="0" w:uiPriority="73" w:unhideWhenUsed="0"/>
+    <w:lsdException w:name="Light Shading Accent 5" w:semiHidden="0" w:uiPriority="60" w:unhideWhenUsed="0"/>
+    <w:lsdException w:name="Light List Accent 5" w:semiHidden="0" w:uiPriority="61" w:unhideWhenUsed="0"/>
+    <w:lsdException w:name="Light Grid Accent 5" w:semiHidden="0" w:uiPriority="62" w:unhideWhenUsed="0"/>
+    <w:lsdException w:name="Medium Shading 1 Accent 5" w:semiHidden="0" w:uiPriority="63" w:unhideWhenUsed="0"/>
+    <w:lsdException w:name="Medium Shading 2 Accent 5" w:semiHidden="0" w:uiPriority="64" w:unhideWhenUsed="0"/>
+    <w:lsdException w:name="Medium List 1 Accent 5" w:semiHidden="0" w:uiPriority="65" w:unhideWhenUsed="0"/>
+    <w:lsdException w:name="Medium List 2 Accent 5" w:semiHidden="0" w:uiPriority="66" w:unhideWhenUsed="0"/>
+    <w:lsdException w:name="Medium Grid 1 Accent 5" w:semiHidden="0" w:uiPriority="67" w:unhideWhenUsed="0"/>
+    <w:lsdException w:name="Medium Grid 2 Accent 5" w:semiHidden="0" w:uiPriority="68" w:unhideWhenUsed="0"/>
+    <w:lsdException w:name="Medium Grid 3 Accent 5" w:semiHidden="0" w:uiPriority="69" w:unhideWhenUsed="0"/>
+    <w:lsdException w:name="Dark List Accent 5" w:semiHidden="0" w:uiPriority="70" w:unhideWhenUsed="0"/>
+    <w:lsdException w:name="Colorful Shading Accent 5" w:semiHidden="0" w:uiPriority="71" w:unhideWhenUsed="0"/>
+    <w:lsdException w:name="Colorful List Accent 5" w:semiHidden="0" w:uiPriority="72" w:unhideWhenUsed="0"/>
+    <w:lsdException w:name="Colorful Grid Accent 5" w:semiHidden="0" w:uiPriority="73" w:unhideWhenUsed="0"/>
+    <w:lsdException w:name="Light Shading Accent 6" w:semiHidden="0" w:uiPriority="60" w:unhideWhenUsed="0"/>
+    <w:lsdException w:name="Light List Accent 6" w:semiHidden="0" w:uiPriority="61" w:unhideWhenUsed="0"/>
+    <w:lsdException w:name="Light Grid Accent 6" w:semiHidden="0" w:uiPriority="62" w:unhideWhenUsed="0"/>
+    <w:lsdException w:name="Medium Shading 1 Accent 6" w:semiHidden="0" w:uiPriority="63" w:unhideWhenUsed="0"/>
+    <w:lsdException w:name="Medium Shading 2 Accent 6" w:semiHidden="0" w:uiPriority="64" w:unhideWhenUsed="0"/>
+    <w:lsdException w:name="Medium List 1 Accent 6" w:semiHidden="0" w:uiPriority="65" w:unhideWhenUsed="0"/>
+    <w:lsdException w:name="Medium List 2 Accent 6" w:semiHidden="0" w:uiPriority="66" w:unhideWhenUsed="0"/>
+    <w:lsdException w:name="Medium Grid 1 Accent 6" w:semiHidden="0" w:uiPriority="67" w:unhideWhenUsed="0"/>
+    <w:lsdException w:name="Medium Grid 2 Accent 6" w:semiHidden="0" w:uiPriority="68" w:unhideWhenUsed="0"/>
+    <w:lsdException w:name="Medium Grid 3 Accent 6" w:semiHidden="0" w:uiPriority="69" w:unhideWhenUsed="0"/>
+    <w:lsdException w:name="Dark List Accent 6" w:semiHidden="0" w:uiPriority="70" w:unhideWhenUsed="0"/>
+    <w:lsdException w:name="Colorful Shading Accent 6" w:semiHidden="0" w:uiPriority="71" w:unhideWhenUsed="0"/>
+    <w:lsdException w:name="Colorful List Accent 6" w:semiHidden="0" w:uiPriority="72" w:unhideWhenUsed="0"/>
+    <w:lsdException w:name="Colorful Grid Accent 6" w:semiHidden="0" w:uiPriority="73" w:unhideWhenUsed="0"/>
+    <w:lsdException w:name="Subtle Emphasis" w:semiHidden="0" w:uiPriority="19" w:unhideWhenUsed="0" w:qFormat="1"/>
+    <w:lsdException w:name="Intense Emphasis" w:semiHidden="0" w:uiPriority="21" w:unhideWhenUsed="0" w:qFormat="1"/>
+    <w:lsdException w:name="Subtle Reference" w:semiHidden="0" w:uiPriority="31" w:unhideWhenUsed="0" w:qFormat="1"/>
+    <w:lsdException w:name="Intense Reference" w:semiHidden="0" w:uiPriority="32" w:unhideWhenUsed="0" w:qFormat="1"/>
+    <w:lsdException w:name="Book Title" w:semiHidden="0" w:uiPriority="33" w:unhideWhenUsed="0" w:qFormat="1"/>
+    <w:lsdException w:name="Bibliography" w:uiPriority="37"/>
+    <w:lsdException w:name="TOC Heading" w:uiPriority="39" w:qFormat="1"/>
   </w:latentStyles>
   <w:style w:type="paragraph" w:default="1" w:styleId="Normal">
     <w:name w:val="Normal"/>

</xml_diff>